<commit_message>
Novo topico no capitulo
</commit_message>
<xml_diff>
--- a/Curso_GitHub.docx
+++ b/Curso_GitHub.docx
@@ -29,7 +29,7 @@
           <w:color w:val="auto"/>
         </w:rPr>
       </w:pPr>
-      <w:bookmarkStart w:id="0" w:name="_Toc48554385"/>
+      <w:bookmarkStart w:id="0" w:name="_Toc48590962"/>
       <w:r>
         <w:rPr>
           <w:rFonts w:ascii="Agency FB" w:hAnsi="Agency FB"/>
@@ -495,7 +495,7 @@
           <w:r>
             <w:fldChar w:fldCharType="separate"/>
           </w:r>
-          <w:hyperlink w:anchor="_Toc48554385" w:history="1">
+          <w:hyperlink w:anchor="_Toc48590962" w:history="1">
             <w:r>
               <w:rPr>
                 <w:rStyle w:val="Hyperlink"/>
@@ -525,7 +525,7 @@
                 <w:noProof/>
                 <w:webHidden/>
               </w:rPr>
-              <w:instrText xml:space="preserve"> PAGEREF _Toc48554385 \h </w:instrText>
+              <w:instrText xml:space="preserve"> PAGEREF _Toc48590962 \h </w:instrText>
             </w:r>
             <w:r>
               <w:rPr>
@@ -568,7 +568,7 @@
               <w:lang w:eastAsia="pt-BR"/>
             </w:rPr>
           </w:pPr>
-          <w:hyperlink w:anchor="_Toc48554386" w:history="1">
+          <w:hyperlink w:anchor="_Toc48590963" w:history="1">
             <w:r>
               <w:rPr>
                 <w:rStyle w:val="Hyperlink"/>
@@ -598,7 +598,7 @@
                 <w:noProof/>
                 <w:webHidden/>
               </w:rPr>
-              <w:instrText xml:space="preserve"> PAGEREF _Toc48554386 \h </w:instrText>
+              <w:instrText xml:space="preserve"> PAGEREF _Toc48590963 \h </w:instrText>
             </w:r>
             <w:r>
               <w:rPr>
@@ -641,7 +641,7 @@
               <w:lang w:eastAsia="pt-BR"/>
             </w:rPr>
           </w:pPr>
-          <w:hyperlink w:anchor="_Toc48554387" w:history="1">
+          <w:hyperlink w:anchor="_Toc48590964" w:history="1">
             <w:r>
               <w:rPr>
                 <w:rStyle w:val="Hyperlink"/>
@@ -669,7 +669,7 @@
                 <w:noProof/>
                 <w:webHidden/>
               </w:rPr>
-              <w:instrText xml:space="preserve"> PAGEREF _Toc48554387 \h </w:instrText>
+              <w:instrText xml:space="preserve"> PAGEREF _Toc48590964 \h </w:instrText>
             </w:r>
             <w:r>
               <w:rPr>
@@ -712,7 +712,7 @@
               <w:lang w:eastAsia="pt-BR"/>
             </w:rPr>
           </w:pPr>
-          <w:hyperlink w:anchor="_Toc48554388" w:history="1">
+          <w:hyperlink w:anchor="_Toc48590965" w:history="1">
             <w:r>
               <w:rPr>
                 <w:rStyle w:val="Hyperlink"/>
@@ -740,7 +740,7 @@
                 <w:noProof/>
                 <w:webHidden/>
               </w:rPr>
-              <w:instrText xml:space="preserve"> PAGEREF _Toc48554388 \h </w:instrText>
+              <w:instrText xml:space="preserve"> PAGEREF _Toc48590965 \h </w:instrText>
             </w:r>
             <w:r>
               <w:rPr>
@@ -783,7 +783,7 @@
               <w:lang w:eastAsia="pt-BR"/>
             </w:rPr>
           </w:pPr>
-          <w:hyperlink w:anchor="_Toc48554389" w:history="1">
+          <w:hyperlink w:anchor="_Toc48590966" w:history="1">
             <w:r>
               <w:rPr>
                 <w:rStyle w:val="Hyperlink"/>
@@ -811,7 +811,7 @@
                 <w:noProof/>
                 <w:webHidden/>
               </w:rPr>
-              <w:instrText xml:space="preserve"> PAGEREF _Toc48554389 \h </w:instrText>
+              <w:instrText xml:space="preserve"> PAGEREF _Toc48590966 \h </w:instrText>
             </w:r>
             <w:r>
               <w:rPr>
@@ -854,7 +854,7 @@
               <w:lang w:eastAsia="pt-BR"/>
             </w:rPr>
           </w:pPr>
-          <w:hyperlink w:anchor="_Toc48554390" w:history="1">
+          <w:hyperlink w:anchor="_Toc48590967" w:history="1">
             <w:r>
               <w:rPr>
                 <w:rStyle w:val="Hyperlink"/>
@@ -884,7 +884,7 @@
                 <w:noProof/>
                 <w:webHidden/>
               </w:rPr>
-              <w:instrText xml:space="preserve"> PAGEREF _Toc48554390 \h </w:instrText>
+              <w:instrText xml:space="preserve"> PAGEREF _Toc48590967 \h </w:instrText>
             </w:r>
             <w:r>
               <w:rPr>
@@ -927,7 +927,7 @@
               <w:lang w:eastAsia="pt-BR"/>
             </w:rPr>
           </w:pPr>
-          <w:hyperlink w:anchor="_Toc48554391" w:history="1">
+          <w:hyperlink w:anchor="_Toc48590968" w:history="1">
             <w:r>
               <w:rPr>
                 <w:rStyle w:val="Hyperlink"/>
@@ -957,7 +957,7 @@
                 <w:noProof/>
                 <w:webHidden/>
               </w:rPr>
-              <w:instrText xml:space="preserve"> PAGEREF _Toc48554391 \h </w:instrText>
+              <w:instrText xml:space="preserve"> PAGEREF _Toc48590968 \h </w:instrText>
             </w:r>
             <w:r>
               <w:rPr>
@@ -1000,7 +1000,7 @@
               <w:lang w:eastAsia="pt-BR"/>
             </w:rPr>
           </w:pPr>
-          <w:hyperlink w:anchor="_Toc48554392" w:history="1">
+          <w:hyperlink w:anchor="_Toc48590969" w:history="1">
             <w:r>
               <w:rPr>
                 <w:rStyle w:val="Hyperlink"/>
@@ -1030,7 +1030,7 @@
                 <w:noProof/>
                 <w:webHidden/>
               </w:rPr>
-              <w:instrText xml:space="preserve"> PAGEREF _Toc48554392 \h </w:instrText>
+              <w:instrText xml:space="preserve"> PAGEREF _Toc48590969 \h </w:instrText>
             </w:r>
             <w:r>
               <w:rPr>
@@ -1073,7 +1073,7 @@
               <w:lang w:eastAsia="pt-BR"/>
             </w:rPr>
           </w:pPr>
-          <w:hyperlink w:anchor="_Toc48554393" w:history="1">
+          <w:hyperlink w:anchor="_Toc48590970" w:history="1">
             <w:r>
               <w:rPr>
                 <w:rStyle w:val="Hyperlink"/>
@@ -1101,7 +1101,7 @@
                 <w:noProof/>
                 <w:webHidden/>
               </w:rPr>
-              <w:instrText xml:space="preserve"> PAGEREF _Toc48554393 \h </w:instrText>
+              <w:instrText xml:space="preserve"> PAGEREF _Toc48590970 \h </w:instrText>
             </w:r>
             <w:r>
               <w:rPr>
@@ -1144,7 +1144,7 @@
               <w:lang w:eastAsia="pt-BR"/>
             </w:rPr>
           </w:pPr>
-          <w:hyperlink w:anchor="_Toc48554394" w:history="1">
+          <w:hyperlink w:anchor="_Toc48590971" w:history="1">
             <w:r>
               <w:rPr>
                 <w:rStyle w:val="Hyperlink"/>
@@ -1172,7 +1172,7 @@
                 <w:noProof/>
                 <w:webHidden/>
               </w:rPr>
-              <w:instrText xml:space="preserve"> PAGEREF _Toc48554394 \h </w:instrText>
+              <w:instrText xml:space="preserve"> PAGEREF _Toc48590971 \h </w:instrText>
             </w:r>
             <w:r>
               <w:rPr>
@@ -1215,7 +1215,7 @@
               <w:lang w:eastAsia="pt-BR"/>
             </w:rPr>
           </w:pPr>
-          <w:hyperlink w:anchor="_Toc48554395" w:history="1">
+          <w:hyperlink w:anchor="_Toc48590972" w:history="1">
             <w:r>
               <w:rPr>
                 <w:rStyle w:val="Hyperlink"/>
@@ -1245,7 +1245,7 @@
                 <w:noProof/>
                 <w:webHidden/>
               </w:rPr>
-              <w:instrText xml:space="preserve"> PAGEREF _Toc48554395 \h </w:instrText>
+              <w:instrText xml:space="preserve"> PAGEREF _Toc48590972 \h </w:instrText>
             </w:r>
             <w:r>
               <w:rPr>
@@ -1288,7 +1288,7 @@
               <w:lang w:eastAsia="pt-BR"/>
             </w:rPr>
           </w:pPr>
-          <w:hyperlink w:anchor="_Toc48554396" w:history="1">
+          <w:hyperlink w:anchor="_Toc48590973" w:history="1">
             <w:r>
               <w:rPr>
                 <w:rStyle w:val="Hyperlink"/>
@@ -1316,7 +1316,7 @@
                 <w:noProof/>
                 <w:webHidden/>
               </w:rPr>
-              <w:instrText xml:space="preserve"> PAGEREF _Toc48554396 \h </w:instrText>
+              <w:instrText xml:space="preserve"> PAGEREF _Toc48590973 \h </w:instrText>
             </w:r>
             <w:r>
               <w:rPr>
@@ -1359,7 +1359,7 @@
               <w:lang w:eastAsia="pt-BR"/>
             </w:rPr>
           </w:pPr>
-          <w:hyperlink w:anchor="_Toc48554397" w:history="1">
+          <w:hyperlink w:anchor="_Toc48590974" w:history="1">
             <w:r>
               <w:rPr>
                 <w:rStyle w:val="Hyperlink"/>
@@ -1387,7 +1387,7 @@
                 <w:noProof/>
                 <w:webHidden/>
               </w:rPr>
-              <w:instrText xml:space="preserve"> PAGEREF _Toc48554397 \h </w:instrText>
+              <w:instrText xml:space="preserve"> PAGEREF _Toc48590974 \h </w:instrText>
             </w:r>
             <w:r>
               <w:rPr>
@@ -1430,7 +1430,7 @@
               <w:lang w:eastAsia="pt-BR"/>
             </w:rPr>
           </w:pPr>
-          <w:hyperlink w:anchor="_Toc48554398" w:history="1">
+          <w:hyperlink w:anchor="_Toc48590975" w:history="1">
             <w:r>
               <w:rPr>
                 <w:rStyle w:val="Hyperlink"/>
@@ -1458,7 +1458,7 @@
                 <w:noProof/>
                 <w:webHidden/>
               </w:rPr>
-              <w:instrText xml:space="preserve"> PAGEREF _Toc48554398 \h </w:instrText>
+              <w:instrText xml:space="preserve"> PAGEREF _Toc48590975 \h </w:instrText>
             </w:r>
             <w:r>
               <w:rPr>
@@ -1501,7 +1501,7 @@
               <w:lang w:eastAsia="pt-BR"/>
             </w:rPr>
           </w:pPr>
-          <w:hyperlink w:anchor="_Toc48554399" w:history="1">
+          <w:hyperlink w:anchor="_Toc48590976" w:history="1">
             <w:r>
               <w:rPr>
                 <w:rStyle w:val="Hyperlink"/>
@@ -1529,7 +1529,7 @@
                 <w:noProof/>
                 <w:webHidden/>
               </w:rPr>
-              <w:instrText xml:space="preserve"> PAGEREF _Toc48554399 \h </w:instrText>
+              <w:instrText xml:space="preserve"> PAGEREF _Toc48590976 \h </w:instrText>
             </w:r>
             <w:r>
               <w:rPr>
@@ -1572,7 +1572,7 @@
               <w:lang w:eastAsia="pt-BR"/>
             </w:rPr>
           </w:pPr>
-          <w:hyperlink w:anchor="_Toc48554400" w:history="1">
+          <w:hyperlink w:anchor="_Toc48590977" w:history="1">
             <w:r>
               <w:rPr>
                 <w:rStyle w:val="Hyperlink"/>
@@ -1600,7 +1600,7 @@
                 <w:noProof/>
                 <w:webHidden/>
               </w:rPr>
-              <w:instrText xml:space="preserve"> PAGEREF _Toc48554400 \h </w:instrText>
+              <w:instrText xml:space="preserve"> PAGEREF _Toc48590977 \h </w:instrText>
             </w:r>
             <w:r>
               <w:rPr>
@@ -1643,7 +1643,7 @@
               <w:lang w:eastAsia="pt-BR"/>
             </w:rPr>
           </w:pPr>
-          <w:hyperlink w:anchor="_Toc48554401" w:history="1">
+          <w:hyperlink w:anchor="_Toc48590978" w:history="1">
             <w:r>
               <w:rPr>
                 <w:rStyle w:val="Hyperlink"/>
@@ -1671,7 +1671,7 @@
                 <w:noProof/>
                 <w:webHidden/>
               </w:rPr>
-              <w:instrText xml:space="preserve"> PAGEREF _Toc48554401 \h </w:instrText>
+              <w:instrText xml:space="preserve"> PAGEREF _Toc48590978 \h </w:instrText>
             </w:r>
             <w:r>
               <w:rPr>
@@ -1714,7 +1714,7 @@
               <w:lang w:eastAsia="pt-BR"/>
             </w:rPr>
           </w:pPr>
-          <w:hyperlink w:anchor="_Toc48554402" w:history="1">
+          <w:hyperlink w:anchor="_Toc48590979" w:history="1">
             <w:r>
               <w:rPr>
                 <w:rStyle w:val="Hyperlink"/>
@@ -1742,7 +1742,7 @@
                 <w:noProof/>
                 <w:webHidden/>
               </w:rPr>
-              <w:instrText xml:space="preserve"> PAGEREF _Toc48554402 \h </w:instrText>
+              <w:instrText xml:space="preserve"> PAGEREF _Toc48590979 \h </w:instrText>
             </w:r>
             <w:r>
               <w:rPr>
@@ -1785,7 +1785,7 @@
               <w:lang w:eastAsia="pt-BR"/>
             </w:rPr>
           </w:pPr>
-          <w:hyperlink w:anchor="_Toc48554403" w:history="1">
+          <w:hyperlink w:anchor="_Toc48590980" w:history="1">
             <w:r>
               <w:rPr>
                 <w:rStyle w:val="Hyperlink"/>
@@ -1813,7 +1813,7 @@
                 <w:noProof/>
                 <w:webHidden/>
               </w:rPr>
-              <w:instrText xml:space="preserve"> PAGEREF _Toc48554403 \h </w:instrText>
+              <w:instrText xml:space="preserve"> PAGEREF _Toc48590980 \h </w:instrText>
             </w:r>
             <w:r>
               <w:rPr>
@@ -1856,7 +1856,7 @@
               <w:lang w:eastAsia="pt-BR"/>
             </w:rPr>
           </w:pPr>
-          <w:hyperlink w:anchor="_Toc48554404" w:history="1">
+          <w:hyperlink w:anchor="_Toc48590981" w:history="1">
             <w:r>
               <w:rPr>
                 <w:rStyle w:val="Hyperlink"/>
@@ -1884,7 +1884,7 @@
                 <w:noProof/>
                 <w:webHidden/>
               </w:rPr>
-              <w:instrText xml:space="preserve"> PAGEREF _Toc48554404 \h </w:instrText>
+              <w:instrText xml:space="preserve"> PAGEREF _Toc48590981 \h </w:instrText>
             </w:r>
             <w:r>
               <w:rPr>
@@ -1927,7 +1927,7 @@
               <w:lang w:eastAsia="pt-BR"/>
             </w:rPr>
           </w:pPr>
-          <w:hyperlink w:anchor="_Toc48554405" w:history="1">
+          <w:hyperlink w:anchor="_Toc48590982" w:history="1">
             <w:r>
               <w:rPr>
                 <w:rStyle w:val="Hyperlink"/>
@@ -1957,7 +1957,7 @@
                 <w:noProof/>
                 <w:webHidden/>
               </w:rPr>
-              <w:instrText xml:space="preserve"> PAGEREF _Toc48554405 \h </w:instrText>
+              <w:instrText xml:space="preserve"> PAGEREF _Toc48590982 \h </w:instrText>
             </w:r>
             <w:r>
               <w:rPr>
@@ -2000,7 +2000,7 @@
               <w:lang w:eastAsia="pt-BR"/>
             </w:rPr>
           </w:pPr>
-          <w:hyperlink w:anchor="_Toc48554406" w:history="1">
+          <w:hyperlink w:anchor="_Toc48590983" w:history="1">
             <w:r>
               <w:rPr>
                 <w:rStyle w:val="Hyperlink"/>
@@ -2028,7 +2028,7 @@
                 <w:noProof/>
                 <w:webHidden/>
               </w:rPr>
-              <w:instrText xml:space="preserve"> PAGEREF _Toc48554406 \h </w:instrText>
+              <w:instrText xml:space="preserve"> PAGEREF _Toc48590983 \h </w:instrText>
             </w:r>
             <w:r>
               <w:rPr>
@@ -2049,6 +2049,219 @@
                 <w:webHidden/>
               </w:rPr>
               <w:t>27</w:t>
+            </w:r>
+            <w:r>
+              <w:rPr>
+                <w:noProof/>
+                <w:webHidden/>
+              </w:rPr>
+              <w:fldChar w:fldCharType="end"/>
+            </w:r>
+          </w:hyperlink>
+        </w:p>
+        <w:p>
+          <w:pPr>
+            <w:pStyle w:val="Sumrio2"/>
+            <w:tabs>
+              <w:tab w:val="right" w:leader="dot" w:pos="8494"/>
+            </w:tabs>
+            <w:rPr>
+              <w:rFonts w:eastAsiaTheme="minorEastAsia"/>
+              <w:noProof/>
+              <w:lang w:eastAsia="pt-BR"/>
+            </w:rPr>
+          </w:pPr>
+          <w:hyperlink w:anchor="_Toc48590984" w:history="1">
+            <w:r>
+              <w:rPr>
+                <w:rStyle w:val="Hyperlink"/>
+                <w:rFonts w:ascii="Agency FB" w:hAnsi="Agency FB"/>
+                <w:noProof/>
+              </w:rPr>
+              <w:t>Iniciando seu repositório</w:t>
+            </w:r>
+            <w:r>
+              <w:rPr>
+                <w:noProof/>
+                <w:webHidden/>
+              </w:rPr>
+              <w:tab/>
+            </w:r>
+            <w:r>
+              <w:rPr>
+                <w:noProof/>
+                <w:webHidden/>
+              </w:rPr>
+              <w:fldChar w:fldCharType="begin"/>
+            </w:r>
+            <w:r>
+              <w:rPr>
+                <w:noProof/>
+                <w:webHidden/>
+              </w:rPr>
+              <w:instrText xml:space="preserve"> PAGEREF _Toc48590984 \h </w:instrText>
+            </w:r>
+            <w:r>
+              <w:rPr>
+                <w:noProof/>
+                <w:webHidden/>
+              </w:rPr>
+            </w:r>
+            <w:r>
+              <w:rPr>
+                <w:noProof/>
+                <w:webHidden/>
+              </w:rPr>
+              <w:fldChar w:fldCharType="separate"/>
+            </w:r>
+            <w:r>
+              <w:rPr>
+                <w:noProof/>
+                <w:webHidden/>
+              </w:rPr>
+              <w:t>28</w:t>
+            </w:r>
+            <w:r>
+              <w:rPr>
+                <w:noProof/>
+                <w:webHidden/>
+              </w:rPr>
+              <w:fldChar w:fldCharType="end"/>
+            </w:r>
+          </w:hyperlink>
+        </w:p>
+        <w:p>
+          <w:pPr>
+            <w:pStyle w:val="Sumrio2"/>
+            <w:tabs>
+              <w:tab w:val="right" w:leader="dot" w:pos="8494"/>
+            </w:tabs>
+            <w:rPr>
+              <w:rFonts w:eastAsiaTheme="minorEastAsia"/>
+              <w:noProof/>
+              <w:lang w:eastAsia="pt-BR"/>
+            </w:rPr>
+          </w:pPr>
+          <w:hyperlink w:anchor="_Toc48590985" w:history="1">
+            <w:r>
+              <w:rPr>
+                <w:rStyle w:val="Hyperlink"/>
+                <w:rFonts w:ascii="Agency FB" w:hAnsi="Agency FB"/>
+                <w:noProof/>
+              </w:rPr>
+              <w:t>Git Bash</w:t>
+            </w:r>
+            <w:r>
+              <w:rPr>
+                <w:noProof/>
+                <w:webHidden/>
+              </w:rPr>
+              <w:tab/>
+            </w:r>
+            <w:r>
+              <w:rPr>
+                <w:noProof/>
+                <w:webHidden/>
+              </w:rPr>
+              <w:fldChar w:fldCharType="begin"/>
+            </w:r>
+            <w:r>
+              <w:rPr>
+                <w:noProof/>
+                <w:webHidden/>
+              </w:rPr>
+              <w:instrText xml:space="preserve"> PAGEREF _Toc48590985 \h </w:instrText>
+            </w:r>
+            <w:r>
+              <w:rPr>
+                <w:noProof/>
+                <w:webHidden/>
+              </w:rPr>
+            </w:r>
+            <w:r>
+              <w:rPr>
+                <w:noProof/>
+                <w:webHidden/>
+              </w:rPr>
+              <w:fldChar w:fldCharType="separate"/>
+            </w:r>
+            <w:r>
+              <w:rPr>
+                <w:noProof/>
+                <w:webHidden/>
+              </w:rPr>
+              <w:t>29</w:t>
+            </w:r>
+            <w:r>
+              <w:rPr>
+                <w:noProof/>
+                <w:webHidden/>
+              </w:rPr>
+              <w:fldChar w:fldCharType="end"/>
+            </w:r>
+          </w:hyperlink>
+        </w:p>
+        <w:p>
+          <w:pPr>
+            <w:pStyle w:val="Sumrio2"/>
+            <w:tabs>
+              <w:tab w:val="right" w:leader="dot" w:pos="8494"/>
+            </w:tabs>
+            <w:rPr>
+              <w:rFonts w:eastAsiaTheme="minorEastAsia"/>
+              <w:noProof/>
+              <w:lang w:eastAsia="pt-BR"/>
+            </w:rPr>
+          </w:pPr>
+          <w:hyperlink w:anchor="_Toc48590986" w:history="1">
+            <w:r>
+              <w:rPr>
+                <w:rStyle w:val="Hyperlink"/>
+                <w:rFonts w:ascii="Agency FB" w:hAnsi="Agency FB"/>
+                <w:noProof/>
+              </w:rPr>
+              <w:t>Observações do capítulo:</w:t>
+            </w:r>
+            <w:r>
+              <w:rPr>
+                <w:noProof/>
+                <w:webHidden/>
+              </w:rPr>
+              <w:tab/>
+            </w:r>
+            <w:r>
+              <w:rPr>
+                <w:noProof/>
+                <w:webHidden/>
+              </w:rPr>
+              <w:fldChar w:fldCharType="begin"/>
+            </w:r>
+            <w:r>
+              <w:rPr>
+                <w:noProof/>
+                <w:webHidden/>
+              </w:rPr>
+              <w:instrText xml:space="preserve"> PAGEREF _Toc48590986 \h </w:instrText>
+            </w:r>
+            <w:r>
+              <w:rPr>
+                <w:noProof/>
+                <w:webHidden/>
+              </w:rPr>
+            </w:r>
+            <w:r>
+              <w:rPr>
+                <w:noProof/>
+                <w:webHidden/>
+              </w:rPr>
+              <w:fldChar w:fldCharType="separate"/>
+            </w:r>
+            <w:r>
+              <w:rPr>
+                <w:noProof/>
+                <w:webHidden/>
+              </w:rPr>
+              <w:t>35</w:t>
             </w:r>
             <w:r>
               <w:rPr>
@@ -2114,7 +2327,7 @@
           <w:color w:val="auto"/>
         </w:rPr>
       </w:pPr>
-      <w:bookmarkStart w:id="1" w:name="_Toc48554386"/>
+      <w:bookmarkStart w:id="1" w:name="_Toc48590963"/>
       <w:r>
         <w:rPr>
           <w:rFonts w:ascii="Agency FB" w:hAnsi="Agency FB"/>
@@ -2207,6 +2420,7 @@
         </w:rPr>
         <w:t xml:space="preserve">ub, assim conhecendo sua história e principalmente porque está é uma </w:t>
       </w:r>
+      <w:proofErr w:type="gramStart"/>
       <w:r>
         <w:rPr>
           <w:rFonts w:ascii="Agency FB" w:hAnsi="Agency FB" w:cs="Arial"/>
@@ -2221,7 +2435,16 @@
           <w:sz w:val="32"/>
           <w:szCs w:val="32"/>
         </w:rPr>
-        <w:t>ferramenta com um valor tão grande no mercado de trabalho e fora do mercado de trabalho</w:t>
+        <w:t>ferramenta</w:t>
+      </w:r>
+      <w:proofErr w:type="gramEnd"/>
+      <w:r>
+        <w:rPr>
+          <w:rFonts w:ascii="Agency FB" w:hAnsi="Agency FB" w:cs="Arial"/>
+          <w:sz w:val="32"/>
+          <w:szCs w:val="32"/>
+        </w:rPr>
+        <w:t xml:space="preserve"> com um valor tão grande no mercado de trabalho e fora do mercado de trabalho</w:t>
       </w:r>
       <w:r>
         <w:rPr>
@@ -2247,7 +2470,7 @@
           <w:rFonts w:ascii="Agency FB" w:hAnsi="Agency FB"/>
         </w:rPr>
       </w:pPr>
-      <w:bookmarkStart w:id="2" w:name="_Toc48554387"/>
+      <w:bookmarkStart w:id="2" w:name="_Toc48590964"/>
       <w:proofErr w:type="spellStart"/>
       <w:r>
         <w:rPr>
@@ -2604,7 +2827,7 @@
           <w:rFonts w:ascii="Agency FB" w:hAnsi="Agency FB"/>
         </w:rPr>
       </w:pPr>
-      <w:bookmarkStart w:id="3" w:name="_Toc48554388"/>
+      <w:bookmarkStart w:id="3" w:name="_Toc48590965"/>
       <w:r>
         <w:rPr>
           <w:rFonts w:ascii="Agency FB" w:hAnsi="Agency FB"/>
@@ -2853,7 +3076,7 @@
           <w:rFonts w:ascii="Agency FB" w:hAnsi="Agency FB"/>
         </w:rPr>
       </w:pPr>
-      <w:bookmarkStart w:id="4" w:name="_Toc48554389"/>
+      <w:bookmarkStart w:id="4" w:name="_Toc48590966"/>
       <w:proofErr w:type="spellStart"/>
       <w:r>
         <w:rPr>
@@ -3325,7 +3548,7 @@
           <w:color w:val="auto"/>
         </w:rPr>
       </w:pPr>
-      <w:bookmarkStart w:id="5" w:name="_Toc48554390"/>
+      <w:bookmarkStart w:id="5" w:name="_Toc48590967"/>
       <w:r>
         <w:rPr>
           <w:rFonts w:ascii="Agency FB" w:hAnsi="Agency FB"/>
@@ -4174,7 +4397,7 @@
           <w:color w:val="auto"/>
         </w:rPr>
       </w:pPr>
-      <w:bookmarkStart w:id="6" w:name="_Toc48554391"/>
+      <w:bookmarkStart w:id="6" w:name="_Toc48590968"/>
       <w:r>
         <w:rPr>
           <w:rFonts w:ascii="Agency FB" w:hAnsi="Agency FB"/>
@@ -4664,7 +4887,7 @@
           <w:color w:val="auto"/>
         </w:rPr>
       </w:pPr>
-      <w:bookmarkStart w:id="7" w:name="_Toc48554392"/>
+      <w:bookmarkStart w:id="7" w:name="_Toc48590969"/>
       <w:r>
         <w:rPr>
           <w:rFonts w:ascii="Agency FB" w:hAnsi="Agency FB"/>
@@ -4692,7 +4915,7 @@
           <w:rFonts w:ascii="Agency FB" w:hAnsi="Agency FB"/>
         </w:rPr>
       </w:pPr>
-      <w:bookmarkStart w:id="8" w:name="_Toc48554393"/>
+      <w:bookmarkStart w:id="8" w:name="_Toc48590970"/>
       <w:r>
         <w:rPr>
           <w:rFonts w:ascii="Agency FB" w:hAnsi="Agency FB"/>
@@ -4970,7 +5193,25 @@
           <w:szCs w:val="32"/>
         </w:rPr>
         <w:br/>
-        <w:t>Proprietário deste repostório no caso será propriedade sua este repositório.</w:t>
+        <w:t xml:space="preserve">Proprietário deste repostório no caso será propriedade </w:t>
+      </w:r>
+      <w:proofErr w:type="gramStart"/>
+      <w:r>
+        <w:rPr>
+          <w:rFonts w:ascii="Agency FB" w:hAnsi="Agency FB" w:cs="Arial"/>
+          <w:sz w:val="32"/>
+          <w:szCs w:val="32"/>
+        </w:rPr>
+        <w:t>sua este repositório</w:t>
+      </w:r>
+      <w:proofErr w:type="gramEnd"/>
+      <w:r>
+        <w:rPr>
+          <w:rFonts w:ascii="Agency FB" w:hAnsi="Agency FB" w:cs="Arial"/>
+          <w:sz w:val="32"/>
+          <w:szCs w:val="32"/>
+        </w:rPr>
+        <w:t>.</w:t>
       </w:r>
     </w:p>
     <w:p>
@@ -5437,7 +5678,7 @@
           <w:rFonts w:ascii="Agency FB" w:hAnsi="Agency FB"/>
         </w:rPr>
       </w:pPr>
-      <w:bookmarkStart w:id="9" w:name="_Toc48554394"/>
+      <w:bookmarkStart w:id="9" w:name="_Toc48590971"/>
       <w:r>
         <w:rPr>
           <w:rFonts w:ascii="Agency FB" w:hAnsi="Agency FB"/>
@@ -5538,7 +5779,7 @@
           <w:color w:val="auto"/>
         </w:rPr>
       </w:pPr>
-      <w:bookmarkStart w:id="10" w:name="_Toc48554395"/>
+      <w:bookmarkStart w:id="10" w:name="_Toc48590972"/>
       <w:r>
         <w:rPr>
           <w:rFonts w:ascii="Agency FB" w:hAnsi="Agency FB"/>
@@ -5594,7 +5835,7 @@
           <w:rFonts w:ascii="Agency FB" w:hAnsi="Agency FB"/>
         </w:rPr>
       </w:pPr>
-      <w:bookmarkStart w:id="11" w:name="_Toc48554396"/>
+      <w:bookmarkStart w:id="11" w:name="_Toc48590973"/>
       <w:proofErr w:type="spellStart"/>
       <w:r>
         <w:rPr>
@@ -5757,7 +5998,7 @@
           <w:rFonts w:ascii="Agency FB" w:hAnsi="Agency FB"/>
         </w:rPr>
       </w:pPr>
-      <w:bookmarkStart w:id="12" w:name="_Toc48554397"/>
+      <w:bookmarkStart w:id="12" w:name="_Toc48590974"/>
       <w:proofErr w:type="spellStart"/>
       <w:r>
         <w:rPr>
@@ -5939,7 +6180,7 @@
           <w:rFonts w:ascii="Agency FB" w:hAnsi="Agency FB"/>
         </w:rPr>
       </w:pPr>
-      <w:bookmarkStart w:id="13" w:name="_Toc48554398"/>
+      <w:bookmarkStart w:id="13" w:name="_Toc48590975"/>
       <w:proofErr w:type="spellStart"/>
       <w:r>
         <w:rPr>
@@ -6151,7 +6392,7 @@
           <w:rFonts w:ascii="Agency FB" w:hAnsi="Agency FB"/>
         </w:rPr>
       </w:pPr>
-      <w:bookmarkStart w:id="14" w:name="_Toc48554399"/>
+      <w:bookmarkStart w:id="14" w:name="_Toc48590976"/>
       <w:proofErr w:type="spellStart"/>
       <w:r>
         <w:rPr>
@@ -6490,7 +6731,7 @@
           <w:rFonts w:ascii="Agency FB" w:hAnsi="Agency FB"/>
         </w:rPr>
       </w:pPr>
-      <w:bookmarkStart w:id="15" w:name="_Toc48554400"/>
+      <w:bookmarkStart w:id="15" w:name="_Toc48590977"/>
       <w:proofErr w:type="spellStart"/>
       <w:r>
         <w:rPr>
@@ -6685,7 +6926,7 @@
           <w:rFonts w:ascii="Agency FB" w:hAnsi="Agency FB"/>
         </w:rPr>
       </w:pPr>
-      <w:bookmarkStart w:id="16" w:name="_Toc48554401"/>
+      <w:bookmarkStart w:id="16" w:name="_Toc48590978"/>
       <w:r>
         <w:rPr>
           <w:rFonts w:ascii="Agency FB" w:hAnsi="Agency FB"/>
@@ -6790,7 +7031,7 @@
           <w:rFonts w:ascii="Agency FB" w:hAnsi="Agency FB"/>
         </w:rPr>
       </w:pPr>
-      <w:bookmarkStart w:id="17" w:name="_Toc48554402"/>
+      <w:bookmarkStart w:id="17" w:name="_Toc48590979"/>
       <w:r>
         <w:rPr>
           <w:rFonts w:ascii="Agency FB" w:hAnsi="Agency FB"/>
@@ -6935,7 +7176,7 @@
           <w:rFonts w:ascii="Agency FB" w:hAnsi="Agency FB"/>
         </w:rPr>
       </w:pPr>
-      <w:bookmarkStart w:id="18" w:name="_Toc48554403"/>
+      <w:bookmarkStart w:id="18" w:name="_Toc48590980"/>
       <w:r>
         <w:rPr>
           <w:rFonts w:ascii="Agency FB" w:hAnsi="Agency FB"/>
@@ -7039,7 +7280,7 @@
           <w:rFonts w:ascii="Agency FB" w:hAnsi="Agency FB"/>
         </w:rPr>
       </w:pPr>
-      <w:bookmarkStart w:id="19" w:name="_Toc48554404"/>
+      <w:bookmarkStart w:id="19" w:name="_Toc48590981"/>
       <w:r>
         <w:rPr>
           <w:rFonts w:ascii="Agency FB" w:hAnsi="Agency FB"/>
@@ -7156,7 +7397,7 @@
           <w:color w:val="auto"/>
         </w:rPr>
       </w:pPr>
-      <w:bookmarkStart w:id="20" w:name="_Toc48554405"/>
+      <w:bookmarkStart w:id="20" w:name="_Toc48590982"/>
       <w:r>
         <w:rPr>
           <w:rFonts w:ascii="Agency FB" w:hAnsi="Agency FB"/>
@@ -7212,7 +7453,7 @@
           <w:rFonts w:ascii="Agency FB" w:hAnsi="Agency FB"/>
         </w:rPr>
       </w:pPr>
-      <w:bookmarkStart w:id="21" w:name="_Toc48554406"/>
+      <w:bookmarkStart w:id="21" w:name="_Toc48590983"/>
       <w:proofErr w:type="spellStart"/>
       <w:r>
         <w:rPr>
@@ -7235,6 +7476,7 @@
       <w:r>
         <w:rPr>
           <w:rFonts w:ascii="Agency FB" w:hAnsi="Agency FB" w:cs="Arial"/>
+          <w:noProof/>
           <w:sz w:val="32"/>
           <w:szCs w:val="32"/>
         </w:rPr>
@@ -7333,6 +7575,7 @@
       <w:r>
         <w:rPr>
           <w:rFonts w:ascii="Agency FB" w:hAnsi="Agency FB" w:cs="Arial"/>
+          <w:noProof/>
           <w:sz w:val="32"/>
           <w:szCs w:val="32"/>
         </w:rPr>
@@ -7567,6 +7810,7 @@
           <w:rFonts w:ascii="Agency FB" w:hAnsi="Agency FB"/>
         </w:rPr>
       </w:pPr>
+      <w:bookmarkStart w:id="22" w:name="_Toc48590984"/>
       <w:r>
         <w:rPr>
           <w:rFonts w:ascii="Agency FB" w:hAnsi="Agency FB"/>
@@ -7574,6 +7818,7 @@
         <w:lastRenderedPageBreak/>
         <w:t>Iniciando seu repositório</w:t>
       </w:r>
+      <w:bookmarkEnd w:id="22"/>
     </w:p>
     <w:p>
       <w:pPr>
@@ -7587,6 +7832,7 @@
       <w:r>
         <w:rPr>
           <w:rFonts w:ascii="Agency FB" w:hAnsi="Agency FB" w:cs="Arial"/>
+          <w:noProof/>
           <w:sz w:val="32"/>
           <w:szCs w:val="32"/>
         </w:rPr>
@@ -7667,14 +7913,15 @@
       <w:r>
         <w:rPr>
           <w:rFonts w:ascii="Agency FB" w:hAnsi="Agency FB" w:cs="Arial"/>
+          <w:noProof/>
           <w:sz w:val="32"/>
           <w:szCs w:val="32"/>
         </w:rPr>
         <w:drawing>
-          <wp:inline distT="0" distB="0" distL="0" distR="0" wp14:anchorId="508158F6" wp14:editId="6DF2C6C0">
-            <wp:extent cx="5400040" cy="1760855"/>
+          <wp:inline distT="0" distB="0" distL="0" distR="0" wp14:anchorId="1BC7BFBE" wp14:editId="14CE8FA1">
+            <wp:extent cx="5400040" cy="878205"/>
             <wp:effectExtent l="0" t="0" r="0" b="0"/>
-            <wp:docPr id="29" name="Imagem 29"/>
+            <wp:docPr id="14" name="Imagem 14"/>
             <wp:cNvGraphicFramePr>
               <a:graphicFrameLocks xmlns:a="http://schemas.openxmlformats.org/drawingml/2006/main" noChangeAspect="1"/>
             </wp:cNvGraphicFramePr>
@@ -7694,6 +7941,77 @@
                   <pic:spPr>
                     <a:xfrm>
                       <a:off x="0" y="0"/>
+                      <a:ext cx="5400040" cy="878205"/>
+                    </a:xfrm>
+                    <a:prstGeom prst="rect">
+                      <a:avLst/>
+                    </a:prstGeom>
+                  </pic:spPr>
+                </pic:pic>
+              </a:graphicData>
+            </a:graphic>
+          </wp:inline>
+        </w:drawing>
+      </w:r>
+    </w:p>
+    <w:p>
+      <w:pPr>
+        <w:ind w:left="708"/>
+        <w:rPr>
+          <w:rFonts w:ascii="Agency FB" w:hAnsi="Agency FB" w:cs="Arial"/>
+          <w:sz w:val="32"/>
+          <w:szCs w:val="32"/>
+        </w:rPr>
+      </w:pPr>
+      <w:r>
+        <w:rPr>
+          <w:rFonts w:ascii="Agency FB" w:hAnsi="Agency FB" w:cs="Arial"/>
+          <w:sz w:val="32"/>
+          <w:szCs w:val="32"/>
+        </w:rPr>
+        <w:t>Em seguida como segunda etapa adicione o arquivo que deseja na pasta, para que ele seja disponibilizado em seu repositório, neste caso vamos demonstrar com o próprio arquivo do curso que estamos criando para disponibilizar.</w:t>
+      </w:r>
+    </w:p>
+    <w:p>
+      <w:pPr>
+        <w:ind w:left="708"/>
+        <w:rPr>
+          <w:rFonts w:ascii="Agency FB" w:hAnsi="Agency FB" w:cs="Arial"/>
+          <w:sz w:val="32"/>
+          <w:szCs w:val="32"/>
+        </w:rPr>
+      </w:pPr>
+      <w:r>
+        <w:rPr>
+          <w:rFonts w:ascii="Agency FB" w:hAnsi="Agency FB" w:cs="Arial"/>
+          <w:noProof/>
+          <w:sz w:val="32"/>
+          <w:szCs w:val="32"/>
+        </w:rPr>
+        <w:drawing>
+          <wp:inline distT="0" distB="0" distL="0" distR="0" wp14:anchorId="508158F6" wp14:editId="6DF2C6C0">
+            <wp:extent cx="5400040" cy="1760855"/>
+            <wp:effectExtent l="0" t="0" r="0" b="0"/>
+            <wp:docPr id="29" name="Imagem 29"/>
+            <wp:cNvGraphicFramePr>
+              <a:graphicFrameLocks xmlns:a="http://schemas.openxmlformats.org/drawingml/2006/main" noChangeAspect="1"/>
+            </wp:cNvGraphicFramePr>
+            <a:graphic xmlns:a="http://schemas.openxmlformats.org/drawingml/2006/main">
+              <a:graphicData uri="http://schemas.openxmlformats.org/drawingml/2006/picture">
+                <pic:pic xmlns:pic="http://schemas.openxmlformats.org/drawingml/2006/picture">
+                  <pic:nvPicPr>
+                    <pic:cNvPr id="1" name=""/>
+                    <pic:cNvPicPr/>
+                  </pic:nvPicPr>
+                  <pic:blipFill>
+                    <a:blip r:embed="rId37"/>
+                    <a:stretch>
+                      <a:fillRect/>
+                    </a:stretch>
+                  </pic:blipFill>
+                  <pic:spPr>
+                    <a:xfrm>
+                      <a:off x="0" y="0"/>
                       <a:ext cx="5400040" cy="1760855"/>
                     </a:xfrm>
                     <a:prstGeom prst="rect">
@@ -7722,7 +8040,7 @@
           <w:sz w:val="32"/>
           <w:szCs w:val="32"/>
         </w:rPr>
-        <w:t>Em seguida abra sua pasta de clique com o botão direito em qualquer área em branco.</w:t>
+        <w:t>Em seguida clique com o botão direito em qualquer lugar da pasta aonde esteja vazio.</w:t>
       </w:r>
     </w:p>
     <w:p>
@@ -7794,8 +8112,2064 @@
           <w:sz w:val="32"/>
           <w:szCs w:val="32"/>
         </w:rPr>
-        <w:t>, caso não encontre o menu certifique-se que você seguiu o passo a passo de Requisitos.</w:t>
-      </w:r>
+        <w:t xml:space="preserve">, caso não encontre o menu certifique-se que você seguiu o passo a passo de </w:t>
+      </w:r>
+      <w:r>
+        <w:rPr>
+          <w:rFonts w:ascii="Agency FB" w:hAnsi="Agency FB" w:cs="Arial"/>
+          <w:sz w:val="32"/>
+          <w:szCs w:val="32"/>
+        </w:rPr>
+        <w:t>pré-requisitos</w:t>
+      </w:r>
+      <w:r>
+        <w:rPr>
+          <w:rFonts w:ascii="Agency FB" w:hAnsi="Agency FB" w:cs="Arial"/>
+          <w:sz w:val="32"/>
+          <w:szCs w:val="32"/>
+        </w:rPr>
+        <w:t>.</w:t>
+      </w:r>
+    </w:p>
+    <w:p>
+      <w:pPr>
+        <w:rPr>
+          <w:rFonts w:ascii="Agency FB" w:hAnsi="Agency FB" w:cs="Arial"/>
+          <w:sz w:val="32"/>
+          <w:szCs w:val="32"/>
+        </w:rPr>
+      </w:pPr>
+      <w:r>
+        <w:rPr>
+          <w:rFonts w:ascii="Agency FB" w:hAnsi="Agency FB" w:cs="Arial"/>
+          <w:sz w:val="32"/>
+          <w:szCs w:val="32"/>
+        </w:rPr>
+        <w:br w:type="page"/>
+      </w:r>
+    </w:p>
+    <w:p>
+      <w:pPr>
+        <w:pStyle w:val="Ttulo2"/>
+        <w:rPr>
+          <w:rFonts w:ascii="Agency FB" w:hAnsi="Agency FB"/>
+        </w:rPr>
+      </w:pPr>
+      <w:bookmarkStart w:id="23" w:name="_Toc48590985"/>
+      <w:proofErr w:type="spellStart"/>
+      <w:r>
+        <w:rPr>
+          <w:rFonts w:ascii="Agency FB" w:hAnsi="Agency FB"/>
+        </w:rPr>
+        <w:lastRenderedPageBreak/>
+        <w:t>Git</w:t>
+      </w:r>
+      <w:proofErr w:type="spellEnd"/>
+      <w:r>
+        <w:rPr>
+          <w:rFonts w:ascii="Agency FB" w:hAnsi="Agency FB"/>
+        </w:rPr>
+        <w:t xml:space="preserve"> </w:t>
+      </w:r>
+      <w:proofErr w:type="spellStart"/>
+      <w:r>
+        <w:rPr>
+          <w:rFonts w:ascii="Agency FB" w:hAnsi="Agency FB"/>
+        </w:rPr>
+        <w:t>Bash</w:t>
+      </w:r>
+      <w:bookmarkEnd w:id="23"/>
+      <w:proofErr w:type="spellEnd"/>
+    </w:p>
+    <w:p>
+      <w:pPr>
+        <w:pStyle w:val="PargrafodaLista"/>
+        <w:rPr>
+          <w:rFonts w:ascii="Agency FB" w:hAnsi="Agency FB" w:cs="Arial"/>
+          <w:sz w:val="32"/>
+          <w:szCs w:val="32"/>
+        </w:rPr>
+      </w:pPr>
+      <w:r>
+        <w:rPr>
+          <w:rFonts w:ascii="Agency FB" w:hAnsi="Agency FB" w:cs="Arial"/>
+          <w:noProof/>
+          <w:sz w:val="32"/>
+          <w:szCs w:val="32"/>
+        </w:rPr>
+        <w:drawing>
+          <wp:inline distT="0" distB="0" distL="0" distR="0" wp14:anchorId="1A3BF319" wp14:editId="200C709D">
+            <wp:extent cx="5400040" cy="2588260"/>
+            <wp:effectExtent l="0" t="0" r="0" b="2540"/>
+            <wp:docPr id="30" name="Imagem 30"/>
+            <wp:cNvGraphicFramePr>
+              <a:graphicFrameLocks xmlns:a="http://schemas.openxmlformats.org/drawingml/2006/main" noChangeAspect="1"/>
+            </wp:cNvGraphicFramePr>
+            <a:graphic xmlns:a="http://schemas.openxmlformats.org/drawingml/2006/main">
+              <a:graphicData uri="http://schemas.openxmlformats.org/drawingml/2006/picture">
+                <pic:pic xmlns:pic="http://schemas.openxmlformats.org/drawingml/2006/picture">
+                  <pic:nvPicPr>
+                    <pic:cNvPr id="1" name=""/>
+                    <pic:cNvPicPr/>
+                  </pic:nvPicPr>
+                  <pic:blipFill>
+                    <a:blip r:embed="rId38"/>
+                    <a:stretch>
+                      <a:fillRect/>
+                    </a:stretch>
+                  </pic:blipFill>
+                  <pic:spPr>
+                    <a:xfrm>
+                      <a:off x="0" y="0"/>
+                      <a:ext cx="5400040" cy="2588260"/>
+                    </a:xfrm>
+                    <a:prstGeom prst="rect">
+                      <a:avLst/>
+                    </a:prstGeom>
+                  </pic:spPr>
+                </pic:pic>
+              </a:graphicData>
+            </a:graphic>
+          </wp:inline>
+        </w:drawing>
+      </w:r>
+    </w:p>
+    <w:p>
+      <w:pPr>
+        <w:pStyle w:val="PargrafodaLista"/>
+        <w:rPr>
+          <w:rFonts w:ascii="Agency FB" w:hAnsi="Agency FB" w:cs="Arial"/>
+          <w:sz w:val="32"/>
+          <w:szCs w:val="32"/>
+        </w:rPr>
+      </w:pPr>
+    </w:p>
+    <w:p>
+      <w:pPr>
+        <w:ind w:left="708"/>
+        <w:rPr>
+          <w:rFonts w:ascii="Agency FB" w:hAnsi="Agency FB" w:cs="Arial"/>
+          <w:sz w:val="32"/>
+          <w:szCs w:val="32"/>
+        </w:rPr>
+      </w:pPr>
+      <w:r>
+        <w:rPr>
+          <w:rFonts w:ascii="Agency FB" w:hAnsi="Agency FB" w:cs="Arial"/>
+          <w:sz w:val="32"/>
+          <w:szCs w:val="32"/>
+        </w:rPr>
+        <w:t>Para iniciarmos seu repositório de maneira adequada, primeiro crie uma pasta na sua área de trabalho com o nome que achar adequado.</w:t>
+      </w:r>
+    </w:p>
+    <w:p>
+      <w:pPr>
+        <w:ind w:left="708"/>
+        <w:rPr>
+          <w:rFonts w:ascii="Agency FB" w:hAnsi="Agency FB" w:cs="Arial"/>
+          <w:sz w:val="32"/>
+          <w:szCs w:val="32"/>
+        </w:rPr>
+      </w:pPr>
+      <w:r>
+        <w:rPr>
+          <w:rFonts w:ascii="Agency FB" w:hAnsi="Agency FB" w:cs="Arial"/>
+          <w:noProof/>
+          <w:sz w:val="32"/>
+          <w:szCs w:val="32"/>
+        </w:rPr>
+        <w:drawing>
+          <wp:inline distT="0" distB="0" distL="0" distR="0" wp14:anchorId="57608CC7" wp14:editId="2E0591F3">
+            <wp:extent cx="5400040" cy="878205"/>
+            <wp:effectExtent l="0" t="0" r="0" b="0"/>
+            <wp:docPr id="23" name="Imagem 23"/>
+            <wp:cNvGraphicFramePr>
+              <a:graphicFrameLocks xmlns:a="http://schemas.openxmlformats.org/drawingml/2006/main" noChangeAspect="1"/>
+            </wp:cNvGraphicFramePr>
+            <a:graphic xmlns:a="http://schemas.openxmlformats.org/drawingml/2006/main">
+              <a:graphicData uri="http://schemas.openxmlformats.org/drawingml/2006/picture">
+                <pic:pic xmlns:pic="http://schemas.openxmlformats.org/drawingml/2006/picture">
+                  <pic:nvPicPr>
+                    <pic:cNvPr id="1" name=""/>
+                    <pic:cNvPicPr/>
+                  </pic:nvPicPr>
+                  <pic:blipFill>
+                    <a:blip r:embed="rId36"/>
+                    <a:stretch>
+                      <a:fillRect/>
+                    </a:stretch>
+                  </pic:blipFill>
+                  <pic:spPr>
+                    <a:xfrm>
+                      <a:off x="0" y="0"/>
+                      <a:ext cx="5400040" cy="878205"/>
+                    </a:xfrm>
+                    <a:prstGeom prst="rect">
+                      <a:avLst/>
+                    </a:prstGeom>
+                  </pic:spPr>
+                </pic:pic>
+              </a:graphicData>
+            </a:graphic>
+          </wp:inline>
+        </w:drawing>
+      </w:r>
+    </w:p>
+    <w:p>
+      <w:pPr>
+        <w:ind w:left="708"/>
+        <w:rPr>
+          <w:rFonts w:ascii="Agency FB" w:hAnsi="Agency FB" w:cs="Arial"/>
+          <w:sz w:val="32"/>
+          <w:szCs w:val="32"/>
+        </w:rPr>
+      </w:pPr>
+      <w:r>
+        <w:rPr>
+          <w:rFonts w:ascii="Agency FB" w:hAnsi="Agency FB" w:cs="Arial"/>
+          <w:sz w:val="32"/>
+          <w:szCs w:val="32"/>
+        </w:rPr>
+        <w:t>Em seguida como segunda etapa adicione o arquivo que deseja na pasta, para que ele seja disponibilizado em seu repositório, neste caso vamos demonstrar com o próprio arquivo do curso que estamos criando para disponibilizar.</w:t>
+      </w:r>
+    </w:p>
+    <w:p>
+      <w:pPr>
+        <w:ind w:left="708"/>
+        <w:rPr>
+          <w:rFonts w:ascii="Agency FB" w:hAnsi="Agency FB" w:cs="Arial"/>
+          <w:sz w:val="32"/>
+          <w:szCs w:val="32"/>
+        </w:rPr>
+      </w:pPr>
+      <w:r>
+        <w:rPr>
+          <w:rFonts w:ascii="Agency FB" w:hAnsi="Agency FB" w:cs="Arial"/>
+          <w:noProof/>
+          <w:sz w:val="32"/>
+          <w:szCs w:val="32"/>
+        </w:rPr>
+        <w:lastRenderedPageBreak/>
+        <w:drawing>
+          <wp:inline distT="0" distB="0" distL="0" distR="0" wp14:anchorId="376AF84D" wp14:editId="20A2F600">
+            <wp:extent cx="5400040" cy="2917825"/>
+            <wp:effectExtent l="0" t="0" r="0" b="0"/>
+            <wp:docPr id="33" name="Imagem 33"/>
+            <wp:cNvGraphicFramePr>
+              <a:graphicFrameLocks xmlns:a="http://schemas.openxmlformats.org/drawingml/2006/main" noChangeAspect="1"/>
+            </wp:cNvGraphicFramePr>
+            <a:graphic xmlns:a="http://schemas.openxmlformats.org/drawingml/2006/main">
+              <a:graphicData uri="http://schemas.openxmlformats.org/drawingml/2006/picture">
+                <pic:pic xmlns:pic="http://schemas.openxmlformats.org/drawingml/2006/picture">
+                  <pic:nvPicPr>
+                    <pic:cNvPr id="1" name=""/>
+                    <pic:cNvPicPr/>
+                  </pic:nvPicPr>
+                  <pic:blipFill>
+                    <a:blip r:embed="rId39"/>
+                    <a:stretch>
+                      <a:fillRect/>
+                    </a:stretch>
+                  </pic:blipFill>
+                  <pic:spPr>
+                    <a:xfrm>
+                      <a:off x="0" y="0"/>
+                      <a:ext cx="5400040" cy="2917825"/>
+                    </a:xfrm>
+                    <a:prstGeom prst="rect">
+                      <a:avLst/>
+                    </a:prstGeom>
+                  </pic:spPr>
+                </pic:pic>
+              </a:graphicData>
+            </a:graphic>
+          </wp:inline>
+        </w:drawing>
+      </w:r>
+    </w:p>
+    <w:p>
+      <w:pPr>
+        <w:ind w:left="708"/>
+        <w:rPr>
+          <w:rFonts w:ascii="Agency FB" w:hAnsi="Agency FB" w:cs="Arial"/>
+          <w:sz w:val="32"/>
+          <w:szCs w:val="32"/>
+        </w:rPr>
+      </w:pPr>
+      <w:r>
+        <w:rPr>
+          <w:rFonts w:ascii="Agency FB" w:hAnsi="Agency FB" w:cs="Arial"/>
+          <w:sz w:val="32"/>
+          <w:szCs w:val="32"/>
+        </w:rPr>
+        <w:t xml:space="preserve">Para iniciarmos a subida dos arquivos ao repositório devemos digitar o seguinte comando </w:t>
+      </w:r>
+      <w:proofErr w:type="spellStart"/>
+      <w:r>
+        <w:rPr>
+          <w:rFonts w:ascii="Agency FB" w:hAnsi="Agency FB" w:cs="Arial"/>
+          <w:b/>
+          <w:bCs/>
+          <w:sz w:val="32"/>
+          <w:szCs w:val="32"/>
+        </w:rPr>
+        <w:t>git</w:t>
+      </w:r>
+      <w:proofErr w:type="spellEnd"/>
+      <w:r>
+        <w:rPr>
+          <w:rFonts w:ascii="Agency FB" w:hAnsi="Agency FB" w:cs="Arial"/>
+          <w:b/>
+          <w:bCs/>
+          <w:sz w:val="32"/>
+          <w:szCs w:val="32"/>
+        </w:rPr>
+        <w:t xml:space="preserve"> </w:t>
+      </w:r>
+      <w:proofErr w:type="spellStart"/>
+      <w:r>
+        <w:rPr>
+          <w:rFonts w:ascii="Agency FB" w:hAnsi="Agency FB" w:cs="Arial"/>
+          <w:b/>
+          <w:bCs/>
+          <w:sz w:val="32"/>
+          <w:szCs w:val="32"/>
+        </w:rPr>
+        <w:t>init</w:t>
+      </w:r>
+      <w:proofErr w:type="spellEnd"/>
+      <w:r>
+        <w:rPr>
+          <w:rFonts w:ascii="Agency FB" w:hAnsi="Agency FB" w:cs="Arial"/>
+          <w:b/>
+          <w:bCs/>
+          <w:sz w:val="32"/>
+          <w:szCs w:val="32"/>
+        </w:rPr>
+        <w:t xml:space="preserve"> </w:t>
+      </w:r>
+      <w:r>
+        <w:rPr>
+          <w:rFonts w:ascii="Agency FB" w:hAnsi="Agency FB" w:cs="Arial"/>
+          <w:sz w:val="32"/>
+          <w:szCs w:val="32"/>
+        </w:rPr>
+        <w:t xml:space="preserve">(tudo em minúsculo), </w:t>
+      </w:r>
+      <w:r>
+        <w:rPr>
+          <w:rFonts w:ascii="Agency FB" w:hAnsi="Agency FB" w:cs="Arial"/>
+          <w:sz w:val="32"/>
+          <w:szCs w:val="32"/>
+        </w:rPr>
+        <w:t xml:space="preserve">com esse comando o </w:t>
+      </w:r>
+      <w:proofErr w:type="spellStart"/>
+      <w:r>
+        <w:rPr>
+          <w:rFonts w:ascii="Agency FB" w:hAnsi="Agency FB" w:cs="Arial"/>
+          <w:sz w:val="32"/>
+          <w:szCs w:val="32"/>
+        </w:rPr>
+        <w:t>Git</w:t>
+      </w:r>
+      <w:proofErr w:type="spellEnd"/>
+      <w:r>
+        <w:rPr>
+          <w:rFonts w:ascii="Agency FB" w:hAnsi="Agency FB" w:cs="Arial"/>
+          <w:sz w:val="32"/>
+          <w:szCs w:val="32"/>
+        </w:rPr>
+        <w:t xml:space="preserve"> irá criar uma pasta oculta para você com as configurações iniciais básicas.</w:t>
+      </w:r>
+    </w:p>
+    <w:p>
+      <w:pPr>
+        <w:ind w:left="708"/>
+        <w:rPr>
+          <w:rFonts w:ascii="Agency FB" w:hAnsi="Agency FB" w:cs="Arial"/>
+          <w:sz w:val="32"/>
+          <w:szCs w:val="32"/>
+        </w:rPr>
+      </w:pPr>
+      <w:r>
+        <w:rPr>
+          <w:rFonts w:ascii="Agency FB" w:hAnsi="Agency FB" w:cs="Arial"/>
+          <w:noProof/>
+          <w:sz w:val="32"/>
+          <w:szCs w:val="32"/>
+        </w:rPr>
+        <w:drawing>
+          <wp:inline distT="0" distB="0" distL="0" distR="0" wp14:anchorId="334A9FD6" wp14:editId="2A511096">
+            <wp:extent cx="5400040" cy="752475"/>
+            <wp:effectExtent l="0" t="0" r="0" b="9525"/>
+            <wp:docPr id="34" name="Imagem 34"/>
+            <wp:cNvGraphicFramePr>
+              <a:graphicFrameLocks xmlns:a="http://schemas.openxmlformats.org/drawingml/2006/main" noChangeAspect="1"/>
+            </wp:cNvGraphicFramePr>
+            <a:graphic xmlns:a="http://schemas.openxmlformats.org/drawingml/2006/main">
+              <a:graphicData uri="http://schemas.openxmlformats.org/drawingml/2006/picture">
+                <pic:pic xmlns:pic="http://schemas.openxmlformats.org/drawingml/2006/picture">
+                  <pic:nvPicPr>
+                    <pic:cNvPr id="1" name=""/>
+                    <pic:cNvPicPr/>
+                  </pic:nvPicPr>
+                  <pic:blipFill>
+                    <a:blip r:embed="rId40"/>
+                    <a:stretch>
+                      <a:fillRect/>
+                    </a:stretch>
+                  </pic:blipFill>
+                  <pic:spPr>
+                    <a:xfrm>
+                      <a:off x="0" y="0"/>
+                      <a:ext cx="5400040" cy="752475"/>
+                    </a:xfrm>
+                    <a:prstGeom prst="rect">
+                      <a:avLst/>
+                    </a:prstGeom>
+                  </pic:spPr>
+                </pic:pic>
+              </a:graphicData>
+            </a:graphic>
+          </wp:inline>
+        </w:drawing>
+      </w:r>
+    </w:p>
+    <w:p>
+      <w:pPr>
+        <w:ind w:left="708"/>
+        <w:rPr>
+          <w:rFonts w:ascii="Agency FB" w:hAnsi="Agency FB" w:cs="Arial"/>
+          <w:sz w:val="32"/>
+          <w:szCs w:val="32"/>
+        </w:rPr>
+      </w:pPr>
+      <w:r>
+        <w:rPr>
+          <w:rFonts w:ascii="Agency FB" w:hAnsi="Agency FB" w:cs="Arial"/>
+          <w:noProof/>
+          <w:sz w:val="32"/>
+          <w:szCs w:val="32"/>
+        </w:rPr>
+        <w:drawing>
+          <wp:inline distT="0" distB="0" distL="0" distR="0" wp14:anchorId="17386408" wp14:editId="0D4949AD">
+            <wp:extent cx="5400040" cy="3420110"/>
+            <wp:effectExtent l="0" t="0" r="0" b="8890"/>
+            <wp:docPr id="36" name="Imagem 36"/>
+            <wp:cNvGraphicFramePr>
+              <a:graphicFrameLocks xmlns:a="http://schemas.openxmlformats.org/drawingml/2006/main" noChangeAspect="1"/>
+            </wp:cNvGraphicFramePr>
+            <a:graphic xmlns:a="http://schemas.openxmlformats.org/drawingml/2006/main">
+              <a:graphicData uri="http://schemas.openxmlformats.org/drawingml/2006/picture">
+                <pic:pic xmlns:pic="http://schemas.openxmlformats.org/drawingml/2006/picture">
+                  <pic:nvPicPr>
+                    <pic:cNvPr id="1" name=""/>
+                    <pic:cNvPicPr/>
+                  </pic:nvPicPr>
+                  <pic:blipFill>
+                    <a:blip r:embed="rId41"/>
+                    <a:stretch>
+                      <a:fillRect/>
+                    </a:stretch>
+                  </pic:blipFill>
+                  <pic:spPr>
+                    <a:xfrm>
+                      <a:off x="0" y="0"/>
+                      <a:ext cx="5400040" cy="3420110"/>
+                    </a:xfrm>
+                    <a:prstGeom prst="rect">
+                      <a:avLst/>
+                    </a:prstGeom>
+                  </pic:spPr>
+                </pic:pic>
+              </a:graphicData>
+            </a:graphic>
+          </wp:inline>
+        </w:drawing>
+      </w:r>
+    </w:p>
+    <w:p>
+      <w:pPr>
+        <w:ind w:left="708"/>
+        <w:rPr>
+          <w:rFonts w:ascii="Agency FB" w:hAnsi="Agency FB" w:cs="Arial"/>
+          <w:sz w:val="32"/>
+          <w:szCs w:val="32"/>
+        </w:rPr>
+      </w:pPr>
+      <w:r>
+        <w:rPr>
+          <w:rFonts w:ascii="Agency FB" w:hAnsi="Agency FB" w:cs="Arial"/>
+          <w:sz w:val="32"/>
+          <w:szCs w:val="32"/>
+        </w:rPr>
+        <w:t xml:space="preserve">Em seguida logo após ele ter criado as configurações padrões, vamos verificar quais arquivos estão constando para subida do seu repositório, </w:t>
+      </w:r>
+      <w:r>
+        <w:rPr>
+          <w:rFonts w:ascii="Agency FB" w:hAnsi="Agency FB" w:cs="Arial"/>
+          <w:sz w:val="32"/>
+          <w:szCs w:val="32"/>
+        </w:rPr>
+        <w:lastRenderedPageBreak/>
+        <w:t xml:space="preserve">basta executar o comando </w:t>
+      </w:r>
+      <w:proofErr w:type="spellStart"/>
+      <w:r>
+        <w:rPr>
+          <w:rFonts w:ascii="Agency FB" w:hAnsi="Agency FB" w:cs="Arial"/>
+          <w:b/>
+          <w:bCs/>
+          <w:sz w:val="32"/>
+          <w:szCs w:val="32"/>
+        </w:rPr>
+        <w:t>git</w:t>
+      </w:r>
+      <w:proofErr w:type="spellEnd"/>
+      <w:r>
+        <w:rPr>
+          <w:rFonts w:ascii="Agency FB" w:hAnsi="Agency FB" w:cs="Arial"/>
+          <w:b/>
+          <w:bCs/>
+          <w:sz w:val="32"/>
+          <w:szCs w:val="32"/>
+        </w:rPr>
+        <w:t xml:space="preserve"> status</w:t>
+      </w:r>
+      <w:r>
+        <w:rPr>
+          <w:rFonts w:ascii="Agency FB" w:hAnsi="Agency FB" w:cs="Arial"/>
+          <w:sz w:val="32"/>
+          <w:szCs w:val="32"/>
+        </w:rPr>
+        <w:t xml:space="preserve">. Os Arquivos em vermelho são arquivos novos que ainda não existem no diretório, caso </w:t>
+      </w:r>
+      <w:r>
+        <w:rPr>
+          <w:rFonts w:ascii="Agency FB" w:hAnsi="Agency FB" w:cs="Arial"/>
+          <w:sz w:val="32"/>
+          <w:szCs w:val="32"/>
+        </w:rPr>
+        <w:t>esses arquivos</w:t>
+      </w:r>
+      <w:r>
+        <w:rPr>
+          <w:rFonts w:ascii="Agency FB" w:hAnsi="Agency FB" w:cs="Arial"/>
+          <w:sz w:val="32"/>
+          <w:szCs w:val="32"/>
+        </w:rPr>
+        <w:t xml:space="preserve"> já existam, ele apenas trocaria de cor caso esse arquivo consta-se qualquer mudança.</w:t>
+      </w:r>
+    </w:p>
+    <w:p>
+      <w:pPr>
+        <w:ind w:left="708"/>
+        <w:rPr>
+          <w:rFonts w:ascii="Agency FB" w:hAnsi="Agency FB" w:cs="Arial"/>
+          <w:sz w:val="32"/>
+          <w:szCs w:val="32"/>
+        </w:rPr>
+      </w:pPr>
+      <w:r>
+        <w:rPr>
+          <w:rFonts w:ascii="Agency FB" w:hAnsi="Agency FB" w:cs="Arial"/>
+          <w:noProof/>
+          <w:sz w:val="32"/>
+          <w:szCs w:val="32"/>
+        </w:rPr>
+        <w:drawing>
+          <wp:inline distT="0" distB="0" distL="0" distR="0" wp14:anchorId="2B34EA26" wp14:editId="089F689E">
+            <wp:extent cx="5400040" cy="3432810"/>
+            <wp:effectExtent l="0" t="0" r="0" b="0"/>
+            <wp:docPr id="35" name="Imagem 35"/>
+            <wp:cNvGraphicFramePr>
+              <a:graphicFrameLocks xmlns:a="http://schemas.openxmlformats.org/drawingml/2006/main" noChangeAspect="1"/>
+            </wp:cNvGraphicFramePr>
+            <a:graphic xmlns:a="http://schemas.openxmlformats.org/drawingml/2006/main">
+              <a:graphicData uri="http://schemas.openxmlformats.org/drawingml/2006/picture">
+                <pic:pic xmlns:pic="http://schemas.openxmlformats.org/drawingml/2006/picture">
+                  <pic:nvPicPr>
+                    <pic:cNvPr id="1" name=""/>
+                    <pic:cNvPicPr/>
+                  </pic:nvPicPr>
+                  <pic:blipFill>
+                    <a:blip r:embed="rId42"/>
+                    <a:stretch>
+                      <a:fillRect/>
+                    </a:stretch>
+                  </pic:blipFill>
+                  <pic:spPr>
+                    <a:xfrm>
+                      <a:off x="0" y="0"/>
+                      <a:ext cx="5400040" cy="3432810"/>
+                    </a:xfrm>
+                    <a:prstGeom prst="rect">
+                      <a:avLst/>
+                    </a:prstGeom>
+                  </pic:spPr>
+                </pic:pic>
+              </a:graphicData>
+            </a:graphic>
+          </wp:inline>
+        </w:drawing>
+      </w:r>
+    </w:p>
+    <w:p>
+      <w:pPr>
+        <w:ind w:left="708"/>
+        <w:rPr>
+          <w:rFonts w:ascii="Agency FB" w:hAnsi="Agency FB" w:cs="Arial"/>
+          <w:sz w:val="32"/>
+          <w:szCs w:val="32"/>
+        </w:rPr>
+      </w:pPr>
+      <w:r>
+        <w:rPr>
+          <w:rFonts w:ascii="Agency FB" w:hAnsi="Agency FB" w:cs="Arial"/>
+          <w:sz w:val="32"/>
+          <w:szCs w:val="32"/>
+        </w:rPr>
+        <w:t xml:space="preserve">Logo após ele ter adicionado </w:t>
+      </w:r>
+      <w:proofErr w:type="spellStart"/>
+      <w:r>
+        <w:rPr>
+          <w:rFonts w:ascii="Agency FB" w:hAnsi="Agency FB" w:cs="Arial"/>
+          <w:sz w:val="32"/>
+          <w:szCs w:val="32"/>
+        </w:rPr>
+        <w:t>a</w:t>
+      </w:r>
+      <w:proofErr w:type="spellEnd"/>
+      <w:r>
+        <w:rPr>
+          <w:rFonts w:ascii="Agency FB" w:hAnsi="Agency FB" w:cs="Arial"/>
+          <w:sz w:val="32"/>
+          <w:szCs w:val="32"/>
+        </w:rPr>
+        <w:t xml:space="preserve"> pasta do </w:t>
+      </w:r>
+      <w:proofErr w:type="spellStart"/>
+      <w:r>
+        <w:rPr>
+          <w:rFonts w:ascii="Agency FB" w:hAnsi="Agency FB" w:cs="Arial"/>
+          <w:sz w:val="32"/>
+          <w:szCs w:val="32"/>
+        </w:rPr>
+        <w:t>Git</w:t>
+      </w:r>
+      <w:proofErr w:type="spellEnd"/>
+      <w:r>
+        <w:rPr>
+          <w:rFonts w:ascii="Agency FB" w:hAnsi="Agency FB" w:cs="Arial"/>
+          <w:sz w:val="32"/>
+          <w:szCs w:val="32"/>
+        </w:rPr>
+        <w:t xml:space="preserve"> contendo suas configurações iniciais </w:t>
+      </w:r>
+      <w:r>
+        <w:rPr>
+          <w:rFonts w:ascii="Agency FB" w:hAnsi="Agency FB" w:cs="Arial"/>
+          <w:sz w:val="32"/>
+          <w:szCs w:val="32"/>
+        </w:rPr>
+        <w:t xml:space="preserve">e verificar que existem arquivos pendentes para colocar em seu repositório, </w:t>
+      </w:r>
+      <w:r>
+        <w:rPr>
+          <w:rFonts w:ascii="Agency FB" w:hAnsi="Agency FB" w:cs="Arial"/>
+          <w:sz w:val="32"/>
+          <w:szCs w:val="32"/>
+        </w:rPr>
+        <w:t xml:space="preserve">será necessário adicionar outro comando </w:t>
+      </w:r>
+      <w:proofErr w:type="spellStart"/>
+      <w:r>
+        <w:rPr>
+          <w:rFonts w:ascii="Agency FB" w:hAnsi="Agency FB" w:cs="Arial"/>
+          <w:b/>
+          <w:bCs/>
+          <w:sz w:val="32"/>
+          <w:szCs w:val="32"/>
+        </w:rPr>
+        <w:t>git</w:t>
+      </w:r>
+      <w:proofErr w:type="spellEnd"/>
+      <w:r>
+        <w:rPr>
+          <w:rFonts w:ascii="Agency FB" w:hAnsi="Agency FB" w:cs="Arial"/>
+          <w:b/>
+          <w:bCs/>
+          <w:sz w:val="32"/>
+          <w:szCs w:val="32"/>
+        </w:rPr>
+        <w:t xml:space="preserve"> </w:t>
+      </w:r>
+      <w:proofErr w:type="gramStart"/>
+      <w:r>
+        <w:rPr>
+          <w:rFonts w:ascii="Agency FB" w:hAnsi="Agency FB" w:cs="Arial"/>
+          <w:b/>
+          <w:bCs/>
+          <w:sz w:val="32"/>
+          <w:szCs w:val="32"/>
+        </w:rPr>
+        <w:t>add .</w:t>
+      </w:r>
+      <w:proofErr w:type="gramEnd"/>
+      <w:r>
+        <w:rPr>
+          <w:rFonts w:ascii="Agency FB" w:hAnsi="Agency FB" w:cs="Arial"/>
+          <w:sz w:val="32"/>
+          <w:szCs w:val="32"/>
+        </w:rPr>
+        <w:t xml:space="preserve"> ou </w:t>
+      </w:r>
+      <w:proofErr w:type="spellStart"/>
+      <w:r>
+        <w:rPr>
+          <w:rFonts w:ascii="Agency FB" w:hAnsi="Agency FB" w:cs="Arial"/>
+          <w:b/>
+          <w:bCs/>
+          <w:sz w:val="32"/>
+          <w:szCs w:val="32"/>
+        </w:rPr>
+        <w:t>git</w:t>
+      </w:r>
+      <w:proofErr w:type="spellEnd"/>
+      <w:r>
+        <w:rPr>
+          <w:rFonts w:ascii="Agency FB" w:hAnsi="Agency FB" w:cs="Arial"/>
+          <w:b/>
+          <w:bCs/>
+          <w:sz w:val="32"/>
+          <w:szCs w:val="32"/>
+        </w:rPr>
+        <w:t xml:space="preserve"> </w:t>
+      </w:r>
+      <w:proofErr w:type="spellStart"/>
+      <w:r>
+        <w:rPr>
+          <w:rFonts w:ascii="Agency FB" w:hAnsi="Agency FB" w:cs="Arial"/>
+          <w:b/>
+          <w:bCs/>
+          <w:sz w:val="32"/>
+          <w:szCs w:val="32"/>
+        </w:rPr>
+        <w:t>add</w:t>
+      </w:r>
+      <w:proofErr w:type="spellEnd"/>
+      <w:r>
+        <w:rPr>
+          <w:rFonts w:ascii="Agency FB" w:hAnsi="Agency FB" w:cs="Arial"/>
+          <w:b/>
+          <w:bCs/>
+          <w:sz w:val="32"/>
+          <w:szCs w:val="32"/>
+        </w:rPr>
+        <w:t xml:space="preserve"> </w:t>
+      </w:r>
+      <w:proofErr w:type="spellStart"/>
+      <w:r>
+        <w:rPr>
+          <w:rFonts w:ascii="Agency FB" w:hAnsi="Agency FB" w:cs="Arial"/>
+          <w:b/>
+          <w:bCs/>
+          <w:sz w:val="32"/>
+          <w:szCs w:val="32"/>
+        </w:rPr>
+        <w:t>all</w:t>
+      </w:r>
+      <w:proofErr w:type="spellEnd"/>
+      <w:r>
+        <w:rPr>
+          <w:rFonts w:ascii="Agency FB" w:hAnsi="Agency FB" w:cs="Arial"/>
+          <w:sz w:val="32"/>
+          <w:szCs w:val="32"/>
+        </w:rPr>
+        <w:t xml:space="preserve">, </w:t>
+      </w:r>
+      <w:r>
+        <w:rPr>
+          <w:rFonts w:ascii="Agency FB" w:hAnsi="Agency FB" w:cs="Arial"/>
+          <w:sz w:val="32"/>
+          <w:szCs w:val="32"/>
+        </w:rPr>
+        <w:t xml:space="preserve">desta forma você irá indicar para o GitHub que deseja subir todos arquivos existentes naquela pasta, caso deseje subir apenas um arquivo específico coloque o comando com o nome do arquivo </w:t>
+      </w:r>
+      <w:proofErr w:type="spellStart"/>
+      <w:r>
+        <w:rPr>
+          <w:rFonts w:ascii="Agency FB" w:hAnsi="Agency FB" w:cs="Arial"/>
+          <w:b/>
+          <w:bCs/>
+          <w:sz w:val="32"/>
+          <w:szCs w:val="32"/>
+        </w:rPr>
+        <w:t>git</w:t>
+      </w:r>
+      <w:proofErr w:type="spellEnd"/>
+      <w:r>
+        <w:rPr>
+          <w:rFonts w:ascii="Agency FB" w:hAnsi="Agency FB" w:cs="Arial"/>
+          <w:b/>
+          <w:bCs/>
+          <w:sz w:val="32"/>
+          <w:szCs w:val="32"/>
+        </w:rPr>
+        <w:t xml:space="preserve"> </w:t>
+      </w:r>
+      <w:proofErr w:type="spellStart"/>
+      <w:r>
+        <w:rPr>
+          <w:rFonts w:ascii="Agency FB" w:hAnsi="Agency FB" w:cs="Arial"/>
+          <w:b/>
+          <w:bCs/>
+          <w:sz w:val="32"/>
+          <w:szCs w:val="32"/>
+        </w:rPr>
+        <w:t>add</w:t>
+      </w:r>
+      <w:proofErr w:type="spellEnd"/>
+      <w:r>
+        <w:rPr>
+          <w:rFonts w:ascii="Agency FB" w:hAnsi="Agency FB" w:cs="Arial"/>
+          <w:b/>
+          <w:bCs/>
+          <w:sz w:val="32"/>
+          <w:szCs w:val="32"/>
+        </w:rPr>
+        <w:t xml:space="preserve"> Curso_GitHub.docx</w:t>
+      </w:r>
+      <w:r>
+        <w:rPr>
+          <w:rFonts w:ascii="Agency FB" w:hAnsi="Agency FB" w:cs="Arial"/>
+          <w:sz w:val="32"/>
+          <w:szCs w:val="32"/>
+        </w:rPr>
+        <w:t xml:space="preserve">. Pressione </w:t>
+      </w:r>
+      <w:proofErr w:type="spellStart"/>
+      <w:r>
+        <w:rPr>
+          <w:rFonts w:ascii="Agency FB" w:hAnsi="Agency FB" w:cs="Arial"/>
+          <w:sz w:val="32"/>
+          <w:szCs w:val="32"/>
+        </w:rPr>
+        <w:t>Enter</w:t>
+      </w:r>
+      <w:proofErr w:type="spellEnd"/>
+      <w:r>
+        <w:rPr>
+          <w:rFonts w:ascii="Agency FB" w:hAnsi="Agency FB" w:cs="Arial"/>
+          <w:sz w:val="32"/>
+          <w:szCs w:val="32"/>
+        </w:rPr>
+        <w:t xml:space="preserve">, caso não mostre nenhuma mensagem de erro, significa que o arquivo foi adicionado com sucesso, mas isso significa que ele está em um estado de “pendente”, ainda será necessário indicar com um </w:t>
+      </w:r>
+      <w:proofErr w:type="spellStart"/>
+      <w:r>
+        <w:rPr>
+          <w:rFonts w:ascii="Agency FB" w:hAnsi="Agency FB" w:cs="Arial"/>
+          <w:b/>
+          <w:bCs/>
+          <w:sz w:val="32"/>
+          <w:szCs w:val="32"/>
+        </w:rPr>
+        <w:t>Commit</w:t>
+      </w:r>
+      <w:proofErr w:type="spellEnd"/>
+      <w:r>
+        <w:rPr>
+          <w:rFonts w:ascii="Agency FB" w:hAnsi="Agency FB" w:cs="Arial"/>
+          <w:sz w:val="32"/>
+          <w:szCs w:val="32"/>
+        </w:rPr>
+        <w:t xml:space="preserve"> (Comentário) o que está ocorrendo com essa mudança.</w:t>
+      </w:r>
+    </w:p>
+    <w:p>
+      <w:pPr>
+        <w:ind w:left="708"/>
+        <w:rPr>
+          <w:rFonts w:ascii="Agency FB" w:hAnsi="Agency FB" w:cs="Arial"/>
+          <w:sz w:val="32"/>
+          <w:szCs w:val="32"/>
+        </w:rPr>
+      </w:pPr>
+      <w:r>
+        <w:rPr>
+          <w:rFonts w:ascii="Agency FB" w:hAnsi="Agency FB" w:cs="Arial"/>
+          <w:noProof/>
+          <w:sz w:val="32"/>
+          <w:szCs w:val="32"/>
+        </w:rPr>
+        <w:lastRenderedPageBreak/>
+        <w:drawing>
+          <wp:inline distT="0" distB="0" distL="0" distR="0" wp14:anchorId="76706E78" wp14:editId="39840DD9">
+            <wp:extent cx="5400040" cy="3487420"/>
+            <wp:effectExtent l="0" t="0" r="0" b="0"/>
+            <wp:docPr id="38" name="Imagem 38"/>
+            <wp:cNvGraphicFramePr>
+              <a:graphicFrameLocks xmlns:a="http://schemas.openxmlformats.org/drawingml/2006/main" noChangeAspect="1"/>
+            </wp:cNvGraphicFramePr>
+            <a:graphic xmlns:a="http://schemas.openxmlformats.org/drawingml/2006/main">
+              <a:graphicData uri="http://schemas.openxmlformats.org/drawingml/2006/picture">
+                <pic:pic xmlns:pic="http://schemas.openxmlformats.org/drawingml/2006/picture">
+                  <pic:nvPicPr>
+                    <pic:cNvPr id="1" name=""/>
+                    <pic:cNvPicPr/>
+                  </pic:nvPicPr>
+                  <pic:blipFill>
+                    <a:blip r:embed="rId43"/>
+                    <a:stretch>
+                      <a:fillRect/>
+                    </a:stretch>
+                  </pic:blipFill>
+                  <pic:spPr>
+                    <a:xfrm>
+                      <a:off x="0" y="0"/>
+                      <a:ext cx="5400040" cy="3487420"/>
+                    </a:xfrm>
+                    <a:prstGeom prst="rect">
+                      <a:avLst/>
+                    </a:prstGeom>
+                  </pic:spPr>
+                </pic:pic>
+              </a:graphicData>
+            </a:graphic>
+          </wp:inline>
+        </w:drawing>
+      </w:r>
+    </w:p>
+    <w:p>
+      <w:pPr>
+        <w:ind w:left="708"/>
+        <w:rPr>
+          <w:rFonts w:ascii="Agency FB" w:hAnsi="Agency FB" w:cs="Arial"/>
+          <w:sz w:val="32"/>
+          <w:szCs w:val="32"/>
+        </w:rPr>
+      </w:pPr>
+      <w:r>
+        <w:rPr>
+          <w:rFonts w:ascii="Agency FB" w:hAnsi="Agency FB" w:cs="Arial"/>
+          <w:sz w:val="32"/>
+          <w:szCs w:val="32"/>
+        </w:rPr>
+        <w:t xml:space="preserve">Para </w:t>
+      </w:r>
+      <w:r>
+        <w:rPr>
+          <w:rFonts w:ascii="Agency FB" w:hAnsi="Agency FB" w:cs="Arial"/>
+          <w:sz w:val="32"/>
+          <w:szCs w:val="32"/>
+        </w:rPr>
+        <w:t xml:space="preserve">adicionar um comentário a uma mudança será necessário adicionar o seguinte comando </w:t>
+      </w:r>
+      <w:proofErr w:type="spellStart"/>
+      <w:r>
+        <w:rPr>
+          <w:rFonts w:ascii="Agency FB" w:hAnsi="Agency FB" w:cs="Arial"/>
+          <w:b/>
+          <w:bCs/>
+          <w:sz w:val="32"/>
+          <w:szCs w:val="32"/>
+        </w:rPr>
+        <w:t>git</w:t>
+      </w:r>
+      <w:proofErr w:type="spellEnd"/>
+      <w:r>
+        <w:rPr>
+          <w:rFonts w:ascii="Agency FB" w:hAnsi="Agency FB" w:cs="Arial"/>
+          <w:b/>
+          <w:bCs/>
+          <w:sz w:val="32"/>
+          <w:szCs w:val="32"/>
+        </w:rPr>
+        <w:t xml:space="preserve"> </w:t>
+      </w:r>
+      <w:proofErr w:type="spellStart"/>
+      <w:r>
+        <w:rPr>
+          <w:rFonts w:ascii="Agency FB" w:hAnsi="Agency FB" w:cs="Arial"/>
+          <w:b/>
+          <w:bCs/>
+          <w:sz w:val="32"/>
+          <w:szCs w:val="32"/>
+        </w:rPr>
+        <w:t>commit</w:t>
+      </w:r>
+      <w:proofErr w:type="spellEnd"/>
+      <w:r>
+        <w:rPr>
+          <w:rFonts w:ascii="Agency FB" w:hAnsi="Agency FB" w:cs="Arial"/>
+          <w:b/>
+          <w:bCs/>
+          <w:sz w:val="32"/>
+          <w:szCs w:val="32"/>
+        </w:rPr>
+        <w:t xml:space="preserve"> -m “Mensagem de texto que achar adequado”</w:t>
+      </w:r>
+      <w:r>
+        <w:rPr>
+          <w:rFonts w:ascii="Agency FB" w:hAnsi="Agency FB" w:cs="Arial"/>
+          <w:sz w:val="32"/>
+          <w:szCs w:val="32"/>
+        </w:rPr>
+        <w:t>. Toda mudança na pasta do seu repositório precisar ser adicionada para subida e deve conter um comentário de identificação, para que quando analisado no seu repositório contenha as informações explicando aquela alteração, seja um arquivo novo adicionado, alterado ou até mesmo excluído.</w:t>
+      </w:r>
+      <w:r>
+        <w:rPr>
+          <w:rFonts w:ascii="Agency FB" w:hAnsi="Agency FB" w:cs="Arial"/>
+          <w:sz w:val="32"/>
+          <w:szCs w:val="32"/>
+        </w:rPr>
+        <w:t xml:space="preserve"> Logo em seguida pressione </w:t>
+      </w:r>
+      <w:proofErr w:type="spellStart"/>
+      <w:r>
+        <w:rPr>
+          <w:rFonts w:ascii="Agency FB" w:hAnsi="Agency FB" w:cs="Arial"/>
+          <w:sz w:val="32"/>
+          <w:szCs w:val="32"/>
+        </w:rPr>
+        <w:t>Enter</w:t>
+      </w:r>
+      <w:proofErr w:type="spellEnd"/>
+      <w:r>
+        <w:rPr>
+          <w:rFonts w:ascii="Agency FB" w:hAnsi="Agency FB" w:cs="Arial"/>
+          <w:sz w:val="32"/>
+          <w:szCs w:val="32"/>
+        </w:rPr>
+        <w:t>.</w:t>
+      </w:r>
+    </w:p>
+    <w:p>
+      <w:pPr>
+        <w:ind w:left="708"/>
+        <w:rPr>
+          <w:rFonts w:ascii="Agency FB" w:hAnsi="Agency FB" w:cs="Arial"/>
+          <w:sz w:val="32"/>
+          <w:szCs w:val="32"/>
+        </w:rPr>
+      </w:pPr>
+      <w:r>
+        <w:rPr>
+          <w:rFonts w:ascii="Agency FB" w:hAnsi="Agency FB" w:cs="Arial"/>
+          <w:noProof/>
+          <w:sz w:val="32"/>
+          <w:szCs w:val="32"/>
+        </w:rPr>
+        <w:drawing>
+          <wp:inline distT="0" distB="0" distL="0" distR="0" wp14:anchorId="5732D1BE" wp14:editId="13E010DC">
+            <wp:extent cx="5400040" cy="2924175"/>
+            <wp:effectExtent l="0" t="0" r="0" b="9525"/>
+            <wp:docPr id="39" name="Imagem 39"/>
+            <wp:cNvGraphicFramePr>
+              <a:graphicFrameLocks xmlns:a="http://schemas.openxmlformats.org/drawingml/2006/main" noChangeAspect="1"/>
+            </wp:cNvGraphicFramePr>
+            <a:graphic xmlns:a="http://schemas.openxmlformats.org/drawingml/2006/main">
+              <a:graphicData uri="http://schemas.openxmlformats.org/drawingml/2006/picture">
+                <pic:pic xmlns:pic="http://schemas.openxmlformats.org/drawingml/2006/picture">
+                  <pic:nvPicPr>
+                    <pic:cNvPr id="1" name=""/>
+                    <pic:cNvPicPr/>
+                  </pic:nvPicPr>
+                  <pic:blipFill>
+                    <a:blip r:embed="rId44"/>
+                    <a:stretch>
+                      <a:fillRect/>
+                    </a:stretch>
+                  </pic:blipFill>
+                  <pic:spPr>
+                    <a:xfrm>
+                      <a:off x="0" y="0"/>
+                      <a:ext cx="5400040" cy="2924175"/>
+                    </a:xfrm>
+                    <a:prstGeom prst="rect">
+                      <a:avLst/>
+                    </a:prstGeom>
+                  </pic:spPr>
+                </pic:pic>
+              </a:graphicData>
+            </a:graphic>
+          </wp:inline>
+        </w:drawing>
+      </w:r>
+    </w:p>
+    <w:p>
+      <w:pPr>
+        <w:ind w:left="708"/>
+        <w:rPr>
+          <w:rFonts w:ascii="Agency FB" w:hAnsi="Agency FB" w:cs="Arial"/>
+          <w:sz w:val="32"/>
+          <w:szCs w:val="32"/>
+        </w:rPr>
+      </w:pPr>
+      <w:r>
+        <w:rPr>
+          <w:rFonts w:ascii="Agency FB" w:hAnsi="Agency FB" w:cs="Arial"/>
+          <w:sz w:val="32"/>
+          <w:szCs w:val="32"/>
+        </w:rPr>
+        <w:lastRenderedPageBreak/>
+        <w:t xml:space="preserve">Mas agora vamos com calma, provavelmente você deve ter se deparada com uma tela pedindo para que você se identifique, </w:t>
+      </w:r>
+      <w:r>
+        <w:rPr>
+          <w:rFonts w:ascii="Agency FB" w:hAnsi="Agency FB" w:cs="Arial"/>
+          <w:sz w:val="32"/>
+          <w:szCs w:val="32"/>
+        </w:rPr>
+        <w:t>agora vamos configurar seu usuário do GitHub com o usuário do GitHub Desktop, pega seu e-mail e nome de usuário cadastro no GitHub.</w:t>
+      </w:r>
+    </w:p>
+    <w:p>
+      <w:pPr>
+        <w:ind w:left="708"/>
+        <w:rPr>
+          <w:rFonts w:ascii="Agency FB" w:hAnsi="Agency FB" w:cs="Arial"/>
+          <w:sz w:val="32"/>
+          <w:szCs w:val="32"/>
+        </w:rPr>
+      </w:pPr>
+      <w:r>
+        <w:rPr>
+          <w:rFonts w:ascii="Agency FB" w:hAnsi="Agency FB" w:cs="Arial"/>
+          <w:sz w:val="32"/>
+          <w:szCs w:val="32"/>
+        </w:rPr>
+        <w:t>Adicione a seguinte linha</w:t>
+      </w:r>
+    </w:p>
+    <w:p>
+      <w:pPr>
+        <w:ind w:left="708"/>
+        <w:rPr>
+          <w:rFonts w:ascii="Agency FB" w:hAnsi="Agency FB" w:cs="Arial"/>
+          <w:sz w:val="32"/>
+          <w:szCs w:val="32"/>
+        </w:rPr>
+      </w:pPr>
+      <w:proofErr w:type="spellStart"/>
+      <w:r>
+        <w:rPr>
+          <w:rFonts w:ascii="Agency FB" w:hAnsi="Agency FB" w:cs="Arial"/>
+          <w:b/>
+          <w:bCs/>
+          <w:sz w:val="32"/>
+          <w:szCs w:val="32"/>
+        </w:rPr>
+        <w:t>git</w:t>
+      </w:r>
+      <w:proofErr w:type="spellEnd"/>
+      <w:r>
+        <w:rPr>
+          <w:rFonts w:ascii="Agency FB" w:hAnsi="Agency FB" w:cs="Arial"/>
+          <w:b/>
+          <w:bCs/>
+          <w:sz w:val="32"/>
+          <w:szCs w:val="32"/>
+        </w:rPr>
+        <w:t xml:space="preserve"> </w:t>
+      </w:r>
+      <w:proofErr w:type="spellStart"/>
+      <w:r>
+        <w:rPr>
+          <w:rFonts w:ascii="Agency FB" w:hAnsi="Agency FB" w:cs="Arial"/>
+          <w:b/>
+          <w:bCs/>
+          <w:sz w:val="32"/>
+          <w:szCs w:val="32"/>
+        </w:rPr>
+        <w:t>config</w:t>
+      </w:r>
+      <w:proofErr w:type="spellEnd"/>
+      <w:r>
+        <w:rPr>
+          <w:rFonts w:ascii="Agency FB" w:hAnsi="Agency FB" w:cs="Arial"/>
+          <w:b/>
+          <w:bCs/>
+          <w:sz w:val="32"/>
+          <w:szCs w:val="32"/>
+        </w:rPr>
+        <w:t xml:space="preserve"> -–global </w:t>
+      </w:r>
+      <w:proofErr w:type="spellStart"/>
+      <w:proofErr w:type="gramStart"/>
+      <w:r>
+        <w:rPr>
+          <w:rFonts w:ascii="Agency FB" w:hAnsi="Agency FB" w:cs="Arial"/>
+          <w:b/>
+          <w:bCs/>
+          <w:sz w:val="32"/>
+          <w:szCs w:val="32"/>
+        </w:rPr>
+        <w:t>user.email</w:t>
+      </w:r>
+      <w:proofErr w:type="spellEnd"/>
+      <w:proofErr w:type="gramEnd"/>
+      <w:r>
+        <w:rPr>
+          <w:rFonts w:ascii="Agency FB" w:hAnsi="Agency FB" w:cs="Arial"/>
+          <w:b/>
+          <w:bCs/>
+          <w:sz w:val="32"/>
+          <w:szCs w:val="32"/>
+        </w:rPr>
+        <w:t xml:space="preserve"> “</w:t>
+      </w:r>
+      <w:hyperlink r:id="rId45" w:history="1">
+        <w:r>
+          <w:rPr>
+            <w:rStyle w:val="Hyperlink"/>
+            <w:rFonts w:ascii="Agency FB" w:hAnsi="Agency FB" w:cs="Arial"/>
+            <w:b/>
+            <w:bCs/>
+            <w:sz w:val="32"/>
+            <w:szCs w:val="32"/>
+          </w:rPr>
+          <w:t>emailcadastrado@email.com</w:t>
+        </w:r>
+      </w:hyperlink>
+      <w:r>
+        <w:rPr>
+          <w:rFonts w:ascii="Agency FB" w:hAnsi="Agency FB" w:cs="Arial"/>
+          <w:b/>
+          <w:bCs/>
+          <w:sz w:val="32"/>
+          <w:szCs w:val="32"/>
+        </w:rPr>
+        <w:t>”</w:t>
+      </w:r>
+      <w:r>
+        <w:rPr>
+          <w:rFonts w:ascii="Agency FB" w:hAnsi="Agency FB" w:cs="Arial"/>
+          <w:sz w:val="32"/>
+          <w:szCs w:val="32"/>
+        </w:rPr>
+        <w:t xml:space="preserve"> pressione </w:t>
+      </w:r>
+      <w:proofErr w:type="spellStart"/>
+      <w:r>
+        <w:rPr>
+          <w:rFonts w:ascii="Agency FB" w:hAnsi="Agency FB" w:cs="Arial"/>
+          <w:sz w:val="32"/>
+          <w:szCs w:val="32"/>
+        </w:rPr>
+        <w:t>Enter</w:t>
+      </w:r>
+      <w:proofErr w:type="spellEnd"/>
+      <w:r>
+        <w:rPr>
+          <w:rFonts w:ascii="Agency FB" w:hAnsi="Agency FB" w:cs="Arial"/>
+          <w:sz w:val="32"/>
+          <w:szCs w:val="32"/>
+        </w:rPr>
+        <w:t>.</w:t>
+      </w:r>
+    </w:p>
+    <w:p>
+      <w:pPr>
+        <w:ind w:left="708"/>
+        <w:rPr>
+          <w:rFonts w:ascii="Agency FB" w:hAnsi="Agency FB" w:cs="Arial"/>
+          <w:sz w:val="32"/>
+          <w:szCs w:val="32"/>
+        </w:rPr>
+      </w:pPr>
+      <w:proofErr w:type="spellStart"/>
+      <w:r>
+        <w:rPr>
+          <w:rFonts w:ascii="Agency FB" w:hAnsi="Agency FB" w:cs="Arial"/>
+          <w:b/>
+          <w:bCs/>
+          <w:sz w:val="32"/>
+          <w:szCs w:val="32"/>
+        </w:rPr>
+        <w:t>git</w:t>
+      </w:r>
+      <w:proofErr w:type="spellEnd"/>
+      <w:r>
+        <w:rPr>
+          <w:rFonts w:ascii="Agency FB" w:hAnsi="Agency FB" w:cs="Arial"/>
+          <w:b/>
+          <w:bCs/>
+          <w:sz w:val="32"/>
+          <w:szCs w:val="32"/>
+        </w:rPr>
+        <w:t xml:space="preserve"> </w:t>
+      </w:r>
+      <w:proofErr w:type="spellStart"/>
+      <w:r>
+        <w:rPr>
+          <w:rFonts w:ascii="Agency FB" w:hAnsi="Agency FB" w:cs="Arial"/>
+          <w:b/>
+          <w:bCs/>
+          <w:sz w:val="32"/>
+          <w:szCs w:val="32"/>
+        </w:rPr>
+        <w:t>config</w:t>
+      </w:r>
+      <w:proofErr w:type="spellEnd"/>
+      <w:r>
+        <w:rPr>
+          <w:rFonts w:ascii="Agency FB" w:hAnsi="Agency FB" w:cs="Arial"/>
+          <w:b/>
+          <w:bCs/>
+          <w:sz w:val="32"/>
+          <w:szCs w:val="32"/>
+        </w:rPr>
+        <w:t xml:space="preserve"> –-global </w:t>
+      </w:r>
+      <w:proofErr w:type="spellStart"/>
+      <w:proofErr w:type="gramStart"/>
+      <w:r>
+        <w:rPr>
+          <w:rFonts w:ascii="Agency FB" w:hAnsi="Agency FB" w:cs="Arial"/>
+          <w:b/>
+          <w:bCs/>
+          <w:sz w:val="32"/>
+          <w:szCs w:val="32"/>
+        </w:rPr>
+        <w:t>user.email</w:t>
+      </w:r>
+      <w:proofErr w:type="spellEnd"/>
+      <w:proofErr w:type="gramEnd"/>
+      <w:r>
+        <w:rPr>
+          <w:rFonts w:ascii="Agency FB" w:hAnsi="Agency FB" w:cs="Arial"/>
+          <w:b/>
+          <w:bCs/>
+          <w:sz w:val="32"/>
+          <w:szCs w:val="32"/>
+        </w:rPr>
+        <w:t xml:space="preserve"> “</w:t>
+      </w:r>
+      <w:proofErr w:type="spellStart"/>
+      <w:r>
+        <w:rPr>
+          <w:rFonts w:ascii="Agency FB" w:hAnsi="Agency FB" w:cs="Arial"/>
+          <w:b/>
+          <w:bCs/>
+          <w:sz w:val="32"/>
+          <w:szCs w:val="32"/>
+        </w:rPr>
+        <w:t>UsuarioCadastrado</w:t>
+      </w:r>
+      <w:proofErr w:type="spellEnd"/>
+      <w:r>
+        <w:rPr>
+          <w:rFonts w:ascii="Agency FB" w:hAnsi="Agency FB" w:cs="Arial"/>
+          <w:b/>
+          <w:bCs/>
+          <w:sz w:val="32"/>
+          <w:szCs w:val="32"/>
+        </w:rPr>
+        <w:t>”</w:t>
+      </w:r>
+      <w:r>
+        <w:rPr>
+          <w:rFonts w:ascii="Agency FB" w:hAnsi="Agency FB" w:cs="Arial"/>
+          <w:sz w:val="32"/>
+          <w:szCs w:val="32"/>
+        </w:rPr>
+        <w:t xml:space="preserve"> pressione </w:t>
+      </w:r>
+      <w:proofErr w:type="spellStart"/>
+      <w:r>
+        <w:rPr>
+          <w:rFonts w:ascii="Agency FB" w:hAnsi="Agency FB" w:cs="Arial"/>
+          <w:sz w:val="32"/>
+          <w:szCs w:val="32"/>
+        </w:rPr>
+        <w:t>Enter</w:t>
+      </w:r>
+      <w:proofErr w:type="spellEnd"/>
+      <w:r>
+        <w:rPr>
+          <w:rFonts w:ascii="Agency FB" w:hAnsi="Agency FB" w:cs="Arial"/>
+          <w:sz w:val="32"/>
+          <w:szCs w:val="32"/>
+        </w:rPr>
+        <w:t>.</w:t>
+      </w:r>
+    </w:p>
+    <w:p>
+      <w:pPr>
+        <w:ind w:left="708"/>
+        <w:rPr>
+          <w:rFonts w:ascii="Agency FB" w:hAnsi="Agency FB" w:cs="Arial"/>
+          <w:sz w:val="32"/>
+          <w:szCs w:val="32"/>
+        </w:rPr>
+      </w:pPr>
+      <w:r>
+        <w:rPr>
+          <w:rFonts w:ascii="Agency FB" w:hAnsi="Agency FB" w:cs="Arial"/>
+          <w:sz w:val="32"/>
+          <w:szCs w:val="32"/>
+        </w:rPr>
+        <w:t xml:space="preserve">Após isso repita o comando de </w:t>
+      </w:r>
+      <w:proofErr w:type="spellStart"/>
+      <w:r>
+        <w:rPr>
+          <w:rFonts w:ascii="Agency FB" w:hAnsi="Agency FB" w:cs="Arial"/>
+          <w:sz w:val="32"/>
+          <w:szCs w:val="32"/>
+        </w:rPr>
+        <w:t>git</w:t>
+      </w:r>
+      <w:proofErr w:type="spellEnd"/>
+      <w:r>
+        <w:rPr>
+          <w:rFonts w:ascii="Agency FB" w:hAnsi="Agency FB" w:cs="Arial"/>
+          <w:sz w:val="32"/>
+          <w:szCs w:val="32"/>
+        </w:rPr>
+        <w:t xml:space="preserve"> </w:t>
+      </w:r>
+      <w:proofErr w:type="spellStart"/>
+      <w:r>
+        <w:rPr>
+          <w:rFonts w:ascii="Agency FB" w:hAnsi="Agency FB" w:cs="Arial"/>
+          <w:sz w:val="32"/>
+          <w:szCs w:val="32"/>
+        </w:rPr>
+        <w:t>commit</w:t>
+      </w:r>
+      <w:proofErr w:type="spellEnd"/>
+      <w:r>
+        <w:rPr>
+          <w:rFonts w:ascii="Agency FB" w:hAnsi="Agency FB" w:cs="Arial"/>
+          <w:sz w:val="32"/>
+          <w:szCs w:val="32"/>
+        </w:rPr>
+        <w:t xml:space="preserve"> -m “Texto” e pressione </w:t>
+      </w:r>
+      <w:proofErr w:type="spellStart"/>
+      <w:r>
+        <w:rPr>
+          <w:rFonts w:ascii="Agency FB" w:hAnsi="Agency FB" w:cs="Arial"/>
+          <w:sz w:val="32"/>
+          <w:szCs w:val="32"/>
+        </w:rPr>
+        <w:t>Enter</w:t>
+      </w:r>
+      <w:proofErr w:type="spellEnd"/>
+      <w:r>
+        <w:rPr>
+          <w:rFonts w:ascii="Agency FB" w:hAnsi="Agency FB" w:cs="Arial"/>
+          <w:sz w:val="32"/>
+          <w:szCs w:val="32"/>
+        </w:rPr>
+        <w:t>.</w:t>
+      </w:r>
+    </w:p>
+    <w:p>
+      <w:pPr>
+        <w:ind w:left="708"/>
+        <w:rPr>
+          <w:rFonts w:ascii="Agency FB" w:hAnsi="Agency FB" w:cs="Arial"/>
+          <w:sz w:val="32"/>
+          <w:szCs w:val="32"/>
+        </w:rPr>
+      </w:pPr>
+      <w:r>
+        <w:rPr>
+          <w:rFonts w:ascii="Agency FB" w:hAnsi="Agency FB" w:cs="Arial"/>
+          <w:noProof/>
+          <w:sz w:val="32"/>
+          <w:szCs w:val="32"/>
+        </w:rPr>
+        <w:drawing>
+          <wp:inline distT="0" distB="0" distL="0" distR="0" wp14:anchorId="7D3D055B" wp14:editId="575FB891">
+            <wp:extent cx="4829175" cy="2895600"/>
+            <wp:effectExtent l="0" t="0" r="9525" b="0"/>
+            <wp:docPr id="40" name="Imagem 40"/>
+            <wp:cNvGraphicFramePr>
+              <a:graphicFrameLocks xmlns:a="http://schemas.openxmlformats.org/drawingml/2006/main" noChangeAspect="1"/>
+            </wp:cNvGraphicFramePr>
+            <a:graphic xmlns:a="http://schemas.openxmlformats.org/drawingml/2006/main">
+              <a:graphicData uri="http://schemas.openxmlformats.org/drawingml/2006/picture">
+                <pic:pic xmlns:pic="http://schemas.openxmlformats.org/drawingml/2006/picture">
+                  <pic:nvPicPr>
+                    <pic:cNvPr id="1" name=""/>
+                    <pic:cNvPicPr/>
+                  </pic:nvPicPr>
+                  <pic:blipFill>
+                    <a:blip r:embed="rId46"/>
+                    <a:stretch>
+                      <a:fillRect/>
+                    </a:stretch>
+                  </pic:blipFill>
+                  <pic:spPr>
+                    <a:xfrm>
+                      <a:off x="0" y="0"/>
+                      <a:ext cx="4829175" cy="2895600"/>
+                    </a:xfrm>
+                    <a:prstGeom prst="rect">
+                      <a:avLst/>
+                    </a:prstGeom>
+                  </pic:spPr>
+                </pic:pic>
+              </a:graphicData>
+            </a:graphic>
+          </wp:inline>
+        </w:drawing>
+      </w:r>
+    </w:p>
+    <w:p>
+      <w:pPr>
+        <w:ind w:left="708"/>
+        <w:rPr>
+          <w:rFonts w:ascii="Agency FB" w:hAnsi="Agency FB" w:cs="Arial"/>
+          <w:sz w:val="32"/>
+          <w:szCs w:val="32"/>
+        </w:rPr>
+      </w:pPr>
+      <w:r>
+        <w:rPr>
+          <w:rFonts w:ascii="Agency FB" w:hAnsi="Agency FB" w:cs="Arial"/>
+          <w:sz w:val="32"/>
+          <w:szCs w:val="32"/>
+        </w:rPr>
+        <w:t>Seu resultado será semelhante a este.</w:t>
+      </w:r>
+    </w:p>
+    <w:p>
+      <w:pPr>
+        <w:ind w:left="708"/>
+        <w:rPr>
+          <w:rFonts w:ascii="Agency FB" w:hAnsi="Agency FB" w:cs="Arial"/>
+          <w:sz w:val="32"/>
+          <w:szCs w:val="32"/>
+        </w:rPr>
+      </w:pPr>
+      <w:r>
+        <w:rPr>
+          <w:rFonts w:ascii="Agency FB" w:hAnsi="Agency FB" w:cs="Arial"/>
+          <w:sz w:val="32"/>
+          <w:szCs w:val="32"/>
+        </w:rPr>
+        <w:t xml:space="preserve">A partir deste momento você deixo seus arquivos em estado de “pronto para subida”, basta </w:t>
+      </w:r>
+      <w:r>
+        <w:rPr>
+          <w:rFonts w:ascii="Agency FB" w:hAnsi="Agency FB" w:cs="Arial"/>
+          <w:sz w:val="32"/>
+          <w:szCs w:val="32"/>
+        </w:rPr>
+        <w:t>finalizarmos apontando para qual diretório desejamos fazer o upload projeto e por último efetuar o upload.</w:t>
+      </w:r>
+    </w:p>
+    <w:p>
+      <w:pPr>
+        <w:ind w:left="708"/>
+        <w:rPr>
+          <w:rFonts w:ascii="Agency FB" w:hAnsi="Agency FB" w:cs="Arial"/>
+          <w:sz w:val="32"/>
+          <w:szCs w:val="32"/>
+        </w:rPr>
+      </w:pPr>
+      <w:r>
+        <w:rPr>
+          <w:rFonts w:ascii="Agency FB" w:hAnsi="Agency FB" w:cs="Arial"/>
+          <w:sz w:val="32"/>
+          <w:szCs w:val="32"/>
+        </w:rPr>
+        <w:lastRenderedPageBreak/>
+        <w:drawing>
+          <wp:inline distT="0" distB="0" distL="0" distR="0" wp14:anchorId="76996B5F" wp14:editId="7D58E0CF">
+            <wp:extent cx="5400040" cy="3466465"/>
+            <wp:effectExtent l="0" t="0" r="0" b="635"/>
+            <wp:docPr id="31" name="Imagem 31"/>
+            <wp:cNvGraphicFramePr>
+              <a:graphicFrameLocks xmlns:a="http://schemas.openxmlformats.org/drawingml/2006/main" noChangeAspect="1"/>
+            </wp:cNvGraphicFramePr>
+            <a:graphic xmlns:a="http://schemas.openxmlformats.org/drawingml/2006/main">
+              <a:graphicData uri="http://schemas.openxmlformats.org/drawingml/2006/picture">
+                <pic:pic xmlns:pic="http://schemas.openxmlformats.org/drawingml/2006/picture">
+                  <pic:nvPicPr>
+                    <pic:cNvPr id="1" name=""/>
+                    <pic:cNvPicPr/>
+                  </pic:nvPicPr>
+                  <pic:blipFill>
+                    <a:blip r:embed="rId47"/>
+                    <a:stretch>
+                      <a:fillRect/>
+                    </a:stretch>
+                  </pic:blipFill>
+                  <pic:spPr>
+                    <a:xfrm>
+                      <a:off x="0" y="0"/>
+                      <a:ext cx="5400040" cy="3466465"/>
+                    </a:xfrm>
+                    <a:prstGeom prst="rect">
+                      <a:avLst/>
+                    </a:prstGeom>
+                  </pic:spPr>
+                </pic:pic>
+              </a:graphicData>
+            </a:graphic>
+          </wp:inline>
+        </w:drawing>
+      </w:r>
+    </w:p>
+    <w:p>
+      <w:pPr>
+        <w:ind w:left="708"/>
+        <w:rPr>
+          <w:rFonts w:ascii="Agency FB" w:hAnsi="Agency FB" w:cs="Arial"/>
+          <w:sz w:val="32"/>
+          <w:szCs w:val="32"/>
+        </w:rPr>
+      </w:pPr>
+      <w:r>
+        <w:rPr>
+          <w:rFonts w:ascii="Agency FB" w:hAnsi="Agency FB" w:cs="Arial"/>
+          <w:sz w:val="32"/>
+          <w:szCs w:val="32"/>
+        </w:rPr>
+        <w:t xml:space="preserve">Vamos definir qual repositório desejamos que seja aplicado essas alterações consistentes. Execute o seguinte comando </w:t>
+      </w:r>
+      <w:proofErr w:type="spellStart"/>
+      <w:r>
+        <w:rPr>
+          <w:rFonts w:ascii="Agency FB" w:hAnsi="Agency FB" w:cs="Arial"/>
+          <w:b/>
+          <w:bCs/>
+          <w:sz w:val="32"/>
+          <w:szCs w:val="32"/>
+        </w:rPr>
+        <w:t>git</w:t>
+      </w:r>
+      <w:proofErr w:type="spellEnd"/>
+      <w:r>
+        <w:rPr>
+          <w:rFonts w:ascii="Agency FB" w:hAnsi="Agency FB" w:cs="Arial"/>
+          <w:b/>
+          <w:bCs/>
+          <w:sz w:val="32"/>
+          <w:szCs w:val="32"/>
+        </w:rPr>
+        <w:t xml:space="preserve"> </w:t>
+      </w:r>
+      <w:proofErr w:type="spellStart"/>
+      <w:r>
+        <w:rPr>
+          <w:rFonts w:ascii="Agency FB" w:hAnsi="Agency FB" w:cs="Arial"/>
+          <w:b/>
+          <w:bCs/>
+          <w:sz w:val="32"/>
+          <w:szCs w:val="32"/>
+        </w:rPr>
+        <w:t>remote</w:t>
+      </w:r>
+      <w:proofErr w:type="spellEnd"/>
+      <w:r>
+        <w:rPr>
+          <w:rFonts w:ascii="Agency FB" w:hAnsi="Agency FB" w:cs="Arial"/>
+          <w:b/>
+          <w:bCs/>
+          <w:sz w:val="32"/>
+          <w:szCs w:val="32"/>
+        </w:rPr>
+        <w:t xml:space="preserve"> </w:t>
+      </w:r>
+      <w:proofErr w:type="spellStart"/>
+      <w:r>
+        <w:rPr>
+          <w:rFonts w:ascii="Agency FB" w:hAnsi="Agency FB" w:cs="Arial"/>
+          <w:b/>
+          <w:bCs/>
+          <w:sz w:val="32"/>
+          <w:szCs w:val="32"/>
+        </w:rPr>
+        <w:t>add</w:t>
+      </w:r>
+      <w:proofErr w:type="spellEnd"/>
+      <w:r>
+        <w:rPr>
+          <w:rFonts w:ascii="Agency FB" w:hAnsi="Agency FB" w:cs="Arial"/>
+          <w:b/>
+          <w:bCs/>
+          <w:sz w:val="32"/>
+          <w:szCs w:val="32"/>
+        </w:rPr>
+        <w:t xml:space="preserve"> </w:t>
+      </w:r>
+      <w:proofErr w:type="spellStart"/>
+      <w:r>
+        <w:rPr>
+          <w:rFonts w:ascii="Agency FB" w:hAnsi="Agency FB" w:cs="Arial"/>
+          <w:b/>
+          <w:bCs/>
+          <w:sz w:val="32"/>
+          <w:szCs w:val="32"/>
+        </w:rPr>
+        <w:t>origin</w:t>
+      </w:r>
+      <w:proofErr w:type="spellEnd"/>
+      <w:r>
+        <w:rPr>
+          <w:rFonts w:ascii="Agency FB" w:hAnsi="Agency FB" w:cs="Arial"/>
+          <w:b/>
+          <w:bCs/>
+          <w:sz w:val="32"/>
+          <w:szCs w:val="32"/>
+        </w:rPr>
+        <w:t xml:space="preserve"> https://github.com/ExecuteDevs/ExecuteDevs.git</w:t>
+      </w:r>
+      <w:r>
+        <w:rPr>
+          <w:rFonts w:ascii="Agency FB" w:hAnsi="Agency FB" w:cs="Arial"/>
+          <w:sz w:val="32"/>
+          <w:szCs w:val="32"/>
+        </w:rPr>
+        <w:t>.</w:t>
+      </w:r>
+    </w:p>
+    <w:p>
+      <w:pPr>
+        <w:ind w:left="708"/>
+        <w:rPr>
+          <w:rFonts w:ascii="Agency FB" w:hAnsi="Agency FB" w:cs="Arial"/>
+          <w:sz w:val="32"/>
+          <w:szCs w:val="32"/>
+        </w:rPr>
+      </w:pPr>
+    </w:p>
+    <w:p>
+      <w:pPr>
+        <w:ind w:left="708"/>
+        <w:rPr>
+          <w:rFonts w:ascii="Agency FB" w:hAnsi="Agency FB" w:cs="Arial"/>
+          <w:sz w:val="32"/>
+          <w:szCs w:val="32"/>
+        </w:rPr>
+      </w:pPr>
+      <w:r>
+        <w:rPr>
+          <w:rFonts w:ascii="Agency FB" w:hAnsi="Agency FB" w:cs="Arial"/>
+          <w:sz w:val="32"/>
+          <w:szCs w:val="32"/>
+        </w:rPr>
+        <w:drawing>
+          <wp:inline distT="0" distB="0" distL="0" distR="0" wp14:anchorId="5AFF5323" wp14:editId="0AF7CC4A">
+            <wp:extent cx="5400040" cy="2931795"/>
+            <wp:effectExtent l="0" t="0" r="0" b="1905"/>
+            <wp:docPr id="37" name="Imagem 37"/>
+            <wp:cNvGraphicFramePr>
+              <a:graphicFrameLocks xmlns:a="http://schemas.openxmlformats.org/drawingml/2006/main" noChangeAspect="1"/>
+            </wp:cNvGraphicFramePr>
+            <a:graphic xmlns:a="http://schemas.openxmlformats.org/drawingml/2006/main">
+              <a:graphicData uri="http://schemas.openxmlformats.org/drawingml/2006/picture">
+                <pic:pic xmlns:pic="http://schemas.openxmlformats.org/drawingml/2006/picture">
+                  <pic:nvPicPr>
+                    <pic:cNvPr id="1" name=""/>
+                    <pic:cNvPicPr/>
+                  </pic:nvPicPr>
+                  <pic:blipFill>
+                    <a:blip r:embed="rId48"/>
+                    <a:stretch>
+                      <a:fillRect/>
+                    </a:stretch>
+                  </pic:blipFill>
+                  <pic:spPr>
+                    <a:xfrm>
+                      <a:off x="0" y="0"/>
+                      <a:ext cx="5400040" cy="2931795"/>
+                    </a:xfrm>
+                    <a:prstGeom prst="rect">
+                      <a:avLst/>
+                    </a:prstGeom>
+                  </pic:spPr>
+                </pic:pic>
+              </a:graphicData>
+            </a:graphic>
+          </wp:inline>
+        </w:drawing>
+      </w:r>
+    </w:p>
+    <w:p>
+      <w:pPr>
+        <w:ind w:left="708"/>
+        <w:rPr>
+          <w:rFonts w:ascii="Agency FB" w:hAnsi="Agency FB" w:cs="Arial"/>
+          <w:sz w:val="32"/>
+          <w:szCs w:val="32"/>
+        </w:rPr>
+      </w:pPr>
+      <w:r>
+        <w:rPr>
+          <w:rFonts w:ascii="Agency FB" w:hAnsi="Agency FB" w:cs="Arial"/>
+          <w:sz w:val="32"/>
+          <w:szCs w:val="32"/>
+        </w:rPr>
+        <w:t xml:space="preserve">Agora para finalizarmos a subida com êxito digite o seguinte comando </w:t>
+      </w:r>
+      <w:proofErr w:type="spellStart"/>
+      <w:r>
+        <w:rPr>
+          <w:rFonts w:ascii="Agency FB" w:hAnsi="Agency FB" w:cs="Arial"/>
+          <w:b/>
+          <w:bCs/>
+          <w:sz w:val="32"/>
+          <w:szCs w:val="32"/>
+        </w:rPr>
+        <w:t>git</w:t>
+      </w:r>
+      <w:proofErr w:type="spellEnd"/>
+      <w:r>
+        <w:rPr>
+          <w:rFonts w:ascii="Agency FB" w:hAnsi="Agency FB" w:cs="Arial"/>
+          <w:b/>
+          <w:bCs/>
+          <w:sz w:val="32"/>
+          <w:szCs w:val="32"/>
+        </w:rPr>
+        <w:t xml:space="preserve"> </w:t>
+      </w:r>
+      <w:proofErr w:type="spellStart"/>
+      <w:r>
+        <w:rPr>
+          <w:rFonts w:ascii="Agency FB" w:hAnsi="Agency FB" w:cs="Arial"/>
+          <w:b/>
+          <w:bCs/>
+          <w:sz w:val="32"/>
+          <w:szCs w:val="32"/>
+        </w:rPr>
+        <w:t>push</w:t>
+      </w:r>
+      <w:proofErr w:type="spellEnd"/>
+      <w:r>
+        <w:rPr>
+          <w:rFonts w:ascii="Agency FB" w:hAnsi="Agency FB" w:cs="Arial"/>
+          <w:b/>
+          <w:bCs/>
+          <w:sz w:val="32"/>
+          <w:szCs w:val="32"/>
+        </w:rPr>
+        <w:t xml:space="preserve"> -u </w:t>
+      </w:r>
+      <w:proofErr w:type="spellStart"/>
+      <w:r>
+        <w:rPr>
+          <w:rFonts w:ascii="Agency FB" w:hAnsi="Agency FB" w:cs="Arial"/>
+          <w:b/>
+          <w:bCs/>
+          <w:sz w:val="32"/>
+          <w:szCs w:val="32"/>
+        </w:rPr>
+        <w:t>origin</w:t>
+      </w:r>
+      <w:proofErr w:type="spellEnd"/>
+      <w:r>
+        <w:rPr>
+          <w:rFonts w:ascii="Agency FB" w:hAnsi="Agency FB" w:cs="Arial"/>
+          <w:b/>
+          <w:bCs/>
+          <w:sz w:val="32"/>
+          <w:szCs w:val="32"/>
+        </w:rPr>
+        <w:t xml:space="preserve"> master</w:t>
+      </w:r>
+      <w:r>
+        <w:rPr>
+          <w:rFonts w:ascii="Agency FB" w:hAnsi="Agency FB" w:cs="Arial"/>
+          <w:b/>
+          <w:bCs/>
+          <w:sz w:val="32"/>
+          <w:szCs w:val="32"/>
+        </w:rPr>
+        <w:t xml:space="preserve">, </w:t>
+      </w:r>
+      <w:r>
+        <w:rPr>
+          <w:rFonts w:ascii="Agency FB" w:hAnsi="Agency FB" w:cs="Arial"/>
+          <w:sz w:val="32"/>
+          <w:szCs w:val="32"/>
+        </w:rPr>
+        <w:t xml:space="preserve">este comanda irá empurrar para o seu repositório </w:t>
+      </w:r>
+      <w:r>
+        <w:rPr>
+          <w:rFonts w:ascii="Agency FB" w:hAnsi="Agency FB" w:cs="Arial"/>
+          <w:sz w:val="32"/>
+          <w:szCs w:val="32"/>
+        </w:rPr>
+        <w:lastRenderedPageBreak/>
+        <w:t>suas mudanças sendo assim irá persistir os arquivos que estão na máquina no repositório.</w:t>
+      </w:r>
+      <w:r>
+        <w:rPr>
+          <w:rFonts w:ascii="Agency FB" w:hAnsi="Agency FB" w:cs="Arial"/>
+          <w:sz w:val="32"/>
+          <w:szCs w:val="32"/>
+        </w:rPr>
+        <w:t xml:space="preserve"> </w:t>
+      </w:r>
+    </w:p>
+    <w:p>
+      <w:pPr>
+        <w:ind w:left="708"/>
+        <w:rPr>
+          <w:rFonts w:ascii="Agency FB" w:hAnsi="Agency FB" w:cs="Arial"/>
+          <w:sz w:val="32"/>
+          <w:szCs w:val="32"/>
+        </w:rPr>
+      </w:pPr>
+      <w:r>
+        <w:rPr>
+          <w:rFonts w:ascii="Agency FB" w:hAnsi="Agency FB" w:cs="Arial"/>
+          <w:sz w:val="32"/>
+          <w:szCs w:val="32"/>
+        </w:rPr>
+        <w:t xml:space="preserve">Agora volte ao seu navegar no seu repositório na aba </w:t>
+      </w:r>
+      <w:r>
+        <w:rPr>
+          <w:rFonts w:ascii="Agency FB" w:hAnsi="Agency FB" w:cs="Arial"/>
+          <w:b/>
+          <w:bCs/>
+          <w:sz w:val="32"/>
+          <w:szCs w:val="32"/>
+        </w:rPr>
+        <w:t>&lt;&gt;</w:t>
+      </w:r>
+      <w:proofErr w:type="spellStart"/>
+      <w:r>
+        <w:rPr>
+          <w:rFonts w:ascii="Agency FB" w:hAnsi="Agency FB" w:cs="Arial"/>
+          <w:b/>
+          <w:bCs/>
+          <w:sz w:val="32"/>
+          <w:szCs w:val="32"/>
+        </w:rPr>
+        <w:t>Code</w:t>
+      </w:r>
+      <w:proofErr w:type="spellEnd"/>
+      <w:r>
+        <w:rPr>
+          <w:rFonts w:ascii="Agency FB" w:hAnsi="Agency FB" w:cs="Arial"/>
+          <w:sz w:val="32"/>
+          <w:szCs w:val="32"/>
+        </w:rPr>
+        <w:t>, você vai se deparar com seus arquivos e o comentário(</w:t>
+      </w:r>
+      <w:proofErr w:type="spellStart"/>
+      <w:r>
+        <w:rPr>
+          <w:rFonts w:ascii="Agency FB" w:hAnsi="Agency FB" w:cs="Arial"/>
+          <w:b/>
+          <w:bCs/>
+          <w:sz w:val="32"/>
+          <w:szCs w:val="32"/>
+        </w:rPr>
+        <w:t>commit</w:t>
+      </w:r>
+      <w:proofErr w:type="spellEnd"/>
+      <w:r>
+        <w:rPr>
+          <w:rFonts w:ascii="Agency FB" w:hAnsi="Agency FB" w:cs="Arial"/>
+          <w:sz w:val="32"/>
+          <w:szCs w:val="32"/>
+        </w:rPr>
+        <w:t>) efetuado, com a data.</w:t>
+      </w:r>
+    </w:p>
+    <w:p>
+      <w:pPr>
+        <w:ind w:left="708"/>
+        <w:rPr>
+          <w:rFonts w:ascii="Agency FB" w:hAnsi="Agency FB" w:cs="Arial"/>
+          <w:sz w:val="32"/>
+          <w:szCs w:val="32"/>
+        </w:rPr>
+      </w:pPr>
+      <w:r>
+        <w:rPr>
+          <w:rFonts w:ascii="Agency FB" w:hAnsi="Agency FB" w:cs="Arial"/>
+          <w:sz w:val="32"/>
+          <w:szCs w:val="32"/>
+        </w:rPr>
+        <w:drawing>
+          <wp:inline distT="0" distB="0" distL="0" distR="0" wp14:anchorId="69A02B6C" wp14:editId="384D86FA">
+            <wp:extent cx="5400040" cy="1292225"/>
+            <wp:effectExtent l="0" t="0" r="0" b="3175"/>
+            <wp:docPr id="42" name="Imagem 42"/>
+            <wp:cNvGraphicFramePr>
+              <a:graphicFrameLocks xmlns:a="http://schemas.openxmlformats.org/drawingml/2006/main" noChangeAspect="1"/>
+            </wp:cNvGraphicFramePr>
+            <a:graphic xmlns:a="http://schemas.openxmlformats.org/drawingml/2006/main">
+              <a:graphicData uri="http://schemas.openxmlformats.org/drawingml/2006/picture">
+                <pic:pic xmlns:pic="http://schemas.openxmlformats.org/drawingml/2006/picture">
+                  <pic:nvPicPr>
+                    <pic:cNvPr id="1" name=""/>
+                    <pic:cNvPicPr/>
+                  </pic:nvPicPr>
+                  <pic:blipFill>
+                    <a:blip r:embed="rId49"/>
+                    <a:stretch>
+                      <a:fillRect/>
+                    </a:stretch>
+                  </pic:blipFill>
+                  <pic:spPr>
+                    <a:xfrm>
+                      <a:off x="0" y="0"/>
+                      <a:ext cx="5400040" cy="1292225"/>
+                    </a:xfrm>
+                    <a:prstGeom prst="rect">
+                      <a:avLst/>
+                    </a:prstGeom>
+                  </pic:spPr>
+                </pic:pic>
+              </a:graphicData>
+            </a:graphic>
+          </wp:inline>
+        </w:drawing>
+      </w:r>
+    </w:p>
+    <w:p>
+      <w:pPr>
+        <w:ind w:left="708"/>
+        <w:rPr>
+          <w:rFonts w:ascii="Agency FB" w:hAnsi="Agency FB" w:cs="Arial"/>
+          <w:sz w:val="32"/>
+          <w:szCs w:val="32"/>
+        </w:rPr>
+      </w:pPr>
+    </w:p>
+    <w:p>
+      <w:pPr>
+        <w:pStyle w:val="Ttulo2"/>
+        <w:rPr>
+          <w:rFonts w:ascii="Agency FB" w:hAnsi="Agency FB"/>
+        </w:rPr>
+      </w:pPr>
+      <w:bookmarkStart w:id="24" w:name="_Toc48590986"/>
+      <w:r>
+        <w:rPr>
+          <w:rFonts w:ascii="Agency FB" w:hAnsi="Agency FB"/>
+        </w:rPr>
+        <w:t>Observações do capítulo:</w:t>
+      </w:r>
+      <w:bookmarkEnd w:id="24"/>
+    </w:p>
+    <w:p>
+      <w:pPr>
+        <w:ind w:left="708"/>
+        <w:rPr>
+          <w:rFonts w:ascii="Agency FB" w:hAnsi="Agency FB" w:cs="Arial"/>
+          <w:sz w:val="32"/>
+          <w:szCs w:val="32"/>
+        </w:rPr>
+      </w:pPr>
     </w:p>
     <w:sectPr>
       <w:pgSz w:w="11906" w:h="16838"/>
@@ -9159,6 +11533,73 @@
       <w:szCs w:val="24"/>
     </w:rPr>
   </w:style>
+  <w:style w:type="character" w:styleId="MenoPendente">
+    <w:name w:val="Unresolved Mention"/>
+    <w:basedOn w:val="Fontepargpadro"/>
+    <w:uiPriority w:val="99"/>
+    <w:semiHidden/>
+    <w:unhideWhenUsed/>
+    <w:rsid w:val="007267A1"/>
+    <w:rPr>
+      <w:color w:val="605E5C"/>
+      <w:shd w:val="clear" w:color="auto" w:fill="E1DFDD"/>
+    </w:rPr>
+  </w:style>
+  <w:style w:type="paragraph" w:styleId="Pr-formataoHTML">
+    <w:name w:val="HTML Preformatted"/>
+    <w:basedOn w:val="Normal"/>
+    <w:link w:val="Pr-formataoHTMLChar"/>
+    <w:uiPriority w:val="99"/>
+    <w:semiHidden/>
+    <w:unhideWhenUsed/>
+    <w:rsid w:val="00425907"/>
+    <w:pPr>
+      <w:tabs>
+        <w:tab w:val="left" w:pos="916"/>
+        <w:tab w:val="left" w:pos="1832"/>
+        <w:tab w:val="left" w:pos="2748"/>
+        <w:tab w:val="left" w:pos="3664"/>
+        <w:tab w:val="left" w:pos="4580"/>
+        <w:tab w:val="left" w:pos="5496"/>
+        <w:tab w:val="left" w:pos="6412"/>
+        <w:tab w:val="left" w:pos="7328"/>
+        <w:tab w:val="left" w:pos="8244"/>
+        <w:tab w:val="left" w:pos="9160"/>
+        <w:tab w:val="left" w:pos="10076"/>
+        <w:tab w:val="left" w:pos="10992"/>
+        <w:tab w:val="left" w:pos="11908"/>
+        <w:tab w:val="left" w:pos="12824"/>
+        <w:tab w:val="left" w:pos="13740"/>
+        <w:tab w:val="left" w:pos="14656"/>
+      </w:tabs>
+      <w:spacing w:after="0" w:line="240" w:lineRule="auto"/>
+    </w:pPr>
+    <w:rPr>
+      <w:rFonts w:ascii="Courier New" w:eastAsia="Times New Roman" w:hAnsi="Courier New" w:cs="Courier New"/>
+      <w:sz w:val="20"/>
+      <w:szCs w:val="20"/>
+      <w:lang w:eastAsia="pt-BR"/>
+    </w:rPr>
+  </w:style>
+  <w:style w:type="character" w:customStyle="1" w:styleId="Pr-formataoHTMLChar">
+    <w:name w:val="Pré-formatação HTML Char"/>
+    <w:basedOn w:val="Fontepargpadro"/>
+    <w:link w:val="Pr-formataoHTML"/>
+    <w:uiPriority w:val="99"/>
+    <w:semiHidden/>
+    <w:rsid w:val="00425907"/>
+    <w:rPr>
+      <w:rFonts w:ascii="Courier New" w:eastAsia="Times New Roman" w:hAnsi="Courier New" w:cs="Courier New"/>
+      <w:sz w:val="20"/>
+      <w:szCs w:val="20"/>
+      <w:lang w:eastAsia="pt-BR"/>
+    </w:rPr>
+  </w:style>
+  <w:style w:type="character" w:customStyle="1" w:styleId="user-select-contain">
+    <w:name w:val="user-select-contain"/>
+    <w:basedOn w:val="Fontepargpadro"/>
+    <w:rsid w:val="00425907"/>
+  </w:style>
 </w:styles>
 </file>
 

</xml_diff>

<commit_message>
Subindo alterações no capítulo 4
</commit_message>
<xml_diff>
--- a/Curso_GitHub.docx
+++ b/Curso_GitHub.docx
@@ -2420,7 +2420,6 @@
         </w:rPr>
         <w:t xml:space="preserve">ub, assim conhecendo sua história e principalmente porque está é uma </w:t>
       </w:r>
-      <w:proofErr w:type="gramStart"/>
       <w:r>
         <w:rPr>
           <w:rFonts w:ascii="Agency FB" w:hAnsi="Agency FB" w:cs="Arial"/>
@@ -2435,9 +2434,8 @@
           <w:sz w:val="32"/>
           <w:szCs w:val="32"/>
         </w:rPr>
-        <w:t>ferramenta</w:t>
-      </w:r>
-      <w:proofErr w:type="gramEnd"/>
+        <w:t>ferramentas</w:t>
+      </w:r>
       <w:r>
         <w:rPr>
           <w:rFonts w:ascii="Agency FB" w:hAnsi="Agency FB" w:cs="Arial"/>
@@ -5193,25 +5191,7 @@
           <w:szCs w:val="32"/>
         </w:rPr>
         <w:br/>
-        <w:t xml:space="preserve">Proprietário deste repostório no caso será propriedade </w:t>
-      </w:r>
-      <w:proofErr w:type="gramStart"/>
-      <w:r>
-        <w:rPr>
-          <w:rFonts w:ascii="Agency FB" w:hAnsi="Agency FB" w:cs="Arial"/>
-          <w:sz w:val="32"/>
-          <w:szCs w:val="32"/>
-        </w:rPr>
-        <w:t>sua este repositório</w:t>
-      </w:r>
-      <w:proofErr w:type="gramEnd"/>
-      <w:r>
-        <w:rPr>
-          <w:rFonts w:ascii="Agency FB" w:hAnsi="Agency FB" w:cs="Arial"/>
-          <w:sz w:val="32"/>
-          <w:szCs w:val="32"/>
-        </w:rPr>
-        <w:t>.</w:t>
+        <w:t>Proprietário deste repostório no caso será propriedade sua este repositório.</w:t>
       </w:r>
     </w:p>
     <w:p>
@@ -8804,20 +8784,8 @@
           <w:sz w:val="32"/>
           <w:szCs w:val="32"/>
         </w:rPr>
-        <w:t xml:space="preserve"> </w:t>
-      </w:r>
-      <w:proofErr w:type="gramStart"/>
-      <w:r>
-        <w:rPr>
-          <w:rFonts w:ascii="Agency FB" w:hAnsi="Agency FB" w:cs="Arial"/>
-          <w:b/>
-          <w:bCs/>
-          <w:sz w:val="32"/>
-          <w:szCs w:val="32"/>
-        </w:rPr>
-        <w:t>add .</w:t>
-      </w:r>
-      <w:proofErr w:type="gramEnd"/>
+        <w:t xml:space="preserve"> add .</w:t>
+      </w:r>
       <w:r>
         <w:rPr>
           <w:rFonts w:ascii="Agency FB" w:hAnsi="Agency FB" w:cs="Arial"/>
@@ -9299,7 +9267,6 @@
         <w:t xml:space="preserve"> -–global </w:t>
       </w:r>
       <w:proofErr w:type="spellStart"/>
-      <w:proofErr w:type="gramStart"/>
       <w:r>
         <w:rPr>
           <w:rFonts w:ascii="Agency FB" w:hAnsi="Agency FB" w:cs="Arial"/>
@@ -9311,7 +9278,6 @@
         <w:t>user.email</w:t>
       </w:r>
       <w:proofErr w:type="spellEnd"/>
-      <w:proofErr w:type="gramEnd"/>
       <w:r>
         <w:rPr>
           <w:rFonts w:ascii="Agency FB" w:hAnsi="Agency FB" w:cs="Arial"/>
@@ -9426,7 +9392,6 @@
         <w:t xml:space="preserve"> –-global </w:t>
       </w:r>
       <w:proofErr w:type="spellStart"/>
-      <w:proofErr w:type="gramStart"/>
       <w:r>
         <w:rPr>
           <w:rFonts w:ascii="Agency FB" w:hAnsi="Agency FB" w:cs="Arial"/>
@@ -9438,7 +9403,6 @@
         <w:t>user.email</w:t>
       </w:r>
       <w:proofErr w:type="spellEnd"/>
-      <w:proofErr w:type="gramEnd"/>
       <w:r>
         <w:rPr>
           <w:rFonts w:ascii="Agency FB" w:hAnsi="Agency FB" w:cs="Arial"/>
@@ -9679,6 +9643,7 @@
       <w:r>
         <w:rPr>
           <w:rFonts w:ascii="Agency FB" w:hAnsi="Agency FB" w:cs="Arial"/>
+          <w:noProof/>
           <w:sz w:val="32"/>
           <w:szCs w:val="32"/>
         </w:rPr>
@@ -9856,6 +9821,7 @@
       <w:r>
         <w:rPr>
           <w:rFonts w:ascii="Agency FB" w:hAnsi="Agency FB" w:cs="Arial"/>
+          <w:noProof/>
           <w:sz w:val="32"/>
           <w:szCs w:val="32"/>
         </w:rPr>
@@ -10095,6 +10061,7 @@
       <w:r>
         <w:rPr>
           <w:rFonts w:ascii="Agency FB" w:hAnsi="Agency FB" w:cs="Arial"/>
+          <w:noProof/>
           <w:sz w:val="32"/>
           <w:szCs w:val="32"/>
         </w:rPr>
@@ -10170,6 +10137,1846 @@
           <w:szCs w:val="32"/>
         </w:rPr>
       </w:pPr>
+    </w:p>
+    <w:p>
+      <w:pPr>
+        <w:rPr>
+          <w:rFonts w:ascii="Agency FB" w:hAnsi="Agency FB" w:cs="Arial"/>
+          <w:sz w:val="32"/>
+          <w:szCs w:val="32"/>
+        </w:rPr>
+      </w:pPr>
+      <w:r>
+        <w:rPr>
+          <w:rFonts w:ascii="Agency FB" w:hAnsi="Agency FB" w:cs="Arial"/>
+          <w:sz w:val="32"/>
+          <w:szCs w:val="32"/>
+        </w:rPr>
+        <w:br w:type="page"/>
+      </w:r>
+    </w:p>
+    <w:p>
+      <w:pPr>
+        <w:pStyle w:val="Ttulo1"/>
+        <w:jc w:val="center"/>
+        <w:rPr>
+          <w:rFonts w:ascii="Agency FB" w:hAnsi="Agency FB"/>
+          <w:b/>
+          <w:bCs/>
+          <w:color w:val="auto"/>
+        </w:rPr>
+      </w:pPr>
+      <w:r>
+        <w:rPr>
+          <w:rFonts w:ascii="Agency FB" w:hAnsi="Agency FB"/>
+          <w:b/>
+          <w:bCs/>
+          <w:color w:val="auto"/>
+        </w:rPr>
+        <w:lastRenderedPageBreak/>
+        <w:t xml:space="preserve">Capítulo </w:t>
+      </w:r>
+      <w:r>
+        <w:rPr>
+          <w:rFonts w:ascii="Agency FB" w:hAnsi="Agency FB"/>
+          <w:b/>
+          <w:bCs/>
+          <w:color w:val="auto"/>
+        </w:rPr>
+        <w:t>4</w:t>
+      </w:r>
+    </w:p>
+    <w:p>
+      <w:pPr>
+        <w:pStyle w:val="Subttulo"/>
+        <w:jc w:val="center"/>
+      </w:pPr>
+      <w:r>
+        <w:t>Versionamento de arquivos</w:t>
+      </w:r>
+    </w:p>
+    <w:p>
+      <w:pPr>
+        <w:pStyle w:val="PargrafodaLista"/>
+        <w:rPr>
+          <w:rFonts w:ascii="Agency FB" w:hAnsi="Agency FB" w:cs="Arial"/>
+          <w:sz w:val="32"/>
+          <w:szCs w:val="32"/>
+        </w:rPr>
+      </w:pPr>
+      <w:r>
+        <w:rPr>
+          <w:rFonts w:ascii="Agency FB" w:hAnsi="Agency FB" w:cs="Arial"/>
+          <w:sz w:val="32"/>
+          <w:szCs w:val="32"/>
+        </w:rPr>
+        <w:t xml:space="preserve">No capítulo 4 vamos </w:t>
+      </w:r>
+      <w:r>
+        <w:rPr>
+          <w:rFonts w:ascii="Agency FB" w:hAnsi="Agency FB" w:cs="Arial"/>
+          <w:sz w:val="32"/>
+          <w:szCs w:val="32"/>
+        </w:rPr>
+        <w:t xml:space="preserve">simular que este repositório será tratado por diversas pessoas, onde o documento que se encontra no repositório </w:t>
+      </w:r>
+      <w:proofErr w:type="spellStart"/>
+      <w:r>
+        <w:rPr>
+          <w:rFonts w:ascii="Agency FB" w:hAnsi="Agency FB" w:cs="Arial"/>
+          <w:sz w:val="32"/>
+          <w:szCs w:val="32"/>
+        </w:rPr>
+        <w:t>ExecuteDevs</w:t>
+      </w:r>
+      <w:proofErr w:type="spellEnd"/>
+      <w:r>
+        <w:rPr>
+          <w:rFonts w:ascii="Agency FB" w:hAnsi="Agency FB" w:cs="Arial"/>
+          <w:sz w:val="32"/>
+          <w:szCs w:val="32"/>
+        </w:rPr>
+        <w:t xml:space="preserve"> será alterado e tratado</w:t>
+      </w:r>
+      <w:r>
+        <w:rPr>
+          <w:rFonts w:ascii="Agency FB" w:hAnsi="Agency FB" w:cs="Arial"/>
+          <w:sz w:val="32"/>
+          <w:szCs w:val="32"/>
+        </w:rPr>
+        <w:t>.</w:t>
+      </w:r>
+    </w:p>
+    <w:p>
+      <w:pPr>
+        <w:pStyle w:val="Ttulo2"/>
+        <w:rPr>
+          <w:rFonts w:ascii="Agency FB" w:hAnsi="Agency FB"/>
+        </w:rPr>
+      </w:pPr>
+      <w:r>
+        <w:rPr>
+          <w:rFonts w:ascii="Agency FB" w:hAnsi="Agency FB"/>
+        </w:rPr>
+        <w:t xml:space="preserve">Criando </w:t>
+      </w:r>
+      <w:proofErr w:type="spellStart"/>
+      <w:r>
+        <w:rPr>
+          <w:rFonts w:ascii="Agency FB" w:hAnsi="Agency FB"/>
+        </w:rPr>
+        <w:t>Branch</w:t>
+      </w:r>
+      <w:proofErr w:type="spellEnd"/>
+    </w:p>
+    <w:p>
+      <w:pPr>
+        <w:pStyle w:val="PargrafodaLista"/>
+        <w:rPr>
+          <w:rFonts w:ascii="Agency FB" w:hAnsi="Agency FB" w:cs="Arial"/>
+          <w:sz w:val="32"/>
+          <w:szCs w:val="32"/>
+        </w:rPr>
+      </w:pPr>
+      <w:r>
+        <w:rPr>
+          <w:rFonts w:ascii="Agency FB" w:hAnsi="Agency FB" w:cs="Arial"/>
+          <w:noProof/>
+          <w:sz w:val="32"/>
+          <w:szCs w:val="32"/>
+        </w:rPr>
+        <w:drawing>
+          <wp:inline distT="0" distB="0" distL="0" distR="0" wp14:anchorId="2A058E53" wp14:editId="6B18A63B">
+            <wp:extent cx="5400040" cy="3797935"/>
+            <wp:effectExtent l="0" t="0" r="0" b="0"/>
+            <wp:docPr id="32" name="Imagem 32"/>
+            <wp:cNvGraphicFramePr>
+              <a:graphicFrameLocks xmlns:a="http://schemas.openxmlformats.org/drawingml/2006/main" noChangeAspect="1"/>
+            </wp:cNvGraphicFramePr>
+            <a:graphic xmlns:a="http://schemas.openxmlformats.org/drawingml/2006/main">
+              <a:graphicData uri="http://schemas.openxmlformats.org/drawingml/2006/picture">
+                <pic:pic xmlns:pic="http://schemas.openxmlformats.org/drawingml/2006/picture">
+                  <pic:nvPicPr>
+                    <pic:cNvPr id="1" name=""/>
+                    <pic:cNvPicPr/>
+                  </pic:nvPicPr>
+                  <pic:blipFill>
+                    <a:blip r:embed="rId50"/>
+                    <a:stretch>
+                      <a:fillRect/>
+                    </a:stretch>
+                  </pic:blipFill>
+                  <pic:spPr>
+                    <a:xfrm>
+                      <a:off x="0" y="0"/>
+                      <a:ext cx="5400040" cy="3797935"/>
+                    </a:xfrm>
+                    <a:prstGeom prst="rect">
+                      <a:avLst/>
+                    </a:prstGeom>
+                  </pic:spPr>
+                </pic:pic>
+              </a:graphicData>
+            </a:graphic>
+          </wp:inline>
+        </w:drawing>
+      </w:r>
+    </w:p>
+    <w:p>
+      <w:pPr>
+        <w:pStyle w:val="PargrafodaLista"/>
+        <w:rPr>
+          <w:rFonts w:ascii="Agency FB" w:hAnsi="Agency FB" w:cs="Arial"/>
+          <w:sz w:val="32"/>
+          <w:szCs w:val="32"/>
+        </w:rPr>
+      </w:pPr>
+    </w:p>
+    <w:p>
+      <w:pPr>
+        <w:ind w:left="708"/>
+        <w:rPr>
+          <w:rFonts w:ascii="Agency FB" w:hAnsi="Agency FB" w:cs="Arial"/>
+          <w:sz w:val="32"/>
+          <w:szCs w:val="32"/>
+        </w:rPr>
+      </w:pPr>
+      <w:r>
+        <w:rPr>
+          <w:rFonts w:ascii="Agency FB" w:hAnsi="Agency FB" w:cs="Arial"/>
+          <w:sz w:val="32"/>
+          <w:szCs w:val="32"/>
+        </w:rPr>
+        <w:t xml:space="preserve">A partir deste momento vamos passar a utilizar as </w:t>
+      </w:r>
+      <w:proofErr w:type="spellStart"/>
+      <w:r>
+        <w:rPr>
+          <w:rFonts w:ascii="Agency FB" w:hAnsi="Agency FB" w:cs="Arial"/>
+          <w:b/>
+          <w:bCs/>
+          <w:sz w:val="32"/>
+          <w:szCs w:val="32"/>
+        </w:rPr>
+        <w:t>Branch</w:t>
+      </w:r>
+      <w:proofErr w:type="spellEnd"/>
+      <w:r>
+        <w:rPr>
+          <w:rFonts w:ascii="Agency FB" w:hAnsi="Agency FB" w:cs="Arial"/>
+          <w:sz w:val="32"/>
+          <w:szCs w:val="32"/>
+        </w:rPr>
+        <w:t xml:space="preserve">, </w:t>
+      </w:r>
+      <w:r>
+        <w:rPr>
+          <w:rFonts w:ascii="Agency FB" w:hAnsi="Agency FB" w:cs="Arial"/>
+          <w:sz w:val="32"/>
+          <w:szCs w:val="32"/>
+        </w:rPr>
+        <w:t>como mencionado ao início do curso, imagine o GitHub como uma árvore</w:t>
+      </w:r>
+      <w:r>
+        <w:rPr>
+          <w:rFonts w:ascii="Agency FB" w:hAnsi="Agency FB" w:cs="Arial"/>
+          <w:sz w:val="32"/>
+          <w:szCs w:val="32"/>
+        </w:rPr>
+        <w:t>,</w:t>
+      </w:r>
+      <w:r>
+        <w:rPr>
+          <w:rFonts w:ascii="Agency FB" w:hAnsi="Agency FB" w:cs="Arial"/>
+          <w:sz w:val="32"/>
+          <w:szCs w:val="32"/>
+        </w:rPr>
+        <w:t xml:space="preserve"> desta forma temos o tronco</w:t>
+      </w:r>
+      <w:r>
+        <w:rPr>
+          <w:rFonts w:ascii="Agency FB" w:hAnsi="Agency FB" w:cs="Arial"/>
+          <w:sz w:val="32"/>
+          <w:szCs w:val="32"/>
+        </w:rPr>
+        <w:t xml:space="preserve"> da árvore</w:t>
+      </w:r>
+      <w:r>
+        <w:rPr>
+          <w:rFonts w:ascii="Agency FB" w:hAnsi="Agency FB" w:cs="Arial"/>
+          <w:sz w:val="32"/>
+          <w:szCs w:val="32"/>
+        </w:rPr>
+        <w:t xml:space="preserve"> que </w:t>
+      </w:r>
+      <w:r>
+        <w:rPr>
+          <w:rFonts w:ascii="Agency FB" w:hAnsi="Agency FB" w:cs="Arial"/>
+          <w:sz w:val="32"/>
+          <w:szCs w:val="32"/>
+        </w:rPr>
+        <w:t>vamos denominar de</w:t>
+      </w:r>
+      <w:r>
+        <w:rPr>
+          <w:rFonts w:ascii="Agency FB" w:hAnsi="Agency FB" w:cs="Arial"/>
+          <w:sz w:val="32"/>
+          <w:szCs w:val="32"/>
+        </w:rPr>
+        <w:t xml:space="preserve"> chamar de Master. Uma árvore contém diversas ramificações, onde essas ramificações podem ser alteradas e enviadas novamente para a Master, podemos criar qualquer nome que acharmos compatíveis com nossas tarefas, neste caso vamos criar </w:t>
+      </w:r>
+      <w:r>
+        <w:rPr>
+          <w:rFonts w:ascii="Agency FB" w:hAnsi="Agency FB" w:cs="Arial"/>
+          <w:sz w:val="32"/>
+          <w:szCs w:val="32"/>
+        </w:rPr>
+        <w:t>duas</w:t>
+      </w:r>
+      <w:r>
+        <w:rPr>
+          <w:rFonts w:ascii="Agency FB" w:hAnsi="Agency FB" w:cs="Arial"/>
+          <w:sz w:val="32"/>
+          <w:szCs w:val="32"/>
+        </w:rPr>
+        <w:t xml:space="preserve"> </w:t>
+      </w:r>
+      <w:proofErr w:type="spellStart"/>
+      <w:r>
+        <w:rPr>
+          <w:rFonts w:ascii="Agency FB" w:hAnsi="Agency FB" w:cs="Arial"/>
+          <w:b/>
+          <w:bCs/>
+          <w:sz w:val="32"/>
+          <w:szCs w:val="32"/>
+        </w:rPr>
+        <w:t>Branch</w:t>
+      </w:r>
+      <w:proofErr w:type="spellEnd"/>
+      <w:r>
+        <w:rPr>
+          <w:rFonts w:ascii="Agency FB" w:hAnsi="Agency FB" w:cs="Arial"/>
+          <w:sz w:val="32"/>
+          <w:szCs w:val="32"/>
+        </w:rPr>
+        <w:t xml:space="preserve">, uma vamos denominar de </w:t>
+      </w:r>
+      <w:proofErr w:type="spellStart"/>
+      <w:r>
+        <w:rPr>
+          <w:rFonts w:ascii="Agency FB" w:hAnsi="Agency FB" w:cs="Arial"/>
+          <w:b/>
+          <w:bCs/>
+          <w:sz w:val="32"/>
+          <w:szCs w:val="32"/>
+        </w:rPr>
+        <w:t>Homolog</w:t>
+      </w:r>
+      <w:proofErr w:type="spellEnd"/>
+      <w:r>
+        <w:rPr>
+          <w:rFonts w:ascii="Agency FB" w:hAnsi="Agency FB" w:cs="Arial"/>
+          <w:sz w:val="32"/>
+          <w:szCs w:val="32"/>
+        </w:rPr>
+        <w:t xml:space="preserve"> e outra de </w:t>
+      </w:r>
+      <w:r>
+        <w:rPr>
+          <w:rFonts w:ascii="Agency FB" w:hAnsi="Agency FB" w:cs="Arial"/>
+          <w:b/>
+          <w:bCs/>
+          <w:sz w:val="32"/>
+          <w:szCs w:val="32"/>
+        </w:rPr>
+        <w:t>Cap_4_Adicao</w:t>
+      </w:r>
+      <w:r>
+        <w:rPr>
+          <w:rFonts w:ascii="Agency FB" w:hAnsi="Agency FB" w:cs="Arial"/>
+          <w:sz w:val="32"/>
+          <w:szCs w:val="32"/>
+        </w:rPr>
+        <w:t>.</w:t>
+      </w:r>
+    </w:p>
+    <w:p>
+      <w:pPr>
+        <w:ind w:left="708"/>
+        <w:rPr>
+          <w:rFonts w:ascii="Agency FB" w:hAnsi="Agency FB" w:cs="Arial"/>
+          <w:sz w:val="32"/>
+          <w:szCs w:val="32"/>
+        </w:rPr>
+      </w:pPr>
+      <w:r>
+        <w:rPr>
+          <w:rFonts w:ascii="Agency FB" w:hAnsi="Agency FB" w:cs="Arial"/>
+          <w:sz w:val="32"/>
+          <w:szCs w:val="32"/>
+        </w:rPr>
+        <w:t xml:space="preserve">O ambiente denominado </w:t>
+      </w:r>
+      <w:r>
+        <w:rPr>
+          <w:rFonts w:ascii="Agency FB" w:hAnsi="Agency FB" w:cs="Arial"/>
+          <w:b/>
+          <w:bCs/>
+          <w:sz w:val="32"/>
+          <w:szCs w:val="32"/>
+        </w:rPr>
+        <w:t>Cap_4_Adicao</w:t>
+      </w:r>
+      <w:r>
+        <w:rPr>
+          <w:rFonts w:ascii="Agency FB" w:hAnsi="Agency FB" w:cs="Arial"/>
+          <w:sz w:val="32"/>
+          <w:szCs w:val="32"/>
+        </w:rPr>
+        <w:t>, tem como objetivo separa o desenvolvimento da tarefa</w:t>
+      </w:r>
+      <w:r>
+        <w:rPr>
+          <w:rFonts w:ascii="Agency FB" w:hAnsi="Agency FB" w:cs="Arial"/>
+          <w:sz w:val="32"/>
+          <w:szCs w:val="32"/>
+        </w:rPr>
+        <w:t xml:space="preserve"> do ambiente </w:t>
+      </w:r>
+      <w:proofErr w:type="spellStart"/>
+      <w:r>
+        <w:rPr>
+          <w:rFonts w:ascii="Agency FB" w:hAnsi="Agency FB" w:cs="Arial"/>
+          <w:b/>
+          <w:bCs/>
+          <w:sz w:val="32"/>
+          <w:szCs w:val="32"/>
+        </w:rPr>
+        <w:t>Homolog</w:t>
+      </w:r>
+      <w:proofErr w:type="spellEnd"/>
+      <w:r>
+        <w:rPr>
+          <w:rFonts w:ascii="Agency FB" w:hAnsi="Agency FB" w:cs="Arial"/>
+          <w:sz w:val="32"/>
+          <w:szCs w:val="32"/>
+        </w:rPr>
+        <w:t xml:space="preserve">, antes mesmo que </w:t>
+      </w:r>
+      <w:r>
+        <w:rPr>
+          <w:rFonts w:ascii="Agency FB" w:hAnsi="Agency FB" w:cs="Arial"/>
+          <w:sz w:val="32"/>
+          <w:szCs w:val="32"/>
+        </w:rPr>
+        <w:lastRenderedPageBreak/>
+        <w:t xml:space="preserve">enviemos para </w:t>
+      </w:r>
+      <w:proofErr w:type="spellStart"/>
+      <w:r>
+        <w:rPr>
+          <w:rFonts w:ascii="Agency FB" w:hAnsi="Agency FB" w:cs="Arial"/>
+          <w:b/>
+          <w:bCs/>
+          <w:sz w:val="32"/>
+          <w:szCs w:val="32"/>
+        </w:rPr>
+        <w:t>Homolog</w:t>
+      </w:r>
+      <w:proofErr w:type="spellEnd"/>
+      <w:r>
+        <w:rPr>
+          <w:rFonts w:ascii="Agency FB" w:hAnsi="Agency FB" w:cs="Arial"/>
+          <w:sz w:val="32"/>
+          <w:szCs w:val="32"/>
+        </w:rPr>
+        <w:t xml:space="preserve">, imagine em um projeto Web, você é responsável por criar uma nova página HTML, desta forma você precisará desenvolver esta página, mas não poderá desenvolver na </w:t>
+      </w:r>
+      <w:r>
+        <w:rPr>
+          <w:rFonts w:ascii="Agency FB" w:hAnsi="Agency FB" w:cs="Arial"/>
+          <w:b/>
+          <w:bCs/>
+          <w:sz w:val="32"/>
+          <w:szCs w:val="32"/>
+        </w:rPr>
+        <w:t>Master</w:t>
+      </w:r>
+      <w:r>
+        <w:rPr>
+          <w:rFonts w:ascii="Agency FB" w:hAnsi="Agency FB" w:cs="Arial"/>
+          <w:sz w:val="32"/>
+          <w:szCs w:val="32"/>
+        </w:rPr>
+        <w:t xml:space="preserve">, porque se você publicar essa alteração e sua página estiver com qualquer erro, você irá derrubar o seu site, mas também não podemos fazer diretamente em </w:t>
+      </w:r>
+      <w:proofErr w:type="spellStart"/>
+      <w:r>
+        <w:rPr>
+          <w:rFonts w:ascii="Agency FB" w:hAnsi="Agency FB" w:cs="Arial"/>
+          <w:b/>
+          <w:bCs/>
+          <w:sz w:val="32"/>
+          <w:szCs w:val="32"/>
+        </w:rPr>
+        <w:t>Homolog</w:t>
+      </w:r>
+      <w:proofErr w:type="spellEnd"/>
+      <w:r>
+        <w:rPr>
+          <w:rFonts w:ascii="Agency FB" w:hAnsi="Agency FB" w:cs="Arial"/>
+          <w:sz w:val="32"/>
+          <w:szCs w:val="32"/>
+        </w:rPr>
+        <w:t>, porque é um ambiente para testes.</w:t>
+      </w:r>
+    </w:p>
+    <w:p>
+      <w:pPr>
+        <w:ind w:left="708"/>
+        <w:rPr>
+          <w:rFonts w:ascii="Agency FB" w:hAnsi="Agency FB" w:cs="Arial"/>
+          <w:sz w:val="32"/>
+          <w:szCs w:val="32"/>
+        </w:rPr>
+      </w:pPr>
+      <w:r>
+        <w:rPr>
+          <w:rFonts w:ascii="Agency FB" w:hAnsi="Agency FB" w:cs="Arial"/>
+          <w:sz w:val="32"/>
+          <w:szCs w:val="32"/>
+        </w:rPr>
+        <w:t xml:space="preserve">Então neste caso criamos uma </w:t>
+      </w:r>
+      <w:proofErr w:type="spellStart"/>
+      <w:r>
+        <w:rPr>
+          <w:rFonts w:ascii="Agency FB" w:hAnsi="Agency FB" w:cs="Arial"/>
+          <w:sz w:val="32"/>
+          <w:szCs w:val="32"/>
+        </w:rPr>
+        <w:t>Branch</w:t>
+      </w:r>
+      <w:proofErr w:type="spellEnd"/>
+      <w:r>
+        <w:rPr>
+          <w:rFonts w:ascii="Agency FB" w:hAnsi="Agency FB" w:cs="Arial"/>
+          <w:sz w:val="32"/>
+          <w:szCs w:val="32"/>
+        </w:rPr>
+        <w:t xml:space="preserve"> nova</w:t>
+      </w:r>
+      <w:r>
+        <w:rPr>
+          <w:rFonts w:ascii="Agency FB" w:hAnsi="Agency FB" w:cs="Arial"/>
+          <w:sz w:val="32"/>
+          <w:szCs w:val="32"/>
+        </w:rPr>
+        <w:t>,</w:t>
+      </w:r>
+      <w:r>
+        <w:rPr>
+          <w:rFonts w:ascii="Agency FB" w:hAnsi="Agency FB" w:cs="Arial"/>
+          <w:sz w:val="32"/>
+          <w:szCs w:val="32"/>
+        </w:rPr>
+        <w:t xml:space="preserve"> onde ela irá conter todas as informações da </w:t>
+      </w:r>
+      <w:proofErr w:type="spellStart"/>
+      <w:r>
+        <w:rPr>
+          <w:rFonts w:ascii="Agency FB" w:hAnsi="Agency FB" w:cs="Arial"/>
+          <w:sz w:val="32"/>
+          <w:szCs w:val="32"/>
+        </w:rPr>
+        <w:t>Branch</w:t>
+      </w:r>
+      <w:proofErr w:type="spellEnd"/>
+      <w:r>
+        <w:rPr>
+          <w:rFonts w:ascii="Agency FB" w:hAnsi="Agency FB" w:cs="Arial"/>
+          <w:sz w:val="32"/>
+          <w:szCs w:val="32"/>
+        </w:rPr>
+        <w:t xml:space="preserve"> </w:t>
+      </w:r>
+      <w:proofErr w:type="spellStart"/>
+      <w:r>
+        <w:rPr>
+          <w:rFonts w:ascii="Agency FB" w:hAnsi="Agency FB" w:cs="Arial"/>
+          <w:b/>
+          <w:bCs/>
+          <w:sz w:val="32"/>
+          <w:szCs w:val="32"/>
+        </w:rPr>
+        <w:t>Homolog</w:t>
+      </w:r>
+      <w:proofErr w:type="spellEnd"/>
+      <w:r>
+        <w:rPr>
+          <w:rFonts w:ascii="Agency FB" w:hAnsi="Agency FB" w:cs="Arial"/>
+          <w:sz w:val="32"/>
+          <w:szCs w:val="32"/>
+        </w:rPr>
+        <w:t>, para que</w:t>
+      </w:r>
+      <w:r>
+        <w:rPr>
+          <w:rFonts w:ascii="Agency FB" w:hAnsi="Agency FB" w:cs="Arial"/>
+          <w:sz w:val="32"/>
+          <w:szCs w:val="32"/>
+        </w:rPr>
+        <w:t xml:space="preserve"> seu projeto</w:t>
+      </w:r>
+      <w:r>
+        <w:rPr>
+          <w:rFonts w:ascii="Agency FB" w:hAnsi="Agency FB" w:cs="Arial"/>
+          <w:sz w:val="32"/>
+          <w:szCs w:val="32"/>
+        </w:rPr>
+        <w:t xml:space="preserve"> esteja atualizad</w:t>
+      </w:r>
+      <w:r>
+        <w:rPr>
+          <w:rFonts w:ascii="Agency FB" w:hAnsi="Agency FB" w:cs="Arial"/>
+          <w:sz w:val="32"/>
+          <w:szCs w:val="32"/>
+        </w:rPr>
+        <w:t>o,</w:t>
+      </w:r>
+      <w:r>
+        <w:rPr>
+          <w:rFonts w:ascii="Agency FB" w:hAnsi="Agency FB" w:cs="Arial"/>
+          <w:sz w:val="32"/>
+          <w:szCs w:val="32"/>
+        </w:rPr>
+        <w:t xml:space="preserve"> </w:t>
+      </w:r>
+      <w:r>
+        <w:rPr>
+          <w:rFonts w:ascii="Agency FB" w:hAnsi="Agency FB" w:cs="Arial"/>
+          <w:sz w:val="32"/>
+          <w:szCs w:val="32"/>
+        </w:rPr>
+        <w:t xml:space="preserve">assim </w:t>
+      </w:r>
+      <w:r>
+        <w:rPr>
+          <w:rFonts w:ascii="Agency FB" w:hAnsi="Agency FB" w:cs="Arial"/>
+          <w:sz w:val="32"/>
+          <w:szCs w:val="32"/>
+        </w:rPr>
+        <w:t xml:space="preserve">também </w:t>
+      </w:r>
+      <w:r>
+        <w:rPr>
+          <w:rFonts w:ascii="Agency FB" w:hAnsi="Agency FB" w:cs="Arial"/>
+          <w:sz w:val="32"/>
+          <w:szCs w:val="32"/>
+        </w:rPr>
+        <w:t xml:space="preserve">evitando que </w:t>
+      </w:r>
+      <w:r>
+        <w:rPr>
+          <w:rFonts w:ascii="Agency FB" w:hAnsi="Agency FB" w:cs="Arial"/>
+          <w:sz w:val="32"/>
+          <w:szCs w:val="32"/>
+        </w:rPr>
+        <w:t>você não desenvolva e solte está versão diretamente na Homologação da sua aplicação Web.</w:t>
+      </w:r>
+    </w:p>
+    <w:p>
+      <w:pPr>
+        <w:ind w:left="708"/>
+        <w:rPr>
+          <w:rFonts w:ascii="Agency FB" w:hAnsi="Agency FB" w:cs="Arial"/>
+          <w:sz w:val="32"/>
+          <w:szCs w:val="32"/>
+        </w:rPr>
+      </w:pPr>
+      <w:r>
+        <w:rPr>
+          <w:rFonts w:ascii="Agency FB" w:hAnsi="Agency FB" w:cs="Arial"/>
+          <w:sz w:val="32"/>
+          <w:szCs w:val="32"/>
+        </w:rPr>
+        <w:t xml:space="preserve">O ambiente denominado </w:t>
+      </w:r>
+      <w:proofErr w:type="spellStart"/>
+      <w:r>
+        <w:rPr>
+          <w:rFonts w:ascii="Agency FB" w:hAnsi="Agency FB" w:cs="Arial"/>
+          <w:b/>
+          <w:bCs/>
+          <w:sz w:val="32"/>
+          <w:szCs w:val="32"/>
+        </w:rPr>
+        <w:t>Homolog</w:t>
+      </w:r>
+      <w:proofErr w:type="spellEnd"/>
+      <w:r>
+        <w:rPr>
+          <w:rFonts w:ascii="Agency FB" w:hAnsi="Agency FB" w:cs="Arial"/>
+          <w:sz w:val="32"/>
+          <w:szCs w:val="32"/>
+        </w:rPr>
+        <w:t xml:space="preserve"> será um ambiente aonde vamos validar todas alterações antes de </w:t>
+      </w:r>
+      <w:proofErr w:type="spellStart"/>
+      <w:r>
+        <w:rPr>
+          <w:rFonts w:ascii="Agency FB" w:hAnsi="Agency FB" w:cs="Arial"/>
+          <w:b/>
+          <w:bCs/>
+          <w:sz w:val="32"/>
+          <w:szCs w:val="32"/>
+        </w:rPr>
+        <w:t>commitar</w:t>
+      </w:r>
+      <w:proofErr w:type="spellEnd"/>
+      <w:r>
+        <w:rPr>
+          <w:rFonts w:ascii="Agency FB" w:hAnsi="Agency FB" w:cs="Arial"/>
+          <w:sz w:val="32"/>
+          <w:szCs w:val="32"/>
+        </w:rPr>
+        <w:t xml:space="preserve"> e efetuarmos </w:t>
+      </w:r>
+      <w:proofErr w:type="spellStart"/>
+      <w:r>
+        <w:rPr>
+          <w:rFonts w:ascii="Agency FB" w:hAnsi="Agency FB" w:cs="Arial"/>
+          <w:b/>
+          <w:bCs/>
+          <w:sz w:val="32"/>
+          <w:szCs w:val="32"/>
+        </w:rPr>
+        <w:t>push</w:t>
+      </w:r>
+      <w:proofErr w:type="spellEnd"/>
+      <w:r>
+        <w:rPr>
+          <w:rFonts w:ascii="Agency FB" w:hAnsi="Agency FB" w:cs="Arial"/>
+          <w:sz w:val="32"/>
+          <w:szCs w:val="32"/>
+        </w:rPr>
+        <w:t xml:space="preserve"> para a </w:t>
+      </w:r>
+      <w:r>
+        <w:rPr>
+          <w:rFonts w:ascii="Agency FB" w:hAnsi="Agency FB" w:cs="Arial"/>
+          <w:b/>
+          <w:bCs/>
+          <w:sz w:val="32"/>
+          <w:szCs w:val="32"/>
+        </w:rPr>
+        <w:t>Master</w:t>
+      </w:r>
+      <w:r>
+        <w:rPr>
+          <w:rFonts w:ascii="Agency FB" w:hAnsi="Agency FB" w:cs="Arial"/>
+          <w:sz w:val="32"/>
+          <w:szCs w:val="32"/>
+        </w:rPr>
+        <w:t>, normalmente encontramos esse processo em diversos projetos. Criamos uma função em um projeto, mas antes de publicarmos para todos passarem a usufruir desta função precisamos que pessoas responsáveis validem se aquela informação está de acordo com o solicitado.</w:t>
+      </w:r>
+    </w:p>
+    <w:p>
+      <w:pPr>
+        <w:ind w:left="708"/>
+        <w:rPr>
+          <w:rFonts w:ascii="Agency FB" w:hAnsi="Agency FB" w:cs="Arial"/>
+          <w:sz w:val="32"/>
+          <w:szCs w:val="32"/>
+        </w:rPr>
+      </w:pPr>
+      <w:r>
+        <w:rPr>
+          <w:rFonts w:ascii="Agency FB" w:hAnsi="Agency FB" w:cs="Arial"/>
+          <w:sz w:val="32"/>
+          <w:szCs w:val="32"/>
+        </w:rPr>
+        <w:t xml:space="preserve">Para criarmos uma nova </w:t>
+      </w:r>
+      <w:proofErr w:type="spellStart"/>
+      <w:r>
+        <w:rPr>
+          <w:rFonts w:ascii="Agency FB" w:hAnsi="Agency FB" w:cs="Arial"/>
+          <w:sz w:val="32"/>
+          <w:szCs w:val="32"/>
+        </w:rPr>
+        <w:t>branch</w:t>
+      </w:r>
+      <w:proofErr w:type="spellEnd"/>
+      <w:r>
+        <w:rPr>
+          <w:rFonts w:ascii="Agency FB" w:hAnsi="Agency FB" w:cs="Arial"/>
+          <w:sz w:val="32"/>
+          <w:szCs w:val="32"/>
+        </w:rPr>
+        <w:t xml:space="preserve"> vamos utilizar o seguinte código:</w:t>
+      </w:r>
+    </w:p>
+    <w:p>
+      <w:pPr>
+        <w:ind w:left="708"/>
+        <w:rPr>
+          <w:rFonts w:ascii="Agency FB" w:hAnsi="Agency FB" w:cs="Arial"/>
+          <w:b/>
+          <w:bCs/>
+          <w:sz w:val="32"/>
+          <w:szCs w:val="32"/>
+          <w:u w:val="single"/>
+          <w:lang w:val="en-US"/>
+        </w:rPr>
+      </w:pPr>
+      <w:r>
+        <w:rPr>
+          <w:rFonts w:ascii="Agency FB" w:hAnsi="Agency FB" w:cs="Arial"/>
+          <w:b/>
+          <w:bCs/>
+          <w:sz w:val="32"/>
+          <w:szCs w:val="32"/>
+          <w:lang w:val="en-US"/>
+        </w:rPr>
+        <w:t>git branch homolog;</w:t>
+      </w:r>
+    </w:p>
+    <w:p>
+      <w:pPr>
+        <w:ind w:left="708"/>
+        <w:rPr>
+          <w:rFonts w:ascii="Agency FB" w:hAnsi="Agency FB" w:cs="Arial"/>
+          <w:b/>
+          <w:bCs/>
+          <w:sz w:val="32"/>
+          <w:szCs w:val="32"/>
+          <w:lang w:val="en-US"/>
+        </w:rPr>
+      </w:pPr>
+      <w:r>
+        <w:rPr>
+          <w:rFonts w:ascii="Agency FB" w:hAnsi="Agency FB" w:cs="Arial"/>
+          <w:b/>
+          <w:bCs/>
+          <w:sz w:val="32"/>
+          <w:szCs w:val="32"/>
+          <w:lang w:val="en-US"/>
+        </w:rPr>
+        <w:t>git checkout homolog;</w:t>
+      </w:r>
+    </w:p>
+    <w:p>
+      <w:pPr>
+        <w:ind w:left="708"/>
+        <w:rPr>
+          <w:rFonts w:ascii="Agency FB" w:hAnsi="Agency FB" w:cs="Arial"/>
+          <w:sz w:val="32"/>
+          <w:szCs w:val="32"/>
+        </w:rPr>
+      </w:pPr>
+      <w:r>
+        <w:rPr>
+          <w:rFonts w:ascii="Agency FB" w:hAnsi="Agency FB" w:cs="Arial"/>
+          <w:sz w:val="32"/>
+          <w:szCs w:val="32"/>
+        </w:rPr>
+        <w:t xml:space="preserve">Desta forma você irá identificar no fim da linha que entre () está a palavra </w:t>
+      </w:r>
+      <w:proofErr w:type="spellStart"/>
+      <w:r>
+        <w:rPr>
+          <w:rFonts w:ascii="Agency FB" w:hAnsi="Agency FB" w:cs="Arial"/>
+          <w:sz w:val="32"/>
+          <w:szCs w:val="32"/>
+        </w:rPr>
+        <w:t>homolog</w:t>
+      </w:r>
+      <w:proofErr w:type="spellEnd"/>
+      <w:r>
+        <w:rPr>
+          <w:rFonts w:ascii="Agency FB" w:hAnsi="Agency FB" w:cs="Arial"/>
+          <w:sz w:val="32"/>
+          <w:szCs w:val="32"/>
+        </w:rPr>
+        <w:t>.</w:t>
+      </w:r>
+    </w:p>
+    <w:p>
+      <w:pPr>
+        <w:ind w:left="708"/>
+        <w:rPr>
+          <w:rFonts w:ascii="Agency FB" w:hAnsi="Agency FB" w:cs="Arial"/>
+          <w:sz w:val="32"/>
+          <w:szCs w:val="32"/>
+        </w:rPr>
+      </w:pPr>
+      <w:r>
+        <w:rPr>
+          <w:rFonts w:ascii="Agency FB" w:hAnsi="Agency FB" w:cs="Arial"/>
+          <w:sz w:val="32"/>
+          <w:szCs w:val="32"/>
+        </w:rPr>
+        <w:t xml:space="preserve">Para subirmos uma </w:t>
+      </w:r>
+      <w:proofErr w:type="spellStart"/>
+      <w:r>
+        <w:rPr>
+          <w:rFonts w:ascii="Agency FB" w:hAnsi="Agency FB" w:cs="Arial"/>
+          <w:sz w:val="32"/>
+          <w:szCs w:val="32"/>
+        </w:rPr>
+        <w:t>homolog</w:t>
+      </w:r>
+      <w:proofErr w:type="spellEnd"/>
+      <w:r>
+        <w:rPr>
+          <w:rFonts w:ascii="Agency FB" w:hAnsi="Agency FB" w:cs="Arial"/>
+          <w:sz w:val="32"/>
+          <w:szCs w:val="32"/>
+        </w:rPr>
+        <w:t xml:space="preserve"> vamos utilizar um </w:t>
+      </w:r>
+      <w:proofErr w:type="spellStart"/>
+      <w:r>
+        <w:rPr>
+          <w:rFonts w:ascii="Agency FB" w:hAnsi="Agency FB" w:cs="Arial"/>
+          <w:sz w:val="32"/>
+          <w:szCs w:val="32"/>
+        </w:rPr>
+        <w:t>commit</w:t>
+      </w:r>
+      <w:proofErr w:type="spellEnd"/>
+    </w:p>
+    <w:p>
+      <w:pPr>
+        <w:ind w:left="708"/>
+        <w:rPr>
+          <w:rFonts w:ascii="Agency FB" w:hAnsi="Agency FB" w:cs="Arial"/>
+          <w:b/>
+          <w:bCs/>
+          <w:sz w:val="32"/>
+          <w:szCs w:val="32"/>
+          <w:lang w:val="en-US"/>
+        </w:rPr>
+      </w:pPr>
+      <w:r>
+        <w:rPr>
+          <w:rFonts w:ascii="Agency FB" w:hAnsi="Agency FB" w:cs="Arial"/>
+          <w:b/>
+          <w:bCs/>
+          <w:sz w:val="32"/>
+          <w:szCs w:val="32"/>
+          <w:lang w:val="en-US"/>
+        </w:rPr>
+        <w:t xml:space="preserve">git push </w:t>
+      </w:r>
+      <w:r>
+        <w:rPr>
+          <w:rFonts w:ascii="Agency FB" w:hAnsi="Agency FB" w:cs="Arial"/>
+          <w:b/>
+          <w:bCs/>
+          <w:sz w:val="32"/>
+          <w:szCs w:val="32"/>
+          <w:lang w:val="en-US"/>
+        </w:rPr>
+        <w:t>-</w:t>
+      </w:r>
+      <w:r>
+        <w:rPr>
+          <w:rFonts w:ascii="Agency FB" w:hAnsi="Agency FB" w:cs="Arial"/>
+          <w:b/>
+          <w:bCs/>
+          <w:sz w:val="32"/>
+          <w:szCs w:val="32"/>
+          <w:lang w:val="en-US"/>
+        </w:rPr>
+        <w:t>–set-upstream origin homolog</w:t>
+      </w:r>
+      <w:r>
+        <w:rPr>
+          <w:rFonts w:ascii="Agency FB" w:hAnsi="Agency FB" w:cs="Arial"/>
+          <w:b/>
+          <w:bCs/>
+          <w:sz w:val="32"/>
+          <w:szCs w:val="32"/>
+          <w:lang w:val="en-US"/>
+        </w:rPr>
+        <w:t>;</w:t>
+      </w:r>
+    </w:p>
+    <w:p>
+      <w:pPr>
+        <w:ind w:left="708"/>
+        <w:rPr>
+          <w:rFonts w:ascii="Agency FB" w:hAnsi="Agency FB" w:cs="Arial"/>
+          <w:sz w:val="32"/>
+          <w:szCs w:val="32"/>
+        </w:rPr>
+      </w:pPr>
+      <w:r>
+        <w:rPr>
+          <w:rFonts w:ascii="Agency FB" w:hAnsi="Agency FB" w:cs="Arial"/>
+          <w:sz w:val="32"/>
+          <w:szCs w:val="32"/>
+        </w:rPr>
+        <w:t xml:space="preserve">Desta forma vamos conseguir subir </w:t>
+      </w:r>
+      <w:r>
+        <w:rPr>
+          <w:rFonts w:ascii="Agency FB" w:hAnsi="Agency FB" w:cs="Arial"/>
+          <w:sz w:val="32"/>
+          <w:szCs w:val="32"/>
+        </w:rPr>
+        <w:t xml:space="preserve">nossa </w:t>
+      </w:r>
+      <w:proofErr w:type="spellStart"/>
+      <w:r>
+        <w:rPr>
+          <w:rFonts w:ascii="Agency FB" w:hAnsi="Agency FB" w:cs="Arial"/>
+          <w:sz w:val="32"/>
+          <w:szCs w:val="32"/>
+        </w:rPr>
+        <w:t>branch</w:t>
+      </w:r>
+      <w:proofErr w:type="spellEnd"/>
+      <w:r>
+        <w:rPr>
+          <w:rFonts w:ascii="Agency FB" w:hAnsi="Agency FB" w:cs="Arial"/>
+          <w:sz w:val="32"/>
+          <w:szCs w:val="32"/>
+        </w:rPr>
+        <w:t xml:space="preserve"> </w:t>
+      </w:r>
+      <w:proofErr w:type="spellStart"/>
+      <w:r>
+        <w:rPr>
+          <w:rFonts w:ascii="Agency FB" w:hAnsi="Agency FB" w:cs="Arial"/>
+          <w:sz w:val="32"/>
+          <w:szCs w:val="32"/>
+        </w:rPr>
+        <w:t>homolog</w:t>
+      </w:r>
+      <w:proofErr w:type="spellEnd"/>
+    </w:p>
+    <w:p>
+      <w:pPr>
+        <w:ind w:left="708"/>
+        <w:rPr>
+          <w:rFonts w:ascii="Agency FB" w:hAnsi="Agency FB" w:cs="Arial"/>
+          <w:sz w:val="32"/>
+          <w:szCs w:val="32"/>
+        </w:rPr>
+      </w:pPr>
+      <w:r>
+        <w:rPr>
+          <w:rFonts w:ascii="Agency FB" w:hAnsi="Agency FB" w:cs="Arial"/>
+          <w:sz w:val="32"/>
+          <w:szCs w:val="32"/>
+        </w:rPr>
+        <w:t xml:space="preserve">Repita o mesmo processo para criação da </w:t>
+      </w:r>
+      <w:proofErr w:type="spellStart"/>
+      <w:r>
+        <w:rPr>
+          <w:rFonts w:ascii="Agency FB" w:hAnsi="Agency FB" w:cs="Arial"/>
+          <w:sz w:val="32"/>
+          <w:szCs w:val="32"/>
+        </w:rPr>
+        <w:t>branch</w:t>
+      </w:r>
+      <w:proofErr w:type="spellEnd"/>
+      <w:r>
+        <w:rPr>
+          <w:rFonts w:ascii="Agency FB" w:hAnsi="Agency FB" w:cs="Arial"/>
+          <w:sz w:val="32"/>
+          <w:szCs w:val="32"/>
+        </w:rPr>
+        <w:t xml:space="preserve"> </w:t>
+      </w:r>
+      <w:r>
+        <w:rPr>
+          <w:rFonts w:ascii="Agency FB" w:hAnsi="Agency FB" w:cs="Arial"/>
+          <w:b/>
+          <w:bCs/>
+          <w:sz w:val="32"/>
+          <w:szCs w:val="32"/>
+        </w:rPr>
+        <w:t>Cap_4_Adicao</w:t>
+      </w:r>
+    </w:p>
+    <w:p>
+      <w:pPr>
+        <w:ind w:left="708"/>
+        <w:rPr>
+          <w:rFonts w:ascii="Agency FB" w:hAnsi="Agency FB" w:cs="Arial"/>
+          <w:b/>
+          <w:bCs/>
+          <w:sz w:val="32"/>
+          <w:szCs w:val="32"/>
+          <w:u w:val="single"/>
+          <w:lang w:val="en-US"/>
+        </w:rPr>
+      </w:pPr>
+      <w:r>
+        <w:rPr>
+          <w:rFonts w:ascii="Agency FB" w:hAnsi="Agency FB" w:cs="Arial"/>
+          <w:b/>
+          <w:bCs/>
+          <w:sz w:val="32"/>
+          <w:szCs w:val="32"/>
+          <w:lang w:val="en-US"/>
+        </w:rPr>
+        <w:t>git branch Cap_4_Adicao;</w:t>
+      </w:r>
+    </w:p>
+    <w:p>
+      <w:pPr>
+        <w:ind w:left="708"/>
+        <w:rPr>
+          <w:rFonts w:ascii="Agency FB" w:hAnsi="Agency FB" w:cs="Arial"/>
+          <w:b/>
+          <w:bCs/>
+          <w:sz w:val="32"/>
+          <w:szCs w:val="32"/>
+          <w:lang w:val="en-US"/>
+        </w:rPr>
+      </w:pPr>
+      <w:r>
+        <w:rPr>
+          <w:rFonts w:ascii="Agency FB" w:hAnsi="Agency FB" w:cs="Arial"/>
+          <w:b/>
+          <w:bCs/>
+          <w:sz w:val="32"/>
+          <w:szCs w:val="32"/>
+          <w:lang w:val="en-US"/>
+        </w:rPr>
+        <w:t>git checkout Cap_4_Adicao</w:t>
+      </w:r>
+      <w:r>
+        <w:rPr>
+          <w:rFonts w:ascii="Agency FB" w:hAnsi="Agency FB" w:cs="Arial"/>
+          <w:b/>
+          <w:bCs/>
+          <w:sz w:val="32"/>
+          <w:szCs w:val="32"/>
+          <w:lang w:val="en-US"/>
+        </w:rPr>
+        <w:t>;</w:t>
+      </w:r>
+    </w:p>
+    <w:p>
+      <w:pPr>
+        <w:ind w:left="708"/>
+        <w:rPr>
+          <w:rFonts w:ascii="Agency FB" w:hAnsi="Agency FB" w:cs="Arial"/>
+          <w:b/>
+          <w:bCs/>
+          <w:sz w:val="32"/>
+          <w:szCs w:val="32"/>
+          <w:lang w:val="en-US"/>
+        </w:rPr>
+      </w:pPr>
+      <w:r>
+        <w:rPr>
+          <w:rFonts w:ascii="Agency FB" w:hAnsi="Agency FB" w:cs="Arial"/>
+          <w:b/>
+          <w:bCs/>
+          <w:sz w:val="32"/>
+          <w:szCs w:val="32"/>
+          <w:lang w:val="en-US"/>
+        </w:rPr>
+        <w:t xml:space="preserve">git push </w:t>
+      </w:r>
+      <w:r>
+        <w:rPr>
+          <w:rFonts w:ascii="Agency FB" w:hAnsi="Agency FB" w:cs="Arial"/>
+          <w:b/>
+          <w:bCs/>
+          <w:sz w:val="32"/>
+          <w:szCs w:val="32"/>
+          <w:lang w:val="en-US"/>
+        </w:rPr>
+        <w:t>-</w:t>
+      </w:r>
+      <w:r>
+        <w:rPr>
+          <w:rFonts w:ascii="Agency FB" w:hAnsi="Agency FB" w:cs="Arial"/>
+          <w:b/>
+          <w:bCs/>
+          <w:sz w:val="32"/>
+          <w:szCs w:val="32"/>
+          <w:lang w:val="en-US"/>
+        </w:rPr>
+        <w:t xml:space="preserve">–set-upstream origin </w:t>
+      </w:r>
+      <w:r>
+        <w:rPr>
+          <w:rFonts w:ascii="Agency FB" w:hAnsi="Agency FB" w:cs="Arial"/>
+          <w:b/>
+          <w:bCs/>
+          <w:sz w:val="32"/>
+          <w:szCs w:val="32"/>
+          <w:lang w:val="en-US"/>
+        </w:rPr>
+        <w:t>Cap_4_Adicao;</w:t>
+      </w:r>
+    </w:p>
+    <w:p>
+      <w:pPr>
+        <w:ind w:left="708"/>
+        <w:rPr>
+          <w:rFonts w:ascii="Agency FB" w:hAnsi="Agency FB" w:cs="Arial"/>
+          <w:sz w:val="32"/>
+          <w:szCs w:val="32"/>
+          <w:lang w:val="en-US"/>
+        </w:rPr>
+      </w:pPr>
+      <w:r>
+        <w:rPr>
+          <w:rFonts w:ascii="Agency FB" w:hAnsi="Agency FB" w:cs="Arial"/>
+          <w:noProof/>
+          <w:sz w:val="32"/>
+          <w:szCs w:val="32"/>
+          <w:lang w:val="en-US"/>
+        </w:rPr>
+        <w:lastRenderedPageBreak/>
+        <w:drawing>
+          <wp:inline distT="0" distB="0" distL="0" distR="0" wp14:anchorId="57ACDD6E" wp14:editId="1DB79AFB">
+            <wp:extent cx="5096586" cy="952633"/>
+            <wp:effectExtent l="0" t="0" r="0" b="0"/>
+            <wp:docPr id="41" name="Imagem 41"/>
+            <wp:cNvGraphicFramePr>
+              <a:graphicFrameLocks xmlns:a="http://schemas.openxmlformats.org/drawingml/2006/main" noChangeAspect="1"/>
+            </wp:cNvGraphicFramePr>
+            <a:graphic xmlns:a="http://schemas.openxmlformats.org/drawingml/2006/main">
+              <a:graphicData uri="http://schemas.openxmlformats.org/drawingml/2006/picture">
+                <pic:pic xmlns:pic="http://schemas.openxmlformats.org/drawingml/2006/picture">
+                  <pic:nvPicPr>
+                    <pic:cNvPr id="1" name=""/>
+                    <pic:cNvPicPr/>
+                  </pic:nvPicPr>
+                  <pic:blipFill>
+                    <a:blip r:embed="rId51"/>
+                    <a:stretch>
+                      <a:fillRect/>
+                    </a:stretch>
+                  </pic:blipFill>
+                  <pic:spPr>
+                    <a:xfrm>
+                      <a:off x="0" y="0"/>
+                      <a:ext cx="5096586" cy="952633"/>
+                    </a:xfrm>
+                    <a:prstGeom prst="rect">
+                      <a:avLst/>
+                    </a:prstGeom>
+                  </pic:spPr>
+                </pic:pic>
+              </a:graphicData>
+            </a:graphic>
+          </wp:inline>
+        </w:drawing>
+      </w:r>
+    </w:p>
+    <w:p>
+      <w:pPr>
+        <w:ind w:left="708"/>
+        <w:rPr>
+          <w:rFonts w:ascii="Agency FB" w:hAnsi="Agency FB" w:cs="Arial"/>
+          <w:sz w:val="32"/>
+          <w:szCs w:val="32"/>
+          <w:lang w:val="en-US"/>
+        </w:rPr>
+      </w:pPr>
+      <w:r>
+        <w:rPr>
+          <w:rFonts w:ascii="Agency FB" w:hAnsi="Agency FB" w:cs="Arial"/>
+          <w:noProof/>
+          <w:sz w:val="32"/>
+          <w:szCs w:val="32"/>
+          <w:lang w:val="en-US"/>
+        </w:rPr>
+        <w:drawing>
+          <wp:inline distT="0" distB="0" distL="0" distR="0" wp14:anchorId="508374B1" wp14:editId="0F3DADE9">
+            <wp:extent cx="5400040" cy="1408430"/>
+            <wp:effectExtent l="0" t="0" r="0" b="1270"/>
+            <wp:docPr id="43" name="Imagem 43"/>
+            <wp:cNvGraphicFramePr>
+              <a:graphicFrameLocks xmlns:a="http://schemas.openxmlformats.org/drawingml/2006/main" noChangeAspect="1"/>
+            </wp:cNvGraphicFramePr>
+            <a:graphic xmlns:a="http://schemas.openxmlformats.org/drawingml/2006/main">
+              <a:graphicData uri="http://schemas.openxmlformats.org/drawingml/2006/picture">
+                <pic:pic xmlns:pic="http://schemas.openxmlformats.org/drawingml/2006/picture">
+                  <pic:nvPicPr>
+                    <pic:cNvPr id="1" name=""/>
+                    <pic:cNvPicPr/>
+                  </pic:nvPicPr>
+                  <pic:blipFill>
+                    <a:blip r:embed="rId52"/>
+                    <a:stretch>
+                      <a:fillRect/>
+                    </a:stretch>
+                  </pic:blipFill>
+                  <pic:spPr>
+                    <a:xfrm>
+                      <a:off x="0" y="0"/>
+                      <a:ext cx="5400040" cy="1408430"/>
+                    </a:xfrm>
+                    <a:prstGeom prst="rect">
+                      <a:avLst/>
+                    </a:prstGeom>
+                  </pic:spPr>
+                </pic:pic>
+              </a:graphicData>
+            </a:graphic>
+          </wp:inline>
+        </w:drawing>
+      </w:r>
+    </w:p>
+    <w:p>
+      <w:pPr>
+        <w:pStyle w:val="Ttulo2"/>
+        <w:rPr>
+          <w:rFonts w:ascii="Agency FB" w:hAnsi="Agency FB"/>
+        </w:rPr>
+      </w:pPr>
+      <w:r>
+        <w:rPr>
+          <w:rFonts w:ascii="Agency FB" w:hAnsi="Agency FB"/>
+        </w:rPr>
+        <w:t xml:space="preserve">Atualizando </w:t>
+      </w:r>
+      <w:proofErr w:type="spellStart"/>
+      <w:r>
+        <w:rPr>
+          <w:rFonts w:ascii="Agency FB" w:hAnsi="Agency FB"/>
+        </w:rPr>
+        <w:t>Branch</w:t>
+      </w:r>
+      <w:proofErr w:type="spellEnd"/>
+    </w:p>
+    <w:p>
+      <w:pPr>
+        <w:ind w:left="708"/>
+        <w:rPr>
+          <w:rFonts w:ascii="Agency FB" w:hAnsi="Agency FB" w:cs="Arial"/>
+          <w:sz w:val="32"/>
+          <w:szCs w:val="32"/>
+        </w:rPr>
+      </w:pPr>
+    </w:p>
+    <w:p>
+      <w:pPr>
+        <w:ind w:left="708"/>
+        <w:rPr>
+          <w:rFonts w:ascii="Agency FB" w:hAnsi="Agency FB" w:cs="Arial"/>
+          <w:sz w:val="32"/>
+          <w:szCs w:val="32"/>
+        </w:rPr>
+      </w:pPr>
+      <w:r>
+        <w:rPr>
+          <w:rFonts w:ascii="Agency FB" w:hAnsi="Agency FB" w:cs="Arial"/>
+          <w:sz w:val="32"/>
+          <w:szCs w:val="32"/>
+        </w:rPr>
+        <w:t xml:space="preserve">Vamos manusear as </w:t>
+      </w:r>
+      <w:proofErr w:type="spellStart"/>
+      <w:r>
+        <w:rPr>
+          <w:rFonts w:ascii="Agency FB" w:hAnsi="Agency FB" w:cs="Arial"/>
+          <w:sz w:val="32"/>
+          <w:szCs w:val="32"/>
+        </w:rPr>
+        <w:t>branch</w:t>
+      </w:r>
+      <w:proofErr w:type="spellEnd"/>
+      <w:r>
+        <w:rPr>
+          <w:rFonts w:ascii="Agency FB" w:hAnsi="Agency FB" w:cs="Arial"/>
+          <w:sz w:val="32"/>
+          <w:szCs w:val="32"/>
+        </w:rPr>
+        <w:t xml:space="preserve"> com o arquivo atual, a proposta será da seguinte forma.</w:t>
+      </w:r>
+    </w:p>
+    <w:p>
+      <w:pPr>
+        <w:ind w:left="708"/>
+        <w:rPr>
+          <w:rFonts w:ascii="Agency FB" w:hAnsi="Agency FB" w:cs="Arial"/>
+          <w:sz w:val="32"/>
+          <w:szCs w:val="32"/>
+        </w:rPr>
+      </w:pPr>
+      <w:r>
+        <w:rPr>
+          <w:rFonts w:ascii="Agency FB" w:hAnsi="Agency FB" w:cs="Arial"/>
+          <w:sz w:val="32"/>
+          <w:szCs w:val="32"/>
+        </w:rPr>
+        <w:t xml:space="preserve">Iremos adicionar </w:t>
+      </w:r>
+      <w:r>
+        <w:rPr>
+          <w:rFonts w:ascii="Agency FB" w:hAnsi="Agency FB" w:cs="Arial"/>
+          <w:sz w:val="32"/>
+          <w:szCs w:val="32"/>
+        </w:rPr>
+        <w:t xml:space="preserve">novos conteúdos ao capítulo 4 </w:t>
+      </w:r>
+      <w:r>
+        <w:rPr>
+          <w:rFonts w:ascii="Agency FB" w:hAnsi="Agency FB" w:cs="Arial"/>
+          <w:sz w:val="32"/>
+          <w:szCs w:val="32"/>
+        </w:rPr>
+        <w:t xml:space="preserve"> no arquivo </w:t>
+      </w:r>
+      <w:proofErr w:type="spellStart"/>
+      <w:r>
+        <w:rPr>
+          <w:rFonts w:ascii="Agency FB" w:hAnsi="Agency FB" w:cs="Arial"/>
+          <w:sz w:val="32"/>
+          <w:szCs w:val="32"/>
+        </w:rPr>
+        <w:t>Curso_GitHub</w:t>
+      </w:r>
+      <w:proofErr w:type="spellEnd"/>
+      <w:r>
+        <w:rPr>
+          <w:rFonts w:ascii="Agency FB" w:hAnsi="Agency FB" w:cs="Arial"/>
+          <w:sz w:val="32"/>
+          <w:szCs w:val="32"/>
+        </w:rPr>
+        <w:t xml:space="preserve">, mas apenas na </w:t>
+      </w:r>
+      <w:proofErr w:type="spellStart"/>
+      <w:r>
+        <w:rPr>
+          <w:rFonts w:ascii="Agency FB" w:hAnsi="Agency FB" w:cs="Arial"/>
+          <w:sz w:val="32"/>
+          <w:szCs w:val="32"/>
+        </w:rPr>
+        <w:t>branch</w:t>
+      </w:r>
+      <w:proofErr w:type="spellEnd"/>
+      <w:r>
+        <w:rPr>
+          <w:rFonts w:ascii="Agency FB" w:hAnsi="Agency FB" w:cs="Arial"/>
+          <w:sz w:val="32"/>
+          <w:szCs w:val="32"/>
+        </w:rPr>
+        <w:t xml:space="preserve"> Cap_4_Adicao, iremos </w:t>
+      </w:r>
+      <w:r>
+        <w:rPr>
+          <w:rFonts w:ascii="Agency FB" w:hAnsi="Agency FB" w:cs="Arial"/>
+          <w:sz w:val="32"/>
+          <w:szCs w:val="32"/>
+        </w:rPr>
+        <w:t xml:space="preserve">conter essas alterações, após concluirmos essas alterações vamos verificar se na </w:t>
+      </w:r>
+      <w:proofErr w:type="spellStart"/>
+      <w:r>
+        <w:rPr>
+          <w:rFonts w:ascii="Agency FB" w:hAnsi="Agency FB" w:cs="Arial"/>
+          <w:sz w:val="32"/>
+          <w:szCs w:val="32"/>
+        </w:rPr>
+        <w:t>branch</w:t>
+      </w:r>
+      <w:proofErr w:type="spellEnd"/>
+      <w:r>
+        <w:rPr>
+          <w:rFonts w:ascii="Agency FB" w:hAnsi="Agency FB" w:cs="Arial"/>
+          <w:sz w:val="32"/>
+          <w:szCs w:val="32"/>
+        </w:rPr>
+        <w:t xml:space="preserve"> de </w:t>
+      </w:r>
+      <w:proofErr w:type="spellStart"/>
+      <w:r>
+        <w:rPr>
+          <w:rFonts w:ascii="Agency FB" w:hAnsi="Agency FB" w:cs="Arial"/>
+          <w:sz w:val="32"/>
+          <w:szCs w:val="32"/>
+        </w:rPr>
+        <w:t>homolog</w:t>
+      </w:r>
+      <w:proofErr w:type="spellEnd"/>
+      <w:r>
+        <w:rPr>
+          <w:rFonts w:ascii="Agency FB" w:hAnsi="Agency FB" w:cs="Arial"/>
+          <w:sz w:val="32"/>
+          <w:szCs w:val="32"/>
+        </w:rPr>
+        <w:t xml:space="preserve"> estará contendo essas informações novas.</w:t>
+      </w:r>
+    </w:p>
+    <w:p>
+      <w:pPr>
+        <w:ind w:left="708"/>
+        <w:rPr>
+          <w:rFonts w:ascii="Agency FB" w:hAnsi="Agency FB" w:cs="Arial"/>
+          <w:sz w:val="32"/>
+          <w:szCs w:val="32"/>
+        </w:rPr>
+      </w:pPr>
+      <w:r>
+        <w:rPr>
+          <w:rFonts w:ascii="Agency FB" w:hAnsi="Agency FB" w:cs="Arial"/>
+          <w:sz w:val="32"/>
+          <w:szCs w:val="32"/>
+        </w:rPr>
+        <w:t xml:space="preserve">Mas quando conferirmos vamos ter a certeza, que as alterações ficaram apenas na </w:t>
+      </w:r>
+      <w:proofErr w:type="spellStart"/>
+      <w:r>
+        <w:rPr>
+          <w:rFonts w:ascii="Agency FB" w:hAnsi="Agency FB" w:cs="Arial"/>
+          <w:sz w:val="32"/>
+          <w:szCs w:val="32"/>
+        </w:rPr>
+        <w:t>branch</w:t>
+      </w:r>
+      <w:proofErr w:type="spellEnd"/>
+      <w:r>
+        <w:rPr>
+          <w:rFonts w:ascii="Agency FB" w:hAnsi="Agency FB" w:cs="Arial"/>
+          <w:sz w:val="32"/>
+          <w:szCs w:val="32"/>
+        </w:rPr>
+        <w:t xml:space="preserve"> Cap_4_Adicao, então como consequência vamos </w:t>
+      </w:r>
+      <w:r>
+        <w:rPr>
+          <w:rFonts w:ascii="Agency FB" w:hAnsi="Agency FB" w:cs="Arial"/>
+          <w:sz w:val="32"/>
+          <w:szCs w:val="32"/>
+        </w:rPr>
+        <w:t>a</w:t>
+      </w:r>
+      <w:r>
+        <w:rPr>
+          <w:rFonts w:ascii="Agency FB" w:hAnsi="Agency FB" w:cs="Arial"/>
+          <w:sz w:val="32"/>
+          <w:szCs w:val="32"/>
+        </w:rPr>
+        <w:t>tualizar</w:t>
+      </w:r>
+      <w:r>
+        <w:rPr>
+          <w:rFonts w:ascii="Agency FB" w:hAnsi="Agency FB" w:cs="Arial"/>
+          <w:sz w:val="32"/>
+          <w:szCs w:val="32"/>
+        </w:rPr>
+        <w:t xml:space="preserve"> a </w:t>
+      </w:r>
+      <w:proofErr w:type="spellStart"/>
+      <w:r>
+        <w:rPr>
+          <w:rFonts w:ascii="Agency FB" w:hAnsi="Agency FB" w:cs="Arial"/>
+          <w:sz w:val="32"/>
+          <w:szCs w:val="32"/>
+        </w:rPr>
+        <w:t>branch</w:t>
+      </w:r>
+      <w:proofErr w:type="spellEnd"/>
+      <w:r>
+        <w:rPr>
+          <w:rFonts w:ascii="Agency FB" w:hAnsi="Agency FB" w:cs="Arial"/>
+          <w:sz w:val="32"/>
+          <w:szCs w:val="32"/>
+        </w:rPr>
+        <w:t xml:space="preserve"> </w:t>
+      </w:r>
+      <w:proofErr w:type="spellStart"/>
+      <w:r>
+        <w:rPr>
+          <w:rFonts w:ascii="Agency FB" w:hAnsi="Agency FB" w:cs="Arial"/>
+          <w:sz w:val="32"/>
+          <w:szCs w:val="32"/>
+        </w:rPr>
+        <w:t>Homolog</w:t>
+      </w:r>
+      <w:proofErr w:type="spellEnd"/>
+      <w:r>
+        <w:rPr>
+          <w:rFonts w:ascii="Agency FB" w:hAnsi="Agency FB" w:cs="Arial"/>
+          <w:sz w:val="32"/>
+          <w:szCs w:val="32"/>
+        </w:rPr>
+        <w:t xml:space="preserve"> e Master, desta forma vamos conferir se as alterações </w:t>
+      </w:r>
+      <w:r>
+        <w:rPr>
+          <w:rFonts w:ascii="Agency FB" w:hAnsi="Agency FB" w:cs="Arial"/>
+          <w:sz w:val="32"/>
+          <w:szCs w:val="32"/>
+        </w:rPr>
+        <w:t>realmente foram aplicadas desta vez.</w:t>
+      </w:r>
+    </w:p>
+    <w:p>
+      <w:pPr>
+        <w:ind w:left="708"/>
+        <w:rPr>
+          <w:rFonts w:ascii="Agency FB" w:hAnsi="Agency FB" w:cs="Arial"/>
+          <w:sz w:val="32"/>
+          <w:szCs w:val="32"/>
+        </w:rPr>
+      </w:pPr>
+      <w:r>
+        <w:rPr>
+          <w:rFonts w:ascii="Agency FB" w:hAnsi="Agency FB" w:cs="Arial"/>
+          <w:sz w:val="32"/>
+          <w:szCs w:val="32"/>
+        </w:rPr>
+        <w:t>Para isso vamos efetuar os dois seguinte comandos:</w:t>
+      </w:r>
+      <w:r>
+        <w:rPr>
+          <w:rFonts w:ascii="Agency FB" w:hAnsi="Agency FB" w:cs="Arial"/>
+          <w:sz w:val="32"/>
+          <w:szCs w:val="32"/>
+        </w:rPr>
+        <w:br/>
+      </w:r>
+      <w:proofErr w:type="spellStart"/>
+      <w:r>
+        <w:rPr>
+          <w:rFonts w:ascii="Agency FB" w:hAnsi="Agency FB" w:cs="Arial"/>
+          <w:sz w:val="32"/>
+          <w:szCs w:val="32"/>
+        </w:rPr>
+        <w:t>git</w:t>
+      </w:r>
+      <w:proofErr w:type="spellEnd"/>
+      <w:r>
+        <w:rPr>
+          <w:rFonts w:ascii="Agency FB" w:hAnsi="Agency FB" w:cs="Arial"/>
+          <w:sz w:val="32"/>
+          <w:szCs w:val="32"/>
+        </w:rPr>
+        <w:t xml:space="preserve"> </w:t>
+      </w:r>
+      <w:proofErr w:type="spellStart"/>
+      <w:r>
+        <w:rPr>
+          <w:rFonts w:ascii="Agency FB" w:hAnsi="Agency FB" w:cs="Arial"/>
+          <w:sz w:val="32"/>
+          <w:szCs w:val="32"/>
+        </w:rPr>
+        <w:t>add</w:t>
+      </w:r>
+      <w:proofErr w:type="spellEnd"/>
+      <w:r>
+        <w:rPr>
+          <w:rFonts w:ascii="Agency FB" w:hAnsi="Agency FB" w:cs="Arial"/>
+          <w:sz w:val="32"/>
+          <w:szCs w:val="32"/>
+        </w:rPr>
+        <w:t xml:space="preserve"> .</w:t>
+      </w:r>
+    </w:p>
+    <w:p>
+      <w:pPr>
+        <w:ind w:left="708"/>
+        <w:rPr>
+          <w:rFonts w:ascii="Agency FB" w:hAnsi="Agency FB" w:cs="Arial"/>
+          <w:sz w:val="32"/>
+          <w:szCs w:val="32"/>
+        </w:rPr>
+      </w:pPr>
+      <w:proofErr w:type="spellStart"/>
+      <w:r>
+        <w:rPr>
+          <w:rFonts w:ascii="Agency FB" w:hAnsi="Agency FB" w:cs="Arial"/>
+          <w:sz w:val="32"/>
+          <w:szCs w:val="32"/>
+        </w:rPr>
+        <w:t>git</w:t>
+      </w:r>
+      <w:proofErr w:type="spellEnd"/>
+      <w:r>
+        <w:rPr>
+          <w:rFonts w:ascii="Agency FB" w:hAnsi="Agency FB" w:cs="Arial"/>
+          <w:sz w:val="32"/>
+          <w:szCs w:val="32"/>
+        </w:rPr>
+        <w:t xml:space="preserve"> </w:t>
+      </w:r>
+      <w:proofErr w:type="spellStart"/>
+      <w:r>
+        <w:rPr>
+          <w:rFonts w:ascii="Agency FB" w:hAnsi="Agency FB" w:cs="Arial"/>
+          <w:sz w:val="32"/>
+          <w:szCs w:val="32"/>
+        </w:rPr>
+        <w:t>commit</w:t>
+      </w:r>
+      <w:proofErr w:type="spellEnd"/>
+      <w:r>
+        <w:rPr>
+          <w:rFonts w:ascii="Agency FB" w:hAnsi="Agency FB" w:cs="Arial"/>
+          <w:sz w:val="32"/>
+          <w:szCs w:val="32"/>
+        </w:rPr>
+        <w:t xml:space="preserve"> -m “Subindo alterações no </w:t>
+      </w:r>
+      <w:r>
+        <w:rPr>
+          <w:rFonts w:ascii="Agency FB" w:hAnsi="Agency FB" w:cs="Arial"/>
+          <w:sz w:val="32"/>
+          <w:szCs w:val="32"/>
+        </w:rPr>
+        <w:t>capítulo</w:t>
+      </w:r>
+      <w:r>
+        <w:rPr>
+          <w:rFonts w:ascii="Agency FB" w:hAnsi="Agency FB" w:cs="Arial"/>
+          <w:sz w:val="32"/>
+          <w:szCs w:val="32"/>
+        </w:rPr>
+        <w:t xml:space="preserve"> 4”</w:t>
+      </w:r>
+      <w:r>
+        <w:rPr>
+          <w:rFonts w:ascii="Agency FB" w:hAnsi="Agency FB" w:cs="Arial"/>
+          <w:sz w:val="32"/>
+          <w:szCs w:val="32"/>
+        </w:rPr>
+        <w:br/>
+      </w:r>
+      <w:r>
+        <w:rPr>
+          <w:rFonts w:ascii="Agency FB" w:hAnsi="Agency FB" w:cs="Arial"/>
+          <w:sz w:val="32"/>
+          <w:szCs w:val="32"/>
+        </w:rPr>
+        <w:br/>
+        <w:t xml:space="preserve">Após esses dois comandos executados vamos alterar para a </w:t>
+      </w:r>
+      <w:proofErr w:type="spellStart"/>
+      <w:r>
+        <w:rPr>
+          <w:rFonts w:ascii="Agency FB" w:hAnsi="Agency FB" w:cs="Arial"/>
+          <w:sz w:val="32"/>
+          <w:szCs w:val="32"/>
+        </w:rPr>
+        <w:t>branch</w:t>
+      </w:r>
+      <w:proofErr w:type="spellEnd"/>
+      <w:r>
+        <w:rPr>
+          <w:rFonts w:ascii="Agency FB" w:hAnsi="Agency FB" w:cs="Arial"/>
+          <w:sz w:val="32"/>
+          <w:szCs w:val="32"/>
+        </w:rPr>
+        <w:t xml:space="preserve"> de </w:t>
+      </w:r>
+      <w:proofErr w:type="spellStart"/>
+      <w:r>
+        <w:rPr>
+          <w:rFonts w:ascii="Agency FB" w:hAnsi="Agency FB" w:cs="Arial"/>
+          <w:sz w:val="32"/>
+          <w:szCs w:val="32"/>
+        </w:rPr>
+        <w:t>homolog</w:t>
+      </w:r>
+      <w:proofErr w:type="spellEnd"/>
+      <w:r>
+        <w:rPr>
+          <w:rFonts w:ascii="Agency FB" w:hAnsi="Agency FB" w:cs="Arial"/>
+          <w:sz w:val="32"/>
+          <w:szCs w:val="32"/>
+        </w:rPr>
+        <w:t xml:space="preserve"> e verificar se essas alterações estão no arquivo da </w:t>
+      </w:r>
+      <w:proofErr w:type="spellStart"/>
+      <w:r>
+        <w:rPr>
+          <w:rFonts w:ascii="Agency FB" w:hAnsi="Agency FB" w:cs="Arial"/>
+          <w:sz w:val="32"/>
+          <w:szCs w:val="32"/>
+        </w:rPr>
+        <w:t>branch</w:t>
+      </w:r>
+      <w:proofErr w:type="spellEnd"/>
+      <w:r>
+        <w:rPr>
+          <w:rFonts w:ascii="Agency FB" w:hAnsi="Agency FB" w:cs="Arial"/>
+          <w:sz w:val="32"/>
+          <w:szCs w:val="32"/>
+        </w:rPr>
+        <w:t xml:space="preserve"> </w:t>
+      </w:r>
+      <w:proofErr w:type="spellStart"/>
+      <w:r>
+        <w:rPr>
+          <w:rFonts w:ascii="Agency FB" w:hAnsi="Agency FB" w:cs="Arial"/>
+          <w:sz w:val="32"/>
+          <w:szCs w:val="32"/>
+        </w:rPr>
+        <w:t>homolog</w:t>
+      </w:r>
+      <w:proofErr w:type="spellEnd"/>
+      <w:r>
+        <w:rPr>
+          <w:rFonts w:ascii="Agency FB" w:hAnsi="Agency FB" w:cs="Arial"/>
+          <w:sz w:val="32"/>
+          <w:szCs w:val="32"/>
+        </w:rPr>
+        <w:t>.</w:t>
+      </w:r>
+    </w:p>
+    <w:p>
+      <w:pPr>
+        <w:ind w:left="708"/>
+        <w:rPr>
+          <w:rFonts w:ascii="Agency FB" w:hAnsi="Agency FB" w:cs="Arial"/>
+          <w:sz w:val="32"/>
+          <w:szCs w:val="32"/>
+        </w:rPr>
+      </w:pPr>
+      <w:proofErr w:type="spellStart"/>
+      <w:r>
+        <w:rPr>
+          <w:rFonts w:ascii="Agency FB" w:hAnsi="Agency FB" w:cs="Arial"/>
+          <w:sz w:val="32"/>
+          <w:szCs w:val="32"/>
+        </w:rPr>
+        <w:t>git</w:t>
+      </w:r>
+      <w:proofErr w:type="spellEnd"/>
+      <w:r>
+        <w:rPr>
+          <w:rFonts w:ascii="Agency FB" w:hAnsi="Agency FB" w:cs="Arial"/>
+          <w:sz w:val="32"/>
+          <w:szCs w:val="32"/>
+        </w:rPr>
+        <w:t xml:space="preserve"> checkout </w:t>
+      </w:r>
+      <w:proofErr w:type="spellStart"/>
+      <w:r>
+        <w:rPr>
+          <w:rFonts w:ascii="Agency FB" w:hAnsi="Agency FB" w:cs="Arial"/>
+          <w:sz w:val="32"/>
+          <w:szCs w:val="32"/>
+        </w:rPr>
+        <w:t>homolog</w:t>
+      </w:r>
+      <w:proofErr w:type="spellEnd"/>
+      <w:r>
+        <w:rPr>
+          <w:rFonts w:ascii="Agency FB" w:hAnsi="Agency FB" w:cs="Arial"/>
+          <w:sz w:val="32"/>
+          <w:szCs w:val="32"/>
+        </w:rPr>
+        <w:t>.</w:t>
+      </w:r>
     </w:p>
     <w:sectPr>
       <w:pgSz w:w="11906" w:h="16838"/>

</xml_diff>

<commit_message>
Adição de mais informações
</commit_message>
<xml_diff>
--- a/Curso_GitHub.docx
+++ b/Curso_GitHub.docx
@@ -5191,7 +5191,25 @@
           <w:szCs w:val="32"/>
         </w:rPr>
         <w:br/>
-        <w:t>Proprietário deste repostório no caso será propriedade sua este repositório.</w:t>
+        <w:t xml:space="preserve">Proprietário deste repostório no caso será propriedade </w:t>
+      </w:r>
+      <w:proofErr w:type="gramStart"/>
+      <w:r>
+        <w:rPr>
+          <w:rFonts w:ascii="Agency FB" w:hAnsi="Agency FB" w:cs="Arial"/>
+          <w:sz w:val="32"/>
+          <w:szCs w:val="32"/>
+        </w:rPr>
+        <w:t>sua este repositório</w:t>
+      </w:r>
+      <w:proofErr w:type="gramEnd"/>
+      <w:r>
+        <w:rPr>
+          <w:rFonts w:ascii="Agency FB" w:hAnsi="Agency FB" w:cs="Arial"/>
+          <w:sz w:val="32"/>
+          <w:szCs w:val="32"/>
+        </w:rPr>
+        <w:t>.</w:t>
       </w:r>
     </w:p>
     <w:p>
@@ -8784,8 +8802,20 @@
           <w:sz w:val="32"/>
           <w:szCs w:val="32"/>
         </w:rPr>
-        <w:t xml:space="preserve"> add .</w:t>
-      </w:r>
+        <w:t xml:space="preserve"> </w:t>
+      </w:r>
+      <w:proofErr w:type="gramStart"/>
+      <w:r>
+        <w:rPr>
+          <w:rFonts w:ascii="Agency FB" w:hAnsi="Agency FB" w:cs="Arial"/>
+          <w:b/>
+          <w:bCs/>
+          <w:sz w:val="32"/>
+          <w:szCs w:val="32"/>
+        </w:rPr>
+        <w:t>add .</w:t>
+      </w:r>
+      <w:proofErr w:type="gramEnd"/>
       <w:r>
         <w:rPr>
           <w:rFonts w:ascii="Agency FB" w:hAnsi="Agency FB" w:cs="Arial"/>
@@ -9267,6 +9297,7 @@
         <w:t xml:space="preserve"> -–global </w:t>
       </w:r>
       <w:proofErr w:type="spellStart"/>
+      <w:proofErr w:type="gramStart"/>
       <w:r>
         <w:rPr>
           <w:rFonts w:ascii="Agency FB" w:hAnsi="Agency FB" w:cs="Arial"/>
@@ -9278,6 +9309,7 @@
         <w:t>user.email</w:t>
       </w:r>
       <w:proofErr w:type="spellEnd"/>
+      <w:proofErr w:type="gramEnd"/>
       <w:r>
         <w:rPr>
           <w:rFonts w:ascii="Agency FB" w:hAnsi="Agency FB" w:cs="Arial"/>
@@ -9392,6 +9424,7 @@
         <w:t xml:space="preserve"> –-global </w:t>
       </w:r>
       <w:proofErr w:type="spellStart"/>
+      <w:proofErr w:type="gramStart"/>
       <w:r>
         <w:rPr>
           <w:rFonts w:ascii="Agency FB" w:hAnsi="Agency FB" w:cs="Arial"/>
@@ -9403,6 +9436,7 @@
         <w:t>user.email</w:t>
       </w:r>
       <w:proofErr w:type="spellEnd"/>
+      <w:proofErr w:type="gramEnd"/>
       <w:r>
         <w:rPr>
           <w:rFonts w:ascii="Agency FB" w:hAnsi="Agency FB" w:cs="Arial"/>
@@ -10939,12 +10973,10 @@
           <w:szCs w:val="32"/>
           <w:lang w:val="en-US"/>
         </w:rPr>
-        <w:t>git branch homolog;</w:t>
-      </w:r>
-    </w:p>
-    <w:p>
-      <w:pPr>
-        <w:ind w:left="708"/>
+        <w:t xml:space="preserve">git branch </w:t>
+      </w:r>
+      <w:proofErr w:type="gramStart"/>
+      <w:r>
         <w:rPr>
           <w:rFonts w:ascii="Agency FB" w:hAnsi="Agency FB" w:cs="Arial"/>
           <w:b/>
@@ -10953,8 +10985,13 @@
           <w:szCs w:val="32"/>
           <w:lang w:val="en-US"/>
         </w:rPr>
-      </w:pPr>
-      <w:r>
+        <w:t>homolog;</w:t>
+      </w:r>
+      <w:proofErr w:type="gramEnd"/>
+    </w:p>
+    <w:p>
+      <w:pPr>
+        <w:ind w:left="708"/>
         <w:rPr>
           <w:rFonts w:ascii="Agency FB" w:hAnsi="Agency FB" w:cs="Arial"/>
           <w:b/>
@@ -10963,94 +11000,8 @@
           <w:szCs w:val="32"/>
           <w:lang w:val="en-US"/>
         </w:rPr>
-        <w:t>git checkout homolog;</w:t>
-      </w:r>
-    </w:p>
-    <w:p>
-      <w:pPr>
-        <w:ind w:left="708"/>
-        <w:rPr>
-          <w:rFonts w:ascii="Agency FB" w:hAnsi="Agency FB" w:cs="Arial"/>
-          <w:sz w:val="32"/>
-          <w:szCs w:val="32"/>
-        </w:rPr>
-      </w:pPr>
-      <w:r>
-        <w:rPr>
-          <w:rFonts w:ascii="Agency FB" w:hAnsi="Agency FB" w:cs="Arial"/>
-          <w:sz w:val="32"/>
-          <w:szCs w:val="32"/>
-        </w:rPr>
-        <w:t xml:space="preserve">Desta forma você irá identificar no fim da linha que entre () está a palavra </w:t>
-      </w:r>
-      <w:proofErr w:type="spellStart"/>
-      <w:r>
-        <w:rPr>
-          <w:rFonts w:ascii="Agency FB" w:hAnsi="Agency FB" w:cs="Arial"/>
-          <w:sz w:val="32"/>
-          <w:szCs w:val="32"/>
-        </w:rPr>
-        <w:t>homolog</w:t>
-      </w:r>
-      <w:proofErr w:type="spellEnd"/>
-      <w:r>
-        <w:rPr>
-          <w:rFonts w:ascii="Agency FB" w:hAnsi="Agency FB" w:cs="Arial"/>
-          <w:sz w:val="32"/>
-          <w:szCs w:val="32"/>
-        </w:rPr>
-        <w:t>.</w:t>
-      </w:r>
-    </w:p>
-    <w:p>
-      <w:pPr>
-        <w:ind w:left="708"/>
-        <w:rPr>
-          <w:rFonts w:ascii="Agency FB" w:hAnsi="Agency FB" w:cs="Arial"/>
-          <w:sz w:val="32"/>
-          <w:szCs w:val="32"/>
-        </w:rPr>
-      </w:pPr>
-      <w:r>
-        <w:rPr>
-          <w:rFonts w:ascii="Agency FB" w:hAnsi="Agency FB" w:cs="Arial"/>
-          <w:sz w:val="32"/>
-          <w:szCs w:val="32"/>
-        </w:rPr>
-        <w:t xml:space="preserve">Para subirmos uma </w:t>
-      </w:r>
-      <w:proofErr w:type="spellStart"/>
-      <w:r>
-        <w:rPr>
-          <w:rFonts w:ascii="Agency FB" w:hAnsi="Agency FB" w:cs="Arial"/>
-          <w:sz w:val="32"/>
-          <w:szCs w:val="32"/>
-        </w:rPr>
-        <w:t>homolog</w:t>
-      </w:r>
-      <w:proofErr w:type="spellEnd"/>
-      <w:r>
-        <w:rPr>
-          <w:rFonts w:ascii="Agency FB" w:hAnsi="Agency FB" w:cs="Arial"/>
-          <w:sz w:val="32"/>
-          <w:szCs w:val="32"/>
-        </w:rPr>
-        <w:t xml:space="preserve"> vamos utilizar um </w:t>
-      </w:r>
-      <w:proofErr w:type="spellStart"/>
-      <w:r>
-        <w:rPr>
-          <w:rFonts w:ascii="Agency FB" w:hAnsi="Agency FB" w:cs="Arial"/>
-          <w:sz w:val="32"/>
-          <w:szCs w:val="32"/>
-        </w:rPr>
-        <w:t>commit</w:t>
-      </w:r>
-      <w:proofErr w:type="spellEnd"/>
-    </w:p>
-    <w:p>
-      <w:pPr>
-        <w:ind w:left="708"/>
+      </w:pPr>
+      <w:r>
         <w:rPr>
           <w:rFonts w:ascii="Agency FB" w:hAnsi="Agency FB" w:cs="Arial"/>
           <w:b/>
@@ -11059,7 +11010,9 @@
           <w:szCs w:val="32"/>
           <w:lang w:val="en-US"/>
         </w:rPr>
-      </w:pPr>
+        <w:t xml:space="preserve">git checkout </w:t>
+      </w:r>
+      <w:proofErr w:type="gramStart"/>
       <w:r>
         <w:rPr>
           <w:rFonts w:ascii="Agency FB" w:hAnsi="Agency FB" w:cs="Arial"/>
@@ -11069,9 +11022,95 @@
           <w:szCs w:val="32"/>
           <w:lang w:val="en-US"/>
         </w:rPr>
-        <w:t xml:space="preserve">git push </w:t>
-      </w:r>
-      <w:r>
+        <w:t>homolog;</w:t>
+      </w:r>
+      <w:proofErr w:type="gramEnd"/>
+    </w:p>
+    <w:p>
+      <w:pPr>
+        <w:ind w:left="708"/>
+        <w:rPr>
+          <w:rFonts w:ascii="Agency FB" w:hAnsi="Agency FB" w:cs="Arial"/>
+          <w:sz w:val="32"/>
+          <w:szCs w:val="32"/>
+        </w:rPr>
+      </w:pPr>
+      <w:r>
+        <w:rPr>
+          <w:rFonts w:ascii="Agency FB" w:hAnsi="Agency FB" w:cs="Arial"/>
+          <w:sz w:val="32"/>
+          <w:szCs w:val="32"/>
+        </w:rPr>
+        <w:t xml:space="preserve">Desta forma você irá identificar no fim da linha que entre () está a palavra </w:t>
+      </w:r>
+      <w:proofErr w:type="spellStart"/>
+      <w:r>
+        <w:rPr>
+          <w:rFonts w:ascii="Agency FB" w:hAnsi="Agency FB" w:cs="Arial"/>
+          <w:sz w:val="32"/>
+          <w:szCs w:val="32"/>
+        </w:rPr>
+        <w:t>homolog</w:t>
+      </w:r>
+      <w:proofErr w:type="spellEnd"/>
+      <w:r>
+        <w:rPr>
+          <w:rFonts w:ascii="Agency FB" w:hAnsi="Agency FB" w:cs="Arial"/>
+          <w:sz w:val="32"/>
+          <w:szCs w:val="32"/>
+        </w:rPr>
+        <w:t>.</w:t>
+      </w:r>
+    </w:p>
+    <w:p>
+      <w:pPr>
+        <w:ind w:left="708"/>
+        <w:rPr>
+          <w:rFonts w:ascii="Agency FB" w:hAnsi="Agency FB" w:cs="Arial"/>
+          <w:sz w:val="32"/>
+          <w:szCs w:val="32"/>
+        </w:rPr>
+      </w:pPr>
+      <w:r>
+        <w:rPr>
+          <w:rFonts w:ascii="Agency FB" w:hAnsi="Agency FB" w:cs="Arial"/>
+          <w:sz w:val="32"/>
+          <w:szCs w:val="32"/>
+        </w:rPr>
+        <w:t xml:space="preserve">Para subirmos uma </w:t>
+      </w:r>
+      <w:proofErr w:type="spellStart"/>
+      <w:r>
+        <w:rPr>
+          <w:rFonts w:ascii="Agency FB" w:hAnsi="Agency FB" w:cs="Arial"/>
+          <w:sz w:val="32"/>
+          <w:szCs w:val="32"/>
+        </w:rPr>
+        <w:t>homolog</w:t>
+      </w:r>
+      <w:proofErr w:type="spellEnd"/>
+      <w:r>
+        <w:rPr>
+          <w:rFonts w:ascii="Agency FB" w:hAnsi="Agency FB" w:cs="Arial"/>
+          <w:sz w:val="32"/>
+          <w:szCs w:val="32"/>
+        </w:rPr>
+        <w:t xml:space="preserve"> vamos utilizar um </w:t>
+      </w:r>
+      <w:proofErr w:type="spellStart"/>
+      <w:r>
+        <w:rPr>
+          <w:rFonts w:ascii="Agency FB" w:hAnsi="Agency FB" w:cs="Arial"/>
+          <w:sz w:val="32"/>
+          <w:szCs w:val="32"/>
+        </w:rPr>
+        <w:t>commit</w:t>
+      </w:r>
+      <w:proofErr w:type="spellEnd"/>
+    </w:p>
+    <w:p>
+      <w:pPr>
+        <w:ind w:left="708"/>
         <w:rPr>
           <w:rFonts w:ascii="Agency FB" w:hAnsi="Agency FB" w:cs="Arial"/>
           <w:b/>
@@ -11080,8 +11119,7 @@
           <w:szCs w:val="32"/>
           <w:lang w:val="en-US"/>
         </w:rPr>
-        <w:t>-</w:t>
-      </w:r>
+      </w:pPr>
       <w:r>
         <w:rPr>
           <w:rFonts w:ascii="Agency FB" w:hAnsi="Agency FB" w:cs="Arial"/>
@@ -11091,7 +11129,7 @@
           <w:szCs w:val="32"/>
           <w:lang w:val="en-US"/>
         </w:rPr>
-        <w:t>–set-upstream origin homolog</w:t>
+        <w:t xml:space="preserve">git push </w:t>
       </w:r>
       <w:r>
         <w:rPr>
@@ -11102,97 +11140,7 @@
           <w:szCs w:val="32"/>
           <w:lang w:val="en-US"/>
         </w:rPr>
-        <w:t>;</w:t>
-      </w:r>
-    </w:p>
-    <w:p>
-      <w:pPr>
-        <w:ind w:left="708"/>
-        <w:rPr>
-          <w:rFonts w:ascii="Agency FB" w:hAnsi="Agency FB" w:cs="Arial"/>
-          <w:sz w:val="32"/>
-          <w:szCs w:val="32"/>
-        </w:rPr>
-      </w:pPr>
-      <w:r>
-        <w:rPr>
-          <w:rFonts w:ascii="Agency FB" w:hAnsi="Agency FB" w:cs="Arial"/>
-          <w:sz w:val="32"/>
-          <w:szCs w:val="32"/>
-        </w:rPr>
-        <w:t xml:space="preserve">Desta forma vamos conseguir subir </w:t>
-      </w:r>
-      <w:r>
-        <w:rPr>
-          <w:rFonts w:ascii="Agency FB" w:hAnsi="Agency FB" w:cs="Arial"/>
-          <w:sz w:val="32"/>
-          <w:szCs w:val="32"/>
-        </w:rPr>
-        <w:t xml:space="preserve">nossa </w:t>
-      </w:r>
-      <w:proofErr w:type="spellStart"/>
-      <w:r>
-        <w:rPr>
-          <w:rFonts w:ascii="Agency FB" w:hAnsi="Agency FB" w:cs="Arial"/>
-          <w:sz w:val="32"/>
-          <w:szCs w:val="32"/>
-        </w:rPr>
-        <w:t>branch</w:t>
-      </w:r>
-      <w:proofErr w:type="spellEnd"/>
-      <w:r>
-        <w:rPr>
-          <w:rFonts w:ascii="Agency FB" w:hAnsi="Agency FB" w:cs="Arial"/>
-          <w:sz w:val="32"/>
-          <w:szCs w:val="32"/>
-        </w:rPr>
-        <w:t xml:space="preserve"> </w:t>
-      </w:r>
-      <w:proofErr w:type="spellStart"/>
-      <w:r>
-        <w:rPr>
-          <w:rFonts w:ascii="Agency FB" w:hAnsi="Agency FB" w:cs="Arial"/>
-          <w:sz w:val="32"/>
-          <w:szCs w:val="32"/>
-        </w:rPr>
-        <w:t>homolog</w:t>
-      </w:r>
-      <w:proofErr w:type="spellEnd"/>
-    </w:p>
-    <w:p>
-      <w:pPr>
-        <w:ind w:left="708"/>
-        <w:rPr>
-          <w:rFonts w:ascii="Agency FB" w:hAnsi="Agency FB" w:cs="Arial"/>
-          <w:sz w:val="32"/>
-          <w:szCs w:val="32"/>
-        </w:rPr>
-      </w:pPr>
-      <w:r>
-        <w:rPr>
-          <w:rFonts w:ascii="Agency FB" w:hAnsi="Agency FB" w:cs="Arial"/>
-          <w:sz w:val="32"/>
-          <w:szCs w:val="32"/>
-        </w:rPr>
-        <w:t xml:space="preserve">Repita o mesmo processo para criação da </w:t>
-      </w:r>
-      <w:proofErr w:type="spellStart"/>
-      <w:r>
-        <w:rPr>
-          <w:rFonts w:ascii="Agency FB" w:hAnsi="Agency FB" w:cs="Arial"/>
-          <w:sz w:val="32"/>
-          <w:szCs w:val="32"/>
-        </w:rPr>
-        <w:t>branch</w:t>
-      </w:r>
-      <w:proofErr w:type="spellEnd"/>
-      <w:r>
-        <w:rPr>
-          <w:rFonts w:ascii="Agency FB" w:hAnsi="Agency FB" w:cs="Arial"/>
-          <w:sz w:val="32"/>
-          <w:szCs w:val="32"/>
-        </w:rPr>
-        <w:t xml:space="preserve"> </w:t>
+        <w:t>-</w:t>
       </w:r>
       <w:r>
         <w:rPr>
@@ -11201,19 +11149,144 @@
           <w:bCs/>
           <w:sz w:val="32"/>
           <w:szCs w:val="32"/>
-        </w:rPr>
-        <w:t>Cap_4_Adicao</w:t>
-      </w:r>
-    </w:p>
-    <w:p>
-      <w:pPr>
-        <w:ind w:left="708"/>
+          <w:lang w:val="en-US"/>
+        </w:rPr>
+        <w:t xml:space="preserve">–set-upstream origin </w:t>
+      </w:r>
+      <w:proofErr w:type="gramStart"/>
+      <w:r>
         <w:rPr>
           <w:rFonts w:ascii="Agency FB" w:hAnsi="Agency FB" w:cs="Arial"/>
           <w:b/>
           <w:bCs/>
           <w:sz w:val="32"/>
           <w:szCs w:val="32"/>
+          <w:lang w:val="en-US"/>
+        </w:rPr>
+        <w:t>homolog</w:t>
+      </w:r>
+      <w:r>
+        <w:rPr>
+          <w:rFonts w:ascii="Agency FB" w:hAnsi="Agency FB" w:cs="Arial"/>
+          <w:b/>
+          <w:bCs/>
+          <w:sz w:val="32"/>
+          <w:szCs w:val="32"/>
+          <w:lang w:val="en-US"/>
+        </w:rPr>
+        <w:t>;</w:t>
+      </w:r>
+      <w:proofErr w:type="gramEnd"/>
+    </w:p>
+    <w:p>
+      <w:pPr>
+        <w:ind w:left="708"/>
+        <w:rPr>
+          <w:rFonts w:ascii="Agency FB" w:hAnsi="Agency FB" w:cs="Arial"/>
+          <w:sz w:val="32"/>
+          <w:szCs w:val="32"/>
+        </w:rPr>
+      </w:pPr>
+      <w:r>
+        <w:rPr>
+          <w:rFonts w:ascii="Agency FB" w:hAnsi="Agency FB" w:cs="Arial"/>
+          <w:sz w:val="32"/>
+          <w:szCs w:val="32"/>
+        </w:rPr>
+        <w:t xml:space="preserve">Desta forma vamos conseguir subir </w:t>
+      </w:r>
+      <w:r>
+        <w:rPr>
+          <w:rFonts w:ascii="Agency FB" w:hAnsi="Agency FB" w:cs="Arial"/>
+          <w:sz w:val="32"/>
+          <w:szCs w:val="32"/>
+        </w:rPr>
+        <w:t xml:space="preserve">nossa </w:t>
+      </w:r>
+      <w:proofErr w:type="spellStart"/>
+      <w:r>
+        <w:rPr>
+          <w:rFonts w:ascii="Agency FB" w:hAnsi="Agency FB" w:cs="Arial"/>
+          <w:sz w:val="32"/>
+          <w:szCs w:val="32"/>
+        </w:rPr>
+        <w:t>branch</w:t>
+      </w:r>
+      <w:proofErr w:type="spellEnd"/>
+      <w:r>
+        <w:rPr>
+          <w:rFonts w:ascii="Agency FB" w:hAnsi="Agency FB" w:cs="Arial"/>
+          <w:sz w:val="32"/>
+          <w:szCs w:val="32"/>
+        </w:rPr>
+        <w:t xml:space="preserve"> </w:t>
+      </w:r>
+      <w:proofErr w:type="spellStart"/>
+      <w:r>
+        <w:rPr>
+          <w:rFonts w:ascii="Agency FB" w:hAnsi="Agency FB" w:cs="Arial"/>
+          <w:sz w:val="32"/>
+          <w:szCs w:val="32"/>
+        </w:rPr>
+        <w:t>homolog</w:t>
+      </w:r>
+      <w:proofErr w:type="spellEnd"/>
+    </w:p>
+    <w:p>
+      <w:pPr>
+        <w:ind w:left="708"/>
+        <w:rPr>
+          <w:rFonts w:ascii="Agency FB" w:hAnsi="Agency FB" w:cs="Arial"/>
+          <w:sz w:val="32"/>
+          <w:szCs w:val="32"/>
+        </w:rPr>
+      </w:pPr>
+      <w:r>
+        <w:rPr>
+          <w:rFonts w:ascii="Agency FB" w:hAnsi="Agency FB" w:cs="Arial"/>
+          <w:sz w:val="32"/>
+          <w:szCs w:val="32"/>
+        </w:rPr>
+        <w:t xml:space="preserve">Repita o mesmo processo para criação da </w:t>
+      </w:r>
+      <w:proofErr w:type="spellStart"/>
+      <w:r>
+        <w:rPr>
+          <w:rFonts w:ascii="Agency FB" w:hAnsi="Agency FB" w:cs="Arial"/>
+          <w:sz w:val="32"/>
+          <w:szCs w:val="32"/>
+        </w:rPr>
+        <w:t>branch</w:t>
+      </w:r>
+      <w:proofErr w:type="spellEnd"/>
+      <w:r>
+        <w:rPr>
+          <w:rFonts w:ascii="Agency FB" w:hAnsi="Agency FB" w:cs="Arial"/>
+          <w:sz w:val="32"/>
+          <w:szCs w:val="32"/>
+        </w:rPr>
+        <w:t xml:space="preserve"> </w:t>
+      </w:r>
+      <w:r>
+        <w:rPr>
+          <w:rFonts w:ascii="Agency FB" w:hAnsi="Agency FB" w:cs="Arial"/>
+          <w:b/>
+          <w:bCs/>
+          <w:sz w:val="32"/>
+          <w:szCs w:val="32"/>
+        </w:rPr>
+        <w:t>Cap_4_Adicao</w:t>
+      </w:r>
+    </w:p>
+    <w:p>
+      <w:pPr>
+        <w:ind w:left="708"/>
+        <w:rPr>
+          <w:rFonts w:ascii="Agency FB" w:hAnsi="Agency FB" w:cs="Arial"/>
+          <w:b/>
+          <w:bCs/>
+          <w:sz w:val="32"/>
+          <w:szCs w:val="32"/>
           <w:u w:val="single"/>
           <w:lang w:val="en-US"/>
         </w:rPr>
@@ -11227,12 +11300,10 @@
           <w:szCs w:val="32"/>
           <w:lang w:val="en-US"/>
         </w:rPr>
-        <w:t>git branch Cap_4_Adicao;</w:t>
-      </w:r>
-    </w:p>
-    <w:p>
-      <w:pPr>
-        <w:ind w:left="708"/>
+        <w:t>git branch Cap_4_</w:t>
+      </w:r>
+      <w:proofErr w:type="gramStart"/>
+      <w:r>
         <w:rPr>
           <w:rFonts w:ascii="Agency FB" w:hAnsi="Agency FB" w:cs="Arial"/>
           <w:b/>
@@ -11241,8 +11312,13 @@
           <w:szCs w:val="32"/>
           <w:lang w:val="en-US"/>
         </w:rPr>
-      </w:pPr>
-      <w:r>
+        <w:t>Adicao;</w:t>
+      </w:r>
+      <w:proofErr w:type="gramEnd"/>
+    </w:p>
+    <w:p>
+      <w:pPr>
+        <w:ind w:left="708"/>
         <w:rPr>
           <w:rFonts w:ascii="Agency FB" w:hAnsi="Agency FB" w:cs="Arial"/>
           <w:b/>
@@ -11251,8 +11327,7 @@
           <w:szCs w:val="32"/>
           <w:lang w:val="en-US"/>
         </w:rPr>
-        <w:t>git checkout Cap_4_Adicao</w:t>
-      </w:r>
+      </w:pPr>
       <w:r>
         <w:rPr>
           <w:rFonts w:ascii="Agency FB" w:hAnsi="Agency FB" w:cs="Arial"/>
@@ -11262,12 +11337,10 @@
           <w:szCs w:val="32"/>
           <w:lang w:val="en-US"/>
         </w:rPr>
-        <w:t>;</w:t>
-      </w:r>
-    </w:p>
-    <w:p>
-      <w:pPr>
-        <w:ind w:left="708"/>
+        <w:t>git checkout Cap_4_</w:t>
+      </w:r>
+      <w:proofErr w:type="gramStart"/>
+      <w:r>
         <w:rPr>
           <w:rFonts w:ascii="Agency FB" w:hAnsi="Agency FB" w:cs="Arial"/>
           <w:b/>
@@ -11276,7 +11349,8 @@
           <w:szCs w:val="32"/>
           <w:lang w:val="en-US"/>
         </w:rPr>
-      </w:pPr>
+        <w:t>Adicao</w:t>
+      </w:r>
       <w:r>
         <w:rPr>
           <w:rFonts w:ascii="Agency FB" w:hAnsi="Agency FB" w:cs="Arial"/>
@@ -11286,9 +11360,13 @@
           <w:szCs w:val="32"/>
           <w:lang w:val="en-US"/>
         </w:rPr>
-        <w:t xml:space="preserve">git push </w:t>
-      </w:r>
-      <w:r>
+        <w:t>;</w:t>
+      </w:r>
+      <w:proofErr w:type="gramEnd"/>
+    </w:p>
+    <w:p>
+      <w:pPr>
+        <w:ind w:left="708"/>
         <w:rPr>
           <w:rFonts w:ascii="Agency FB" w:hAnsi="Agency FB" w:cs="Arial"/>
           <w:b/>
@@ -11297,8 +11375,7 @@
           <w:szCs w:val="32"/>
           <w:lang w:val="en-US"/>
         </w:rPr>
-        <w:t>-</w:t>
-      </w:r>
+      </w:pPr>
       <w:r>
         <w:rPr>
           <w:rFonts w:ascii="Agency FB" w:hAnsi="Agency FB" w:cs="Arial"/>
@@ -11308,7 +11385,7 @@
           <w:szCs w:val="32"/>
           <w:lang w:val="en-US"/>
         </w:rPr>
-        <w:t xml:space="preserve">–set-upstream origin </w:t>
+        <w:t xml:space="preserve">git push </w:t>
       </w:r>
       <w:r>
         <w:rPr>
@@ -11319,8 +11396,43 @@
           <w:szCs w:val="32"/>
           <w:lang w:val="en-US"/>
         </w:rPr>
-        <w:t>Cap_4_Adicao;</w:t>
-      </w:r>
+        <w:t>-</w:t>
+      </w:r>
+      <w:r>
+        <w:rPr>
+          <w:rFonts w:ascii="Agency FB" w:hAnsi="Agency FB" w:cs="Arial"/>
+          <w:b/>
+          <w:bCs/>
+          <w:sz w:val="32"/>
+          <w:szCs w:val="32"/>
+          <w:lang w:val="en-US"/>
+        </w:rPr>
+        <w:t xml:space="preserve">–set-upstream origin </w:t>
+      </w:r>
+      <w:r>
+        <w:rPr>
+          <w:rFonts w:ascii="Agency FB" w:hAnsi="Agency FB" w:cs="Arial"/>
+          <w:b/>
+          <w:bCs/>
+          <w:sz w:val="32"/>
+          <w:szCs w:val="32"/>
+          <w:lang w:val="en-US"/>
+        </w:rPr>
+        <w:t>Cap_4_</w:t>
+      </w:r>
+      <w:proofErr w:type="gramStart"/>
+      <w:r>
+        <w:rPr>
+          <w:rFonts w:ascii="Agency FB" w:hAnsi="Agency FB" w:cs="Arial"/>
+          <w:b/>
+          <w:bCs/>
+          <w:sz w:val="32"/>
+          <w:szCs w:val="32"/>
+          <w:lang w:val="en-US"/>
+        </w:rPr>
+        <w:t>Adicao;</w:t>
+      </w:r>
+      <w:proofErr w:type="gramEnd"/>
     </w:p>
     <w:p>
       <w:pPr>
@@ -11524,15 +11636,33 @@
           <w:sz w:val="32"/>
           <w:szCs w:val="32"/>
         </w:rPr>
-        <w:t xml:space="preserve">novos conteúdos ao capítulo 4 </w:t>
-      </w:r>
-      <w:r>
-        <w:rPr>
-          <w:rFonts w:ascii="Agency FB" w:hAnsi="Agency FB" w:cs="Arial"/>
-          <w:sz w:val="32"/>
-          <w:szCs w:val="32"/>
-        </w:rPr>
-        <w:t xml:space="preserve"> no arquivo </w:t>
+        <w:t xml:space="preserve">novos conteúdos ao capítulo </w:t>
+      </w:r>
+      <w:proofErr w:type="gramStart"/>
+      <w:r>
+        <w:rPr>
+          <w:rFonts w:ascii="Agency FB" w:hAnsi="Agency FB" w:cs="Arial"/>
+          <w:sz w:val="32"/>
+          <w:szCs w:val="32"/>
+        </w:rPr>
+        <w:t xml:space="preserve">4 </w:t>
+      </w:r>
+      <w:r>
+        <w:rPr>
+          <w:rFonts w:ascii="Agency FB" w:hAnsi="Agency FB" w:cs="Arial"/>
+          <w:sz w:val="32"/>
+          <w:szCs w:val="32"/>
+        </w:rPr>
+        <w:t xml:space="preserve"> no</w:t>
+      </w:r>
+      <w:proofErr w:type="gramEnd"/>
+      <w:r>
+        <w:rPr>
+          <w:rFonts w:ascii="Agency FB" w:hAnsi="Agency FB" w:cs="Arial"/>
+          <w:sz w:val="32"/>
+          <w:szCs w:val="32"/>
+        </w:rPr>
+        <w:t xml:space="preserve"> arquivo </w:t>
       </w:r>
       <w:proofErr w:type="spellStart"/>
       <w:r>
@@ -11728,12 +11858,73 @@
           <w:szCs w:val="32"/>
         </w:rPr>
       </w:pPr>
-      <w:r>
-        <w:rPr>
-          <w:rFonts w:ascii="Agency FB" w:hAnsi="Agency FB" w:cs="Arial"/>
-          <w:sz w:val="32"/>
-          <w:szCs w:val="32"/>
-        </w:rPr>
+    </w:p>
+    <w:p>
+      <w:pPr>
+        <w:ind w:left="708"/>
+        <w:rPr>
+          <w:rFonts w:ascii="Agency FB" w:hAnsi="Agency FB" w:cs="Arial"/>
+          <w:sz w:val="32"/>
+          <w:szCs w:val="32"/>
+        </w:rPr>
+      </w:pPr>
+    </w:p>
+    <w:p>
+      <w:pPr>
+        <w:ind w:left="708"/>
+        <w:rPr>
+          <w:rFonts w:ascii="Agency FB" w:hAnsi="Agency FB" w:cs="Arial"/>
+          <w:sz w:val="32"/>
+          <w:szCs w:val="32"/>
+        </w:rPr>
+      </w:pPr>
+    </w:p>
+    <w:p>
+      <w:pPr>
+        <w:ind w:left="708"/>
+        <w:rPr>
+          <w:rFonts w:ascii="Agency FB" w:hAnsi="Agency FB" w:cs="Arial"/>
+          <w:sz w:val="32"/>
+          <w:szCs w:val="32"/>
+        </w:rPr>
+      </w:pPr>
+    </w:p>
+    <w:p>
+      <w:pPr>
+        <w:ind w:left="708"/>
+        <w:rPr>
+          <w:rFonts w:ascii="Agency FB" w:hAnsi="Agency FB" w:cs="Arial"/>
+          <w:sz w:val="32"/>
+          <w:szCs w:val="32"/>
+        </w:rPr>
+      </w:pPr>
+    </w:p>
+    <w:p>
+      <w:pPr>
+        <w:ind w:left="708"/>
+        <w:rPr>
+          <w:rFonts w:ascii="Agency FB" w:hAnsi="Agency FB" w:cs="Arial"/>
+          <w:sz w:val="32"/>
+          <w:szCs w:val="32"/>
+        </w:rPr>
+      </w:pPr>
+    </w:p>
+    <w:p>
+      <w:pPr>
+        <w:ind w:left="708"/>
+        <w:rPr>
+          <w:rFonts w:ascii="Agency FB" w:hAnsi="Agency FB" w:cs="Arial"/>
+          <w:sz w:val="32"/>
+          <w:szCs w:val="32"/>
+        </w:rPr>
+      </w:pPr>
+      <w:r>
+        <w:rPr>
+          <w:rFonts w:ascii="Agency FB" w:hAnsi="Agency FB" w:cs="Arial"/>
+          <w:sz w:val="32"/>
+          <w:szCs w:val="32"/>
+        </w:rPr>
+        <w:lastRenderedPageBreak/>
         <w:t>Para isso vamos efetuar os dois seguinte comandos:</w:t>
       </w:r>
       <w:r>
@@ -11763,6 +11954,7 @@
         <w:t xml:space="preserve"> </w:t>
       </w:r>
       <w:proofErr w:type="spellStart"/>
+      <w:proofErr w:type="gramStart"/>
       <w:r>
         <w:rPr>
           <w:rFonts w:ascii="Agency FB" w:hAnsi="Agency FB" w:cs="Arial"/>
@@ -11780,6 +11972,7 @@
         </w:rPr>
         <w:t xml:space="preserve"> .</w:t>
       </w:r>
+      <w:proofErr w:type="gramEnd"/>
     </w:p>
     <w:p>
       <w:pPr>
@@ -11841,6 +12034,96 @@
           <w:szCs w:val="32"/>
         </w:rPr>
         <w:t xml:space="preserve"> 4”</w:t>
+      </w:r>
+    </w:p>
+    <w:p>
+      <w:pPr>
+        <w:ind w:left="708"/>
+        <w:rPr>
+          <w:rFonts w:ascii="Agency FB" w:hAnsi="Agency FB" w:cs="Arial"/>
+          <w:sz w:val="32"/>
+          <w:szCs w:val="32"/>
+        </w:rPr>
+      </w:pPr>
+      <w:proofErr w:type="spellStart"/>
+      <w:r>
+        <w:rPr>
+          <w:rFonts w:ascii="Agency FB" w:hAnsi="Agency FB" w:cs="Arial"/>
+          <w:sz w:val="32"/>
+          <w:szCs w:val="32"/>
+        </w:rPr>
+        <w:t>git</w:t>
+      </w:r>
+      <w:proofErr w:type="spellEnd"/>
+      <w:r>
+        <w:rPr>
+          <w:rFonts w:ascii="Agency FB" w:hAnsi="Agency FB" w:cs="Arial"/>
+          <w:sz w:val="32"/>
+          <w:szCs w:val="32"/>
+        </w:rPr>
+        <w:t xml:space="preserve"> </w:t>
+      </w:r>
+      <w:proofErr w:type="spellStart"/>
+      <w:r>
+        <w:rPr>
+          <w:rFonts w:ascii="Agency FB" w:hAnsi="Agency FB" w:cs="Arial"/>
+          <w:sz w:val="32"/>
+          <w:szCs w:val="32"/>
+        </w:rPr>
+        <w:t>push</w:t>
+      </w:r>
+      <w:proofErr w:type="spellEnd"/>
+    </w:p>
+    <w:p>
+      <w:pPr>
+        <w:ind w:left="708"/>
+        <w:rPr>
+          <w:rFonts w:ascii="Agency FB" w:hAnsi="Agency FB" w:cs="Arial"/>
+          <w:sz w:val="32"/>
+          <w:szCs w:val="32"/>
+        </w:rPr>
+      </w:pPr>
+      <w:r>
+        <w:rPr>
+          <w:rFonts w:ascii="Agency FB" w:hAnsi="Agency FB" w:cs="Arial"/>
+          <w:sz w:val="32"/>
+          <w:szCs w:val="32"/>
+        </w:rPr>
+        <w:drawing>
+          <wp:inline distT="0" distB="0" distL="0" distR="0" wp14:anchorId="403D1DA7" wp14:editId="6D189ED5">
+            <wp:extent cx="5400040" cy="3445510"/>
+            <wp:effectExtent l="0" t="0" r="0" b="2540"/>
+            <wp:docPr id="17" name="Imagem 17"/>
+            <wp:cNvGraphicFramePr>
+              <a:graphicFrameLocks xmlns:a="http://schemas.openxmlformats.org/drawingml/2006/main" noChangeAspect="1"/>
+            </wp:cNvGraphicFramePr>
+            <a:graphic xmlns:a="http://schemas.openxmlformats.org/drawingml/2006/main">
+              <a:graphicData uri="http://schemas.openxmlformats.org/drawingml/2006/picture">
+                <pic:pic xmlns:pic="http://schemas.openxmlformats.org/drawingml/2006/picture">
+                  <pic:nvPicPr>
+                    <pic:cNvPr id="1" name=""/>
+                    <pic:cNvPicPr/>
+                  </pic:nvPicPr>
+                  <pic:blipFill>
+                    <a:blip r:embed="rId53"/>
+                    <a:stretch>
+                      <a:fillRect/>
+                    </a:stretch>
+                  </pic:blipFill>
+                  <pic:spPr>
+                    <a:xfrm>
+                      <a:off x="0" y="0"/>
+                      <a:ext cx="5400040" cy="3445510"/>
+                    </a:xfrm>
+                    <a:prstGeom prst="rect">
+                      <a:avLst/>
+                    </a:prstGeom>
+                  </pic:spPr>
+                </pic:pic>
+              </a:graphicData>
+            </a:graphic>
+          </wp:inline>
+        </w:drawing>
       </w:r>
       <w:r>
         <w:rPr>

</xml_diff>

<commit_message>
Atualizando branch de hoomlogação para capitulo 5
</commit_message>
<xml_diff>
--- a/Curso_GitHub.docx
+++ b/Curso_GitHub.docx
@@ -5191,25 +5191,7 @@
           <w:szCs w:val="32"/>
         </w:rPr>
         <w:br/>
-        <w:t xml:space="preserve">Proprietário deste repostório no caso será propriedade </w:t>
-      </w:r>
-      <w:proofErr w:type="gramStart"/>
-      <w:r>
-        <w:rPr>
-          <w:rFonts w:ascii="Agency FB" w:hAnsi="Agency FB" w:cs="Arial"/>
-          <w:sz w:val="32"/>
-          <w:szCs w:val="32"/>
-        </w:rPr>
-        <w:t>sua este repositório</w:t>
-      </w:r>
-      <w:proofErr w:type="gramEnd"/>
-      <w:r>
-        <w:rPr>
-          <w:rFonts w:ascii="Agency FB" w:hAnsi="Agency FB" w:cs="Arial"/>
-          <w:sz w:val="32"/>
-          <w:szCs w:val="32"/>
-        </w:rPr>
-        <w:t>.</w:t>
+        <w:t>Proprietário deste repostório no caso será propriedade sua este repositório.</w:t>
       </w:r>
     </w:p>
     <w:p>
@@ -8802,20 +8784,8 @@
           <w:sz w:val="32"/>
           <w:szCs w:val="32"/>
         </w:rPr>
-        <w:t xml:space="preserve"> </w:t>
-      </w:r>
-      <w:proofErr w:type="gramStart"/>
-      <w:r>
-        <w:rPr>
-          <w:rFonts w:ascii="Agency FB" w:hAnsi="Agency FB" w:cs="Arial"/>
-          <w:b/>
-          <w:bCs/>
-          <w:sz w:val="32"/>
-          <w:szCs w:val="32"/>
-        </w:rPr>
-        <w:t>add .</w:t>
-      </w:r>
-      <w:proofErr w:type="gramEnd"/>
+        <w:t xml:space="preserve"> add .</w:t>
+      </w:r>
       <w:r>
         <w:rPr>
           <w:rFonts w:ascii="Agency FB" w:hAnsi="Agency FB" w:cs="Arial"/>
@@ -9297,7 +9267,6 @@
         <w:t xml:space="preserve"> -–global </w:t>
       </w:r>
       <w:proofErr w:type="spellStart"/>
-      <w:proofErr w:type="gramStart"/>
       <w:r>
         <w:rPr>
           <w:rFonts w:ascii="Agency FB" w:hAnsi="Agency FB" w:cs="Arial"/>
@@ -9309,7 +9278,6 @@
         <w:t>user.email</w:t>
       </w:r>
       <w:proofErr w:type="spellEnd"/>
-      <w:proofErr w:type="gramEnd"/>
       <w:r>
         <w:rPr>
           <w:rFonts w:ascii="Agency FB" w:hAnsi="Agency FB" w:cs="Arial"/>
@@ -9424,7 +9392,6 @@
         <w:t xml:space="preserve"> –-global </w:t>
       </w:r>
       <w:proofErr w:type="spellStart"/>
-      <w:proofErr w:type="gramStart"/>
       <w:r>
         <w:rPr>
           <w:rFonts w:ascii="Agency FB" w:hAnsi="Agency FB" w:cs="Arial"/>
@@ -9436,7 +9403,6 @@
         <w:t>user.email</w:t>
       </w:r>
       <w:proofErr w:type="spellEnd"/>
-      <w:proofErr w:type="gramEnd"/>
       <w:r>
         <w:rPr>
           <w:rFonts w:ascii="Agency FB" w:hAnsi="Agency FB" w:cs="Arial"/>
@@ -10973,10 +10939,12 @@
           <w:szCs w:val="32"/>
           <w:lang w:val="en-US"/>
         </w:rPr>
-        <w:t xml:space="preserve">git branch </w:t>
-      </w:r>
-      <w:proofErr w:type="gramStart"/>
-      <w:r>
+        <w:t>git branch homolog;</w:t>
+      </w:r>
+    </w:p>
+    <w:p>
+      <w:pPr>
+        <w:ind w:left="708"/>
         <w:rPr>
           <w:rFonts w:ascii="Agency FB" w:hAnsi="Agency FB" w:cs="Arial"/>
           <w:b/>
@@ -10985,13 +10953,8 @@
           <w:szCs w:val="32"/>
           <w:lang w:val="en-US"/>
         </w:rPr>
-        <w:t>homolog;</w:t>
-      </w:r>
-      <w:proofErr w:type="gramEnd"/>
-    </w:p>
-    <w:p>
-      <w:pPr>
-        <w:ind w:left="708"/>
+      </w:pPr>
+      <w:r>
         <w:rPr>
           <w:rFonts w:ascii="Agency FB" w:hAnsi="Agency FB" w:cs="Arial"/>
           <w:b/>
@@ -11000,8 +10963,94 @@
           <w:szCs w:val="32"/>
           <w:lang w:val="en-US"/>
         </w:rPr>
-      </w:pPr>
-      <w:r>
+        <w:t>git checkout homolog;</w:t>
+      </w:r>
+    </w:p>
+    <w:p>
+      <w:pPr>
+        <w:ind w:left="708"/>
+        <w:rPr>
+          <w:rFonts w:ascii="Agency FB" w:hAnsi="Agency FB" w:cs="Arial"/>
+          <w:sz w:val="32"/>
+          <w:szCs w:val="32"/>
+        </w:rPr>
+      </w:pPr>
+      <w:r>
+        <w:rPr>
+          <w:rFonts w:ascii="Agency FB" w:hAnsi="Agency FB" w:cs="Arial"/>
+          <w:sz w:val="32"/>
+          <w:szCs w:val="32"/>
+        </w:rPr>
+        <w:t xml:space="preserve">Desta forma você irá identificar no fim da linha que entre () está a palavra </w:t>
+      </w:r>
+      <w:proofErr w:type="spellStart"/>
+      <w:r>
+        <w:rPr>
+          <w:rFonts w:ascii="Agency FB" w:hAnsi="Agency FB" w:cs="Arial"/>
+          <w:sz w:val="32"/>
+          <w:szCs w:val="32"/>
+        </w:rPr>
+        <w:t>homolog</w:t>
+      </w:r>
+      <w:proofErr w:type="spellEnd"/>
+      <w:r>
+        <w:rPr>
+          <w:rFonts w:ascii="Agency FB" w:hAnsi="Agency FB" w:cs="Arial"/>
+          <w:sz w:val="32"/>
+          <w:szCs w:val="32"/>
+        </w:rPr>
+        <w:t>.</w:t>
+      </w:r>
+    </w:p>
+    <w:p>
+      <w:pPr>
+        <w:ind w:left="708"/>
+        <w:rPr>
+          <w:rFonts w:ascii="Agency FB" w:hAnsi="Agency FB" w:cs="Arial"/>
+          <w:sz w:val="32"/>
+          <w:szCs w:val="32"/>
+        </w:rPr>
+      </w:pPr>
+      <w:r>
+        <w:rPr>
+          <w:rFonts w:ascii="Agency FB" w:hAnsi="Agency FB" w:cs="Arial"/>
+          <w:sz w:val="32"/>
+          <w:szCs w:val="32"/>
+        </w:rPr>
+        <w:t xml:space="preserve">Para subirmos uma </w:t>
+      </w:r>
+      <w:proofErr w:type="spellStart"/>
+      <w:r>
+        <w:rPr>
+          <w:rFonts w:ascii="Agency FB" w:hAnsi="Agency FB" w:cs="Arial"/>
+          <w:sz w:val="32"/>
+          <w:szCs w:val="32"/>
+        </w:rPr>
+        <w:t>homolog</w:t>
+      </w:r>
+      <w:proofErr w:type="spellEnd"/>
+      <w:r>
+        <w:rPr>
+          <w:rFonts w:ascii="Agency FB" w:hAnsi="Agency FB" w:cs="Arial"/>
+          <w:sz w:val="32"/>
+          <w:szCs w:val="32"/>
+        </w:rPr>
+        <w:t xml:space="preserve"> vamos utilizar um </w:t>
+      </w:r>
+      <w:proofErr w:type="spellStart"/>
+      <w:r>
+        <w:rPr>
+          <w:rFonts w:ascii="Agency FB" w:hAnsi="Agency FB" w:cs="Arial"/>
+          <w:sz w:val="32"/>
+          <w:szCs w:val="32"/>
+        </w:rPr>
+        <w:t>commit</w:t>
+      </w:r>
+      <w:proofErr w:type="spellEnd"/>
+    </w:p>
+    <w:p>
+      <w:pPr>
+        <w:ind w:left="708"/>
         <w:rPr>
           <w:rFonts w:ascii="Agency FB" w:hAnsi="Agency FB" w:cs="Arial"/>
           <w:b/>
@@ -11010,9 +11059,7 @@
           <w:szCs w:val="32"/>
           <w:lang w:val="en-US"/>
         </w:rPr>
-        <w:t xml:space="preserve">git checkout </w:t>
-      </w:r>
-      <w:proofErr w:type="gramStart"/>
+      </w:pPr>
       <w:r>
         <w:rPr>
           <w:rFonts w:ascii="Agency FB" w:hAnsi="Agency FB" w:cs="Arial"/>
@@ -11022,95 +11069,9 @@
           <w:szCs w:val="32"/>
           <w:lang w:val="en-US"/>
         </w:rPr>
-        <w:t>homolog;</w:t>
-      </w:r>
-      <w:proofErr w:type="gramEnd"/>
-    </w:p>
-    <w:p>
-      <w:pPr>
-        <w:ind w:left="708"/>
-        <w:rPr>
-          <w:rFonts w:ascii="Agency FB" w:hAnsi="Agency FB" w:cs="Arial"/>
-          <w:sz w:val="32"/>
-          <w:szCs w:val="32"/>
-        </w:rPr>
-      </w:pPr>
-      <w:r>
-        <w:rPr>
-          <w:rFonts w:ascii="Agency FB" w:hAnsi="Agency FB" w:cs="Arial"/>
-          <w:sz w:val="32"/>
-          <w:szCs w:val="32"/>
-        </w:rPr>
-        <w:t xml:space="preserve">Desta forma você irá identificar no fim da linha que entre () está a palavra </w:t>
-      </w:r>
-      <w:proofErr w:type="spellStart"/>
-      <w:r>
-        <w:rPr>
-          <w:rFonts w:ascii="Agency FB" w:hAnsi="Agency FB" w:cs="Arial"/>
-          <w:sz w:val="32"/>
-          <w:szCs w:val="32"/>
-        </w:rPr>
-        <w:t>homolog</w:t>
-      </w:r>
-      <w:proofErr w:type="spellEnd"/>
-      <w:r>
-        <w:rPr>
-          <w:rFonts w:ascii="Agency FB" w:hAnsi="Agency FB" w:cs="Arial"/>
-          <w:sz w:val="32"/>
-          <w:szCs w:val="32"/>
-        </w:rPr>
-        <w:t>.</w:t>
-      </w:r>
-    </w:p>
-    <w:p>
-      <w:pPr>
-        <w:ind w:left="708"/>
-        <w:rPr>
-          <w:rFonts w:ascii="Agency FB" w:hAnsi="Agency FB" w:cs="Arial"/>
-          <w:sz w:val="32"/>
-          <w:szCs w:val="32"/>
-        </w:rPr>
-      </w:pPr>
-      <w:r>
-        <w:rPr>
-          <w:rFonts w:ascii="Agency FB" w:hAnsi="Agency FB" w:cs="Arial"/>
-          <w:sz w:val="32"/>
-          <w:szCs w:val="32"/>
-        </w:rPr>
-        <w:t xml:space="preserve">Para subirmos uma </w:t>
-      </w:r>
-      <w:proofErr w:type="spellStart"/>
-      <w:r>
-        <w:rPr>
-          <w:rFonts w:ascii="Agency FB" w:hAnsi="Agency FB" w:cs="Arial"/>
-          <w:sz w:val="32"/>
-          <w:szCs w:val="32"/>
-        </w:rPr>
-        <w:t>homolog</w:t>
-      </w:r>
-      <w:proofErr w:type="spellEnd"/>
-      <w:r>
-        <w:rPr>
-          <w:rFonts w:ascii="Agency FB" w:hAnsi="Agency FB" w:cs="Arial"/>
-          <w:sz w:val="32"/>
-          <w:szCs w:val="32"/>
-        </w:rPr>
-        <w:t xml:space="preserve"> vamos utilizar um </w:t>
-      </w:r>
-      <w:proofErr w:type="spellStart"/>
-      <w:r>
-        <w:rPr>
-          <w:rFonts w:ascii="Agency FB" w:hAnsi="Agency FB" w:cs="Arial"/>
-          <w:sz w:val="32"/>
-          <w:szCs w:val="32"/>
-        </w:rPr>
-        <w:t>commit</w:t>
-      </w:r>
-      <w:proofErr w:type="spellEnd"/>
-    </w:p>
-    <w:p>
-      <w:pPr>
-        <w:ind w:left="708"/>
+        <w:t xml:space="preserve">git push </w:t>
+      </w:r>
+      <w:r>
         <w:rPr>
           <w:rFonts w:ascii="Agency FB" w:hAnsi="Agency FB" w:cs="Arial"/>
           <w:b/>
@@ -11119,7 +11080,8 @@
           <w:szCs w:val="32"/>
           <w:lang w:val="en-US"/>
         </w:rPr>
-      </w:pPr>
+        <w:t>-</w:t>
+      </w:r>
       <w:r>
         <w:rPr>
           <w:rFonts w:ascii="Agency FB" w:hAnsi="Agency FB" w:cs="Arial"/>
@@ -11129,7 +11091,7 @@
           <w:szCs w:val="32"/>
           <w:lang w:val="en-US"/>
         </w:rPr>
-        <w:t xml:space="preserve">git push </w:t>
+        <w:t>–set-upstream origin homolog</w:t>
       </w:r>
       <w:r>
         <w:rPr>
@@ -11140,7 +11102,97 @@
           <w:szCs w:val="32"/>
           <w:lang w:val="en-US"/>
         </w:rPr>
-        <w:t>-</w:t>
+        <w:t>;</w:t>
+      </w:r>
+    </w:p>
+    <w:p>
+      <w:pPr>
+        <w:ind w:left="708"/>
+        <w:rPr>
+          <w:rFonts w:ascii="Agency FB" w:hAnsi="Agency FB" w:cs="Arial"/>
+          <w:sz w:val="32"/>
+          <w:szCs w:val="32"/>
+        </w:rPr>
+      </w:pPr>
+      <w:r>
+        <w:rPr>
+          <w:rFonts w:ascii="Agency FB" w:hAnsi="Agency FB" w:cs="Arial"/>
+          <w:sz w:val="32"/>
+          <w:szCs w:val="32"/>
+        </w:rPr>
+        <w:t xml:space="preserve">Desta forma vamos conseguir subir </w:t>
+      </w:r>
+      <w:r>
+        <w:rPr>
+          <w:rFonts w:ascii="Agency FB" w:hAnsi="Agency FB" w:cs="Arial"/>
+          <w:sz w:val="32"/>
+          <w:szCs w:val="32"/>
+        </w:rPr>
+        <w:t xml:space="preserve">nossa </w:t>
+      </w:r>
+      <w:proofErr w:type="spellStart"/>
+      <w:r>
+        <w:rPr>
+          <w:rFonts w:ascii="Agency FB" w:hAnsi="Agency FB" w:cs="Arial"/>
+          <w:sz w:val="32"/>
+          <w:szCs w:val="32"/>
+        </w:rPr>
+        <w:t>branch</w:t>
+      </w:r>
+      <w:proofErr w:type="spellEnd"/>
+      <w:r>
+        <w:rPr>
+          <w:rFonts w:ascii="Agency FB" w:hAnsi="Agency FB" w:cs="Arial"/>
+          <w:sz w:val="32"/>
+          <w:szCs w:val="32"/>
+        </w:rPr>
+        <w:t xml:space="preserve"> </w:t>
+      </w:r>
+      <w:proofErr w:type="spellStart"/>
+      <w:r>
+        <w:rPr>
+          <w:rFonts w:ascii="Agency FB" w:hAnsi="Agency FB" w:cs="Arial"/>
+          <w:sz w:val="32"/>
+          <w:szCs w:val="32"/>
+        </w:rPr>
+        <w:t>homolog</w:t>
+      </w:r>
+      <w:proofErr w:type="spellEnd"/>
+    </w:p>
+    <w:p>
+      <w:pPr>
+        <w:ind w:left="708"/>
+        <w:rPr>
+          <w:rFonts w:ascii="Agency FB" w:hAnsi="Agency FB" w:cs="Arial"/>
+          <w:sz w:val="32"/>
+          <w:szCs w:val="32"/>
+        </w:rPr>
+      </w:pPr>
+      <w:r>
+        <w:rPr>
+          <w:rFonts w:ascii="Agency FB" w:hAnsi="Agency FB" w:cs="Arial"/>
+          <w:sz w:val="32"/>
+          <w:szCs w:val="32"/>
+        </w:rPr>
+        <w:t xml:space="preserve">Repita o mesmo processo para criação da </w:t>
+      </w:r>
+      <w:proofErr w:type="spellStart"/>
+      <w:r>
+        <w:rPr>
+          <w:rFonts w:ascii="Agency FB" w:hAnsi="Agency FB" w:cs="Arial"/>
+          <w:sz w:val="32"/>
+          <w:szCs w:val="32"/>
+        </w:rPr>
+        <w:t>branch</w:t>
+      </w:r>
+      <w:proofErr w:type="spellEnd"/>
+      <w:r>
+        <w:rPr>
+          <w:rFonts w:ascii="Agency FB" w:hAnsi="Agency FB" w:cs="Arial"/>
+          <w:sz w:val="32"/>
+          <w:szCs w:val="32"/>
+        </w:rPr>
+        <w:t xml:space="preserve"> </w:t>
       </w:r>
       <w:r>
         <w:rPr>
@@ -11149,22 +11201,23 @@
           <w:bCs/>
           <w:sz w:val="32"/>
           <w:szCs w:val="32"/>
-          <w:lang w:val="en-US"/>
-        </w:rPr>
-        <w:t xml:space="preserve">–set-upstream origin </w:t>
-      </w:r>
-      <w:proofErr w:type="gramStart"/>
-      <w:r>
+        </w:rPr>
+        <w:t>Cap_4_Adicao</w:t>
+      </w:r>
+    </w:p>
+    <w:p>
+      <w:pPr>
+        <w:ind w:left="708"/>
         <w:rPr>
           <w:rFonts w:ascii="Agency FB" w:hAnsi="Agency FB" w:cs="Arial"/>
           <w:b/>
           <w:bCs/>
           <w:sz w:val="32"/>
           <w:szCs w:val="32"/>
+          <w:u w:val="single"/>
           <w:lang w:val="en-US"/>
         </w:rPr>
-        <w:t>homolog</w:t>
-      </w:r>
+      </w:pPr>
       <w:r>
         <w:rPr>
           <w:rFonts w:ascii="Agency FB" w:hAnsi="Agency FB" w:cs="Arial"/>
@@ -11174,123 +11227,32 @@
           <w:szCs w:val="32"/>
           <w:lang w:val="en-US"/>
         </w:rPr>
-        <w:t>;</w:t>
-      </w:r>
-      <w:proofErr w:type="gramEnd"/>
+        <w:t>git branch Cap_4_Adicao;</w:t>
+      </w:r>
     </w:p>
     <w:p>
       <w:pPr>
         <w:ind w:left="708"/>
-        <w:rPr>
-          <w:rFonts w:ascii="Agency FB" w:hAnsi="Agency FB" w:cs="Arial"/>
-          <w:sz w:val="32"/>
-          <w:szCs w:val="32"/>
-        </w:rPr>
-      </w:pPr>
-      <w:r>
-        <w:rPr>
-          <w:rFonts w:ascii="Agency FB" w:hAnsi="Agency FB" w:cs="Arial"/>
-          <w:sz w:val="32"/>
-          <w:szCs w:val="32"/>
-        </w:rPr>
-        <w:t xml:space="preserve">Desta forma vamos conseguir subir </w:t>
-      </w:r>
-      <w:r>
-        <w:rPr>
-          <w:rFonts w:ascii="Agency FB" w:hAnsi="Agency FB" w:cs="Arial"/>
-          <w:sz w:val="32"/>
-          <w:szCs w:val="32"/>
-        </w:rPr>
-        <w:t xml:space="preserve">nossa </w:t>
-      </w:r>
-      <w:proofErr w:type="spellStart"/>
-      <w:r>
-        <w:rPr>
-          <w:rFonts w:ascii="Agency FB" w:hAnsi="Agency FB" w:cs="Arial"/>
-          <w:sz w:val="32"/>
-          <w:szCs w:val="32"/>
-        </w:rPr>
-        <w:t>branch</w:t>
-      </w:r>
-      <w:proofErr w:type="spellEnd"/>
-      <w:r>
-        <w:rPr>
-          <w:rFonts w:ascii="Agency FB" w:hAnsi="Agency FB" w:cs="Arial"/>
-          <w:sz w:val="32"/>
-          <w:szCs w:val="32"/>
-        </w:rPr>
-        <w:t xml:space="preserve"> </w:t>
-      </w:r>
-      <w:proofErr w:type="spellStart"/>
-      <w:r>
-        <w:rPr>
-          <w:rFonts w:ascii="Agency FB" w:hAnsi="Agency FB" w:cs="Arial"/>
-          <w:sz w:val="32"/>
-          <w:szCs w:val="32"/>
-        </w:rPr>
-        <w:t>homolog</w:t>
-      </w:r>
-      <w:proofErr w:type="spellEnd"/>
-    </w:p>
-    <w:p>
-      <w:pPr>
-        <w:ind w:left="708"/>
-        <w:rPr>
-          <w:rFonts w:ascii="Agency FB" w:hAnsi="Agency FB" w:cs="Arial"/>
-          <w:sz w:val="32"/>
-          <w:szCs w:val="32"/>
-        </w:rPr>
-      </w:pPr>
-      <w:r>
-        <w:rPr>
-          <w:rFonts w:ascii="Agency FB" w:hAnsi="Agency FB" w:cs="Arial"/>
-          <w:sz w:val="32"/>
-          <w:szCs w:val="32"/>
-        </w:rPr>
-        <w:t xml:space="preserve">Repita o mesmo processo para criação da </w:t>
-      </w:r>
-      <w:proofErr w:type="spellStart"/>
-      <w:r>
-        <w:rPr>
-          <w:rFonts w:ascii="Agency FB" w:hAnsi="Agency FB" w:cs="Arial"/>
-          <w:sz w:val="32"/>
-          <w:szCs w:val="32"/>
-        </w:rPr>
-        <w:t>branch</w:t>
-      </w:r>
-      <w:proofErr w:type="spellEnd"/>
-      <w:r>
-        <w:rPr>
-          <w:rFonts w:ascii="Agency FB" w:hAnsi="Agency FB" w:cs="Arial"/>
-          <w:sz w:val="32"/>
-          <w:szCs w:val="32"/>
-        </w:rPr>
-        <w:t xml:space="preserve"> </w:t>
-      </w:r>
-      <w:r>
         <w:rPr>
           <w:rFonts w:ascii="Agency FB" w:hAnsi="Agency FB" w:cs="Arial"/>
           <w:b/>
           <w:bCs/>
           <w:sz w:val="32"/>
           <w:szCs w:val="32"/>
-        </w:rPr>
-        <w:t>Cap_4_Adicao</w:t>
-      </w:r>
-    </w:p>
-    <w:p>
-      <w:pPr>
-        <w:ind w:left="708"/>
+          <w:lang w:val="en-US"/>
+        </w:rPr>
+      </w:pPr>
+      <w:r>
         <w:rPr>
           <w:rFonts w:ascii="Agency FB" w:hAnsi="Agency FB" w:cs="Arial"/>
           <w:b/>
           <w:bCs/>
           <w:sz w:val="32"/>
           <w:szCs w:val="32"/>
-          <w:u w:val="single"/>
           <w:lang w:val="en-US"/>
         </w:rPr>
-      </w:pPr>
+        <w:t>git checkout Cap_4_Adicao</w:t>
+      </w:r>
       <w:r>
         <w:rPr>
           <w:rFonts w:ascii="Agency FB" w:hAnsi="Agency FB" w:cs="Arial"/>
@@ -11300,10 +11262,12 @@
           <w:szCs w:val="32"/>
           <w:lang w:val="en-US"/>
         </w:rPr>
-        <w:t>git branch Cap_4_</w:t>
-      </w:r>
-      <w:proofErr w:type="gramStart"/>
-      <w:r>
+        <w:t>;</w:t>
+      </w:r>
+    </w:p>
+    <w:p>
+      <w:pPr>
+        <w:ind w:left="708"/>
         <w:rPr>
           <w:rFonts w:ascii="Agency FB" w:hAnsi="Agency FB" w:cs="Arial"/>
           <w:b/>
@@ -11312,13 +11276,8 @@
           <w:szCs w:val="32"/>
           <w:lang w:val="en-US"/>
         </w:rPr>
-        <w:t>Adicao;</w:t>
-      </w:r>
-      <w:proofErr w:type="gramEnd"/>
-    </w:p>
-    <w:p>
-      <w:pPr>
-        <w:ind w:left="708"/>
+      </w:pPr>
+      <w:r>
         <w:rPr>
           <w:rFonts w:ascii="Agency FB" w:hAnsi="Agency FB" w:cs="Arial"/>
           <w:b/>
@@ -11327,7 +11286,8 @@
           <w:szCs w:val="32"/>
           <w:lang w:val="en-US"/>
         </w:rPr>
-      </w:pPr>
+        <w:t xml:space="preserve">git push </w:t>
+      </w:r>
       <w:r>
         <w:rPr>
           <w:rFonts w:ascii="Agency FB" w:hAnsi="Agency FB" w:cs="Arial"/>
@@ -11337,9 +11297,8 @@
           <w:szCs w:val="32"/>
           <w:lang w:val="en-US"/>
         </w:rPr>
-        <w:t>git checkout Cap_4_</w:t>
-      </w:r>
-      <w:proofErr w:type="gramStart"/>
+        <w:t>-</w:t>
+      </w:r>
       <w:r>
         <w:rPr>
           <w:rFonts w:ascii="Agency FB" w:hAnsi="Agency FB" w:cs="Arial"/>
@@ -11349,7 +11308,7 @@
           <w:szCs w:val="32"/>
           <w:lang w:val="en-US"/>
         </w:rPr>
-        <w:t>Adicao</w:t>
+        <w:t xml:space="preserve">–set-upstream origin </w:t>
       </w:r>
       <w:r>
         <w:rPr>
@@ -11360,79 +11319,8 @@
           <w:szCs w:val="32"/>
           <w:lang w:val="en-US"/>
         </w:rPr>
-        <w:t>;</w:t>
-      </w:r>
-      <w:proofErr w:type="gramEnd"/>
-    </w:p>
-    <w:p>
-      <w:pPr>
-        <w:ind w:left="708"/>
-        <w:rPr>
-          <w:rFonts w:ascii="Agency FB" w:hAnsi="Agency FB" w:cs="Arial"/>
-          <w:b/>
-          <w:bCs/>
-          <w:sz w:val="32"/>
-          <w:szCs w:val="32"/>
-          <w:lang w:val="en-US"/>
-        </w:rPr>
-      </w:pPr>
-      <w:r>
-        <w:rPr>
-          <w:rFonts w:ascii="Agency FB" w:hAnsi="Agency FB" w:cs="Arial"/>
-          <w:b/>
-          <w:bCs/>
-          <w:sz w:val="32"/>
-          <w:szCs w:val="32"/>
-          <w:lang w:val="en-US"/>
-        </w:rPr>
-        <w:t xml:space="preserve">git push </w:t>
-      </w:r>
-      <w:r>
-        <w:rPr>
-          <w:rFonts w:ascii="Agency FB" w:hAnsi="Agency FB" w:cs="Arial"/>
-          <w:b/>
-          <w:bCs/>
-          <w:sz w:val="32"/>
-          <w:szCs w:val="32"/>
-          <w:lang w:val="en-US"/>
-        </w:rPr>
-        <w:t>-</w:t>
-      </w:r>
-      <w:r>
-        <w:rPr>
-          <w:rFonts w:ascii="Agency FB" w:hAnsi="Agency FB" w:cs="Arial"/>
-          <w:b/>
-          <w:bCs/>
-          <w:sz w:val="32"/>
-          <w:szCs w:val="32"/>
-          <w:lang w:val="en-US"/>
-        </w:rPr>
-        <w:t xml:space="preserve">–set-upstream origin </w:t>
-      </w:r>
-      <w:r>
-        <w:rPr>
-          <w:rFonts w:ascii="Agency FB" w:hAnsi="Agency FB" w:cs="Arial"/>
-          <w:b/>
-          <w:bCs/>
-          <w:sz w:val="32"/>
-          <w:szCs w:val="32"/>
-          <w:lang w:val="en-US"/>
-        </w:rPr>
-        <w:t>Cap_4_</w:t>
-      </w:r>
-      <w:proofErr w:type="gramStart"/>
-      <w:r>
-        <w:rPr>
-          <w:rFonts w:ascii="Agency FB" w:hAnsi="Agency FB" w:cs="Arial"/>
-          <w:b/>
-          <w:bCs/>
-          <w:sz w:val="32"/>
-          <w:szCs w:val="32"/>
-          <w:lang w:val="en-US"/>
-        </w:rPr>
-        <w:t>Adicao;</w:t>
-      </w:r>
-      <w:proofErr w:type="gramEnd"/>
+        <w:t>Cap_4_Adicao;</w:t>
+      </w:r>
     </w:p>
     <w:p>
       <w:pPr>
@@ -11638,24 +11526,14 @@
         </w:rPr>
         <w:t xml:space="preserve">novos conteúdos ao capítulo </w:t>
       </w:r>
-      <w:proofErr w:type="gramStart"/>
-      <w:r>
-        <w:rPr>
-          <w:rFonts w:ascii="Agency FB" w:hAnsi="Agency FB" w:cs="Arial"/>
-          <w:sz w:val="32"/>
-          <w:szCs w:val="32"/>
-        </w:rPr>
-        <w:t xml:space="preserve">4 </w:t>
-      </w:r>
-      <w:r>
-        <w:rPr>
-          <w:rFonts w:ascii="Agency FB" w:hAnsi="Agency FB" w:cs="Arial"/>
-          <w:sz w:val="32"/>
-          <w:szCs w:val="32"/>
-        </w:rPr>
-        <w:t xml:space="preserve"> no</w:t>
-      </w:r>
-      <w:proofErr w:type="gramEnd"/>
+      <w:r>
+        <w:rPr>
+          <w:rFonts w:ascii="Agency FB" w:hAnsi="Agency FB" w:cs="Arial"/>
+          <w:sz w:val="32"/>
+          <w:szCs w:val="32"/>
+        </w:rPr>
+        <w:t>4 no</w:t>
+      </w:r>
       <w:r>
         <w:rPr>
           <w:rFonts w:ascii="Agency FB" w:hAnsi="Agency FB" w:cs="Arial"/>
@@ -11954,7 +11832,6 @@
         <w:t xml:space="preserve"> </w:t>
       </w:r>
       <w:proofErr w:type="spellStart"/>
-      <w:proofErr w:type="gramStart"/>
       <w:r>
         <w:rPr>
           <w:rFonts w:ascii="Agency FB" w:hAnsi="Agency FB" w:cs="Arial"/>
@@ -11972,7 +11849,6 @@
         </w:rPr>
         <w:t xml:space="preserve"> .</w:t>
       </w:r>
-      <w:proofErr w:type="gramEnd"/>
     </w:p>
     <w:p>
       <w:pPr>
@@ -12086,6 +11962,7 @@
       <w:r>
         <w:rPr>
           <w:rFonts w:ascii="Agency FB" w:hAnsi="Agency FB" w:cs="Arial"/>
+          <w:noProof/>
           <w:sz w:val="32"/>
           <w:szCs w:val="32"/>
         </w:rPr>
@@ -12140,7 +12017,23 @@
           <w:szCs w:val="32"/>
         </w:rPr>
         <w:br/>
-        <w:t xml:space="preserve">Após esses dois comandos executados vamos alterar para a </w:t>
+        <w:t xml:space="preserve">Após esses </w:t>
+      </w:r>
+      <w:r>
+        <w:rPr>
+          <w:rFonts w:ascii="Agency FB" w:hAnsi="Agency FB" w:cs="Arial"/>
+          <w:sz w:val="32"/>
+          <w:szCs w:val="32"/>
+        </w:rPr>
+        <w:t>três</w:t>
+      </w:r>
+      <w:r>
+        <w:rPr>
+          <w:rFonts w:ascii="Agency FB" w:hAnsi="Agency FB" w:cs="Arial"/>
+          <w:sz w:val="32"/>
+          <w:szCs w:val="32"/>
+        </w:rPr>
+        <w:t xml:space="preserve"> comandos executados vamos alterar para a </w:t>
       </w:r>
       <w:proofErr w:type="spellStart"/>
       <w:r>
@@ -12214,6 +12107,14 @@
         </w:rPr>
         <w:t>.</w:t>
       </w:r>
+      <w:r>
+        <w:rPr>
+          <w:rFonts w:ascii="Agency FB" w:hAnsi="Agency FB" w:cs="Arial"/>
+          <w:sz w:val="32"/>
+          <w:szCs w:val="32"/>
+        </w:rPr>
+        <w:t xml:space="preserve"> Digite:</w:t>
+      </w:r>
     </w:p>
     <w:p>
       <w:pPr>
@@ -12260,6 +12161,413 @@
         </w:rPr>
         <w:t>.</w:t>
       </w:r>
+    </w:p>
+    <w:p>
+      <w:pPr>
+        <w:ind w:left="708"/>
+        <w:rPr>
+          <w:rFonts w:ascii="Agency FB" w:hAnsi="Agency FB" w:cs="Arial"/>
+          <w:sz w:val="32"/>
+          <w:szCs w:val="32"/>
+        </w:rPr>
+      </w:pPr>
+      <w:r>
+        <w:rPr>
+          <w:rFonts w:ascii="Agency FB" w:hAnsi="Agency FB" w:cs="Arial"/>
+          <w:sz w:val="32"/>
+          <w:szCs w:val="32"/>
+        </w:rPr>
+        <w:drawing>
+          <wp:inline distT="0" distB="0" distL="0" distR="0" wp14:anchorId="143A5B40" wp14:editId="72F307A5">
+            <wp:extent cx="5400040" cy="2571750"/>
+            <wp:effectExtent l="0" t="0" r="0" b="0"/>
+            <wp:docPr id="44" name="Imagem 44"/>
+            <wp:cNvGraphicFramePr>
+              <a:graphicFrameLocks xmlns:a="http://schemas.openxmlformats.org/drawingml/2006/main" noChangeAspect="1"/>
+            </wp:cNvGraphicFramePr>
+            <a:graphic xmlns:a="http://schemas.openxmlformats.org/drawingml/2006/main">
+              <a:graphicData uri="http://schemas.openxmlformats.org/drawingml/2006/picture">
+                <pic:pic xmlns:pic="http://schemas.openxmlformats.org/drawingml/2006/picture">
+                  <pic:nvPicPr>
+                    <pic:cNvPr id="1" name=""/>
+                    <pic:cNvPicPr/>
+                  </pic:nvPicPr>
+                  <pic:blipFill>
+                    <a:blip r:embed="rId54"/>
+                    <a:stretch>
+                      <a:fillRect/>
+                    </a:stretch>
+                  </pic:blipFill>
+                  <pic:spPr>
+                    <a:xfrm>
+                      <a:off x="0" y="0"/>
+                      <a:ext cx="5400040" cy="2571750"/>
+                    </a:xfrm>
+                    <a:prstGeom prst="rect">
+                      <a:avLst/>
+                    </a:prstGeom>
+                  </pic:spPr>
+                </pic:pic>
+              </a:graphicData>
+            </a:graphic>
+          </wp:inline>
+        </w:drawing>
+      </w:r>
+    </w:p>
+    <w:p>
+      <w:pPr>
+        <w:ind w:left="708"/>
+        <w:rPr>
+          <w:rFonts w:ascii="Agency FB" w:hAnsi="Agency FB" w:cs="Arial"/>
+          <w:sz w:val="32"/>
+          <w:szCs w:val="32"/>
+        </w:rPr>
+      </w:pPr>
+      <w:r>
+        <w:rPr>
+          <w:rFonts w:ascii="Agency FB" w:hAnsi="Agency FB" w:cs="Arial"/>
+          <w:sz w:val="32"/>
+          <w:szCs w:val="32"/>
+        </w:rPr>
+        <w:lastRenderedPageBreak/>
+        <w:t xml:space="preserve">Ao abrir o arquivo novamente vamos nos deparar que a </w:t>
+      </w:r>
+      <w:proofErr w:type="spellStart"/>
+      <w:r>
+        <w:rPr>
+          <w:rFonts w:ascii="Agency FB" w:hAnsi="Agency FB" w:cs="Arial"/>
+          <w:sz w:val="32"/>
+          <w:szCs w:val="32"/>
+        </w:rPr>
+        <w:t>branch</w:t>
+      </w:r>
+      <w:proofErr w:type="spellEnd"/>
+      <w:r>
+        <w:rPr>
+          <w:rFonts w:ascii="Agency FB" w:hAnsi="Agency FB" w:cs="Arial"/>
+          <w:sz w:val="32"/>
+          <w:szCs w:val="32"/>
+        </w:rPr>
+        <w:t xml:space="preserve"> de </w:t>
+      </w:r>
+      <w:proofErr w:type="spellStart"/>
+      <w:r>
+        <w:rPr>
+          <w:rFonts w:ascii="Agency FB" w:hAnsi="Agency FB" w:cs="Arial"/>
+          <w:sz w:val="32"/>
+          <w:szCs w:val="32"/>
+        </w:rPr>
+        <w:t>homolog</w:t>
+      </w:r>
+      <w:proofErr w:type="spellEnd"/>
+      <w:r>
+        <w:rPr>
+          <w:rFonts w:ascii="Agency FB" w:hAnsi="Agency FB" w:cs="Arial"/>
+          <w:sz w:val="32"/>
+          <w:szCs w:val="32"/>
+        </w:rPr>
+        <w:t xml:space="preserve"> não contém nem o capítulo 4.</w:t>
+      </w:r>
+    </w:p>
+    <w:p>
+      <w:pPr>
+        <w:ind w:left="708"/>
+        <w:rPr>
+          <w:rFonts w:ascii="Agency FB" w:hAnsi="Agency FB" w:cs="Arial"/>
+          <w:sz w:val="32"/>
+          <w:szCs w:val="32"/>
+        </w:rPr>
+      </w:pPr>
+      <w:r>
+        <w:rPr>
+          <w:rFonts w:ascii="Agency FB" w:hAnsi="Agency FB" w:cs="Arial"/>
+          <w:sz w:val="32"/>
+          <w:szCs w:val="32"/>
+        </w:rPr>
+        <w:drawing>
+          <wp:inline distT="0" distB="0" distL="0" distR="0" wp14:anchorId="48BB7EDE" wp14:editId="7FA12B09">
+            <wp:extent cx="5400040" cy="3138805"/>
+            <wp:effectExtent l="0" t="0" r="0" b="4445"/>
+            <wp:docPr id="45" name="Imagem 45"/>
+            <wp:cNvGraphicFramePr>
+              <a:graphicFrameLocks xmlns:a="http://schemas.openxmlformats.org/drawingml/2006/main" noChangeAspect="1"/>
+            </wp:cNvGraphicFramePr>
+            <a:graphic xmlns:a="http://schemas.openxmlformats.org/drawingml/2006/main">
+              <a:graphicData uri="http://schemas.openxmlformats.org/drawingml/2006/picture">
+                <pic:pic xmlns:pic="http://schemas.openxmlformats.org/drawingml/2006/picture">
+                  <pic:nvPicPr>
+                    <pic:cNvPr id="1" name=""/>
+                    <pic:cNvPicPr/>
+                  </pic:nvPicPr>
+                  <pic:blipFill>
+                    <a:blip r:embed="rId55"/>
+                    <a:stretch>
+                      <a:fillRect/>
+                    </a:stretch>
+                  </pic:blipFill>
+                  <pic:spPr>
+                    <a:xfrm>
+                      <a:off x="0" y="0"/>
+                      <a:ext cx="5400040" cy="3138805"/>
+                    </a:xfrm>
+                    <a:prstGeom prst="rect">
+                      <a:avLst/>
+                    </a:prstGeom>
+                  </pic:spPr>
+                </pic:pic>
+              </a:graphicData>
+            </a:graphic>
+          </wp:inline>
+        </w:drawing>
+      </w:r>
+    </w:p>
+    <w:p>
+      <w:pPr>
+        <w:ind w:left="708"/>
+        <w:rPr>
+          <w:rFonts w:ascii="Agency FB" w:hAnsi="Agency FB" w:cs="Arial"/>
+          <w:sz w:val="32"/>
+          <w:szCs w:val="32"/>
+        </w:rPr>
+      </w:pPr>
+      <w:r>
+        <w:rPr>
+          <w:rFonts w:ascii="Agency FB" w:hAnsi="Agency FB" w:cs="Arial"/>
+          <w:sz w:val="32"/>
+          <w:szCs w:val="32"/>
+        </w:rPr>
+        <w:t xml:space="preserve">Verificando isso está totalmente correto, nós </w:t>
+      </w:r>
+      <w:r>
+        <w:rPr>
+          <w:rFonts w:ascii="Agency FB" w:hAnsi="Agency FB" w:cs="Arial"/>
+          <w:sz w:val="32"/>
+          <w:szCs w:val="32"/>
+        </w:rPr>
+        <w:t>criamos um</w:t>
+      </w:r>
+      <w:r>
+        <w:rPr>
+          <w:rFonts w:ascii="Agency FB" w:hAnsi="Agency FB" w:cs="Arial"/>
+          <w:sz w:val="32"/>
+          <w:szCs w:val="32"/>
+        </w:rPr>
+        <w:t xml:space="preserve"> ambiente para desenvolver o capítulo 4</w:t>
+      </w:r>
+      <w:r>
+        <w:rPr>
+          <w:rFonts w:ascii="Agency FB" w:hAnsi="Agency FB" w:cs="Arial"/>
+          <w:sz w:val="32"/>
+          <w:szCs w:val="32"/>
+        </w:rPr>
+        <w:t xml:space="preserve">, então no ambiente de </w:t>
+      </w:r>
+      <w:proofErr w:type="spellStart"/>
+      <w:r>
+        <w:rPr>
+          <w:rFonts w:ascii="Agency FB" w:hAnsi="Agency FB" w:cs="Arial"/>
+          <w:sz w:val="32"/>
+          <w:szCs w:val="32"/>
+        </w:rPr>
+        <w:t>Homolog</w:t>
+      </w:r>
+      <w:proofErr w:type="spellEnd"/>
+      <w:r>
+        <w:rPr>
+          <w:rFonts w:ascii="Agency FB" w:hAnsi="Agency FB" w:cs="Arial"/>
+          <w:sz w:val="32"/>
+          <w:szCs w:val="32"/>
+        </w:rPr>
+        <w:t xml:space="preserve"> (testes), não deve conter alterações que ainda não foram concluídas. Mas agora vamos dizer que o capítulo 4 esteja completo, então devemos mandar para o ambiente de teste para que aprovem as alterações. Sendo assim para atualizar o ambiente de </w:t>
+      </w:r>
+      <w:proofErr w:type="spellStart"/>
+      <w:r>
+        <w:rPr>
+          <w:rFonts w:ascii="Agency FB" w:hAnsi="Agency FB" w:cs="Arial"/>
+          <w:sz w:val="32"/>
+          <w:szCs w:val="32"/>
+        </w:rPr>
+        <w:t>Homolog</w:t>
+      </w:r>
+      <w:proofErr w:type="spellEnd"/>
+      <w:r>
+        <w:rPr>
+          <w:rFonts w:ascii="Agency FB" w:hAnsi="Agency FB" w:cs="Arial"/>
+          <w:sz w:val="32"/>
+          <w:szCs w:val="32"/>
+        </w:rPr>
+        <w:t xml:space="preserve"> vamos utilizar o comando </w:t>
+      </w:r>
+      <w:proofErr w:type="spellStart"/>
+      <w:r>
+        <w:rPr>
+          <w:rFonts w:ascii="Agency FB" w:hAnsi="Agency FB" w:cs="Arial"/>
+          <w:sz w:val="32"/>
+          <w:szCs w:val="32"/>
+        </w:rPr>
+        <w:t>Git</w:t>
+      </w:r>
+      <w:proofErr w:type="spellEnd"/>
+      <w:r>
+        <w:rPr>
+          <w:rFonts w:ascii="Agency FB" w:hAnsi="Agency FB" w:cs="Arial"/>
+          <w:sz w:val="32"/>
+          <w:szCs w:val="32"/>
+        </w:rPr>
+        <w:t xml:space="preserve"> Merge, este comando irá mesclara as alterações que foram efetuadas no arquivo da </w:t>
+      </w:r>
+      <w:proofErr w:type="spellStart"/>
+      <w:r>
+        <w:rPr>
+          <w:rFonts w:ascii="Agency FB" w:hAnsi="Agency FB" w:cs="Arial"/>
+          <w:sz w:val="32"/>
+          <w:szCs w:val="32"/>
+        </w:rPr>
+        <w:t>branch</w:t>
+      </w:r>
+      <w:proofErr w:type="spellEnd"/>
+      <w:r>
+        <w:rPr>
+          <w:rFonts w:ascii="Agency FB" w:hAnsi="Agency FB" w:cs="Arial"/>
+          <w:sz w:val="32"/>
+          <w:szCs w:val="32"/>
+        </w:rPr>
+        <w:t xml:space="preserve"> Cap_4_Adicao para sua </w:t>
+      </w:r>
+      <w:proofErr w:type="spellStart"/>
+      <w:r>
+        <w:rPr>
+          <w:rFonts w:ascii="Agency FB" w:hAnsi="Agency FB" w:cs="Arial"/>
+          <w:sz w:val="32"/>
+          <w:szCs w:val="32"/>
+        </w:rPr>
+        <w:t>branch</w:t>
+      </w:r>
+      <w:proofErr w:type="spellEnd"/>
+      <w:r>
+        <w:rPr>
+          <w:rFonts w:ascii="Agency FB" w:hAnsi="Agency FB" w:cs="Arial"/>
+          <w:sz w:val="32"/>
+          <w:szCs w:val="32"/>
+        </w:rPr>
+        <w:t>.</w:t>
+      </w:r>
+    </w:p>
+    <w:p>
+      <w:pPr>
+        <w:ind w:left="708"/>
+        <w:rPr>
+          <w:rFonts w:ascii="Agency FB" w:hAnsi="Agency FB" w:cs="Arial"/>
+          <w:sz w:val="32"/>
+          <w:szCs w:val="32"/>
+        </w:rPr>
+      </w:pPr>
+      <w:r>
+        <w:rPr>
+          <w:rFonts w:ascii="Agency FB" w:hAnsi="Agency FB" w:cs="Arial"/>
+          <w:sz w:val="32"/>
+          <w:szCs w:val="32"/>
+        </w:rPr>
+        <w:drawing>
+          <wp:inline distT="0" distB="0" distL="0" distR="0" wp14:anchorId="269E56EB" wp14:editId="7AECC43A">
+            <wp:extent cx="5400040" cy="2819400"/>
+            <wp:effectExtent l="0" t="0" r="0" b="0"/>
+            <wp:docPr id="46" name="Imagem 46"/>
+            <wp:cNvGraphicFramePr>
+              <a:graphicFrameLocks xmlns:a="http://schemas.openxmlformats.org/drawingml/2006/main" noChangeAspect="1"/>
+            </wp:cNvGraphicFramePr>
+            <a:graphic xmlns:a="http://schemas.openxmlformats.org/drawingml/2006/main">
+              <a:graphicData uri="http://schemas.openxmlformats.org/drawingml/2006/picture">
+                <pic:pic xmlns:pic="http://schemas.openxmlformats.org/drawingml/2006/picture">
+                  <pic:nvPicPr>
+                    <pic:cNvPr id="1" name=""/>
+                    <pic:cNvPicPr/>
+                  </pic:nvPicPr>
+                  <pic:blipFill>
+                    <a:blip r:embed="rId56"/>
+                    <a:stretch>
+                      <a:fillRect/>
+                    </a:stretch>
+                  </pic:blipFill>
+                  <pic:spPr>
+                    <a:xfrm>
+                      <a:off x="0" y="0"/>
+                      <a:ext cx="5400040" cy="2819400"/>
+                    </a:xfrm>
+                    <a:prstGeom prst="rect">
+                      <a:avLst/>
+                    </a:prstGeom>
+                  </pic:spPr>
+                </pic:pic>
+              </a:graphicData>
+            </a:graphic>
+          </wp:inline>
+        </w:drawing>
+      </w:r>
+    </w:p>
+    <w:p>
+      <w:pPr>
+        <w:ind w:left="708"/>
+        <w:rPr>
+          <w:rFonts w:ascii="Agency FB" w:hAnsi="Agency FB" w:cs="Arial"/>
+          <w:sz w:val="32"/>
+          <w:szCs w:val="32"/>
+        </w:rPr>
+      </w:pPr>
+      <w:r>
+        <w:rPr>
+          <w:rFonts w:ascii="Agency FB" w:hAnsi="Agency FB" w:cs="Arial"/>
+          <w:sz w:val="32"/>
+          <w:szCs w:val="32"/>
+        </w:rPr>
+        <w:lastRenderedPageBreak/>
+        <w:t xml:space="preserve">Assim sucessivamente faremos o mesmo método para a </w:t>
+      </w:r>
+      <w:proofErr w:type="spellStart"/>
+      <w:r>
+        <w:rPr>
+          <w:rFonts w:ascii="Agency FB" w:hAnsi="Agency FB" w:cs="Arial"/>
+          <w:sz w:val="32"/>
+          <w:szCs w:val="32"/>
+        </w:rPr>
+        <w:t>branch</w:t>
+      </w:r>
+      <w:proofErr w:type="spellEnd"/>
+      <w:r>
+        <w:rPr>
+          <w:rFonts w:ascii="Agency FB" w:hAnsi="Agency FB" w:cs="Arial"/>
+          <w:sz w:val="32"/>
+          <w:szCs w:val="32"/>
+        </w:rPr>
+        <w:t xml:space="preserve"> Master, mas não neste momento porque lembre o ambiente Master é seu ambiente de produção, no momento temos muito ainda para produzir antes de efetuarmos merge para master.</w:t>
+      </w:r>
+    </w:p>
+    <w:p>
+      <w:pPr>
+        <w:rPr>
+          <w:rFonts w:ascii="Agency FB" w:hAnsi="Agency FB" w:cs="Arial"/>
+          <w:sz w:val="32"/>
+          <w:szCs w:val="32"/>
+        </w:rPr>
+      </w:pPr>
+      <w:r>
+        <w:rPr>
+          <w:rFonts w:ascii="Agency FB" w:hAnsi="Agency FB" w:cs="Arial"/>
+          <w:sz w:val="32"/>
+          <w:szCs w:val="32"/>
+        </w:rPr>
+        <w:br w:type="page"/>
+      </w:r>
+    </w:p>
+    <w:p>
+      <w:pPr>
+        <w:ind w:left="708"/>
+        <w:rPr>
+          <w:rFonts w:ascii="Agency FB" w:hAnsi="Agency FB" w:cs="Arial"/>
+          <w:sz w:val="32"/>
+          <w:szCs w:val="32"/>
+        </w:rPr>
+      </w:pPr>
     </w:p>
     <w:sectPr>
       <w:pgSz w:w="11906" w:h="16838"/>

</xml_diff>

<commit_message>
Adicionando linha no arquivo de conflito
</commit_message>
<xml_diff>
--- a/Curso_GitHub.docx
+++ b/Curso_GitHub.docx
@@ -11037,23 +11037,27 @@
           <w:sz w:val="32"/>
           <w:szCs w:val="32"/>
         </w:rPr>
-        <w:t>Para isso vamos fazer checkout na branch Cap_</w:t>
-      </w:r>
-      <w:r>
-        <w:rPr>
-          <w:rFonts w:ascii="Agency FB" w:hAnsi="Agency FB" w:cs="Arial"/>
-          <w:sz w:val="32"/>
-          <w:szCs w:val="32"/>
-        </w:rPr>
-        <w:t>5</w:t>
-      </w:r>
-      <w:r>
-        <w:rPr>
-          <w:rFonts w:ascii="Agency FB" w:hAnsi="Agency FB" w:cs="Arial"/>
-          <w:sz w:val="32"/>
-          <w:szCs w:val="32"/>
-        </w:rPr>
-        <w:t>_Adicao e efetuar merge da branch Homolog</w:t>
+        <w:t xml:space="preserve">Neste caso vamos criar um arquivo separado para não corrermos risco de perder qualquer coisa no documento deste curso, vamos criar um arquivo chamado: </w:t>
+      </w:r>
+      <w:r>
+        <w:rPr>
+          <w:rFonts w:ascii="Agency FB" w:hAnsi="Agency FB" w:cs="Arial"/>
+          <w:b/>
+          <w:bCs/>
+          <w:sz w:val="32"/>
+          <w:szCs w:val="32"/>
+        </w:rPr>
+        <w:t>Arquivo_Para_Conflitos.txt</w:t>
+      </w:r>
+      <w:r>
+        <w:rPr>
+          <w:rFonts w:ascii="Agency FB" w:hAnsi="Agency FB" w:cs="Arial"/>
+          <w:b/>
+          <w:bCs/>
+          <w:sz w:val="32"/>
+          <w:szCs w:val="32"/>
+        </w:rPr>
+        <w:t>.</w:t>
       </w:r>
     </w:p>
     <w:p>
@@ -11065,6 +11069,300 @@
           <w:szCs w:val="32"/>
         </w:rPr>
       </w:pPr>
+      <w:r>
+        <w:rPr>
+          <w:rFonts w:ascii="Agency FB" w:hAnsi="Agency FB" w:cs="Arial"/>
+          <w:sz w:val="32"/>
+          <w:szCs w:val="32"/>
+        </w:rPr>
+        <w:t>Neste arquivo vamos colocar um trecho do capítulo 5. Em seguida vamos trocar para a branch Cap_5_Adicao e vamos alterar uma das linhas do trecho.</w:t>
+      </w:r>
+    </w:p>
+    <w:p>
+      <w:pPr>
+        <w:ind w:left="708"/>
+        <w:rPr>
+          <w:rFonts w:ascii="Agency FB" w:hAnsi="Agency FB" w:cs="Arial"/>
+          <w:sz w:val="32"/>
+          <w:szCs w:val="32"/>
+        </w:rPr>
+      </w:pPr>
+      <w:r>
+        <w:rPr>
+          <w:rFonts w:ascii="Agency FB" w:hAnsi="Agency FB" w:cs="Arial"/>
+          <w:noProof/>
+          <w:sz w:val="32"/>
+          <w:szCs w:val="32"/>
+        </w:rPr>
+        <w:drawing>
+          <wp:inline distT="0" distB="0" distL="0" distR="0" wp14:anchorId="1D3D49CE" wp14:editId="2A43AC21">
+            <wp:extent cx="5400040" cy="2911475"/>
+            <wp:effectExtent l="0" t="0" r="0" b="3175"/>
+            <wp:docPr id="51" name="Imagem 51"/>
+            <wp:cNvGraphicFramePr>
+              <a:graphicFrameLocks xmlns:a="http://schemas.openxmlformats.org/drawingml/2006/main" noChangeAspect="1"/>
+            </wp:cNvGraphicFramePr>
+            <a:graphic xmlns:a="http://schemas.openxmlformats.org/drawingml/2006/main">
+              <a:graphicData uri="http://schemas.openxmlformats.org/drawingml/2006/picture">
+                <pic:pic xmlns:pic="http://schemas.openxmlformats.org/drawingml/2006/picture">
+                  <pic:nvPicPr>
+                    <pic:cNvPr id="1" name=""/>
+                    <pic:cNvPicPr/>
+                  </pic:nvPicPr>
+                  <pic:blipFill>
+                    <a:blip r:embed="rId57"/>
+                    <a:stretch>
+                      <a:fillRect/>
+                    </a:stretch>
+                  </pic:blipFill>
+                  <pic:spPr>
+                    <a:xfrm>
+                      <a:off x="0" y="0"/>
+                      <a:ext cx="5400040" cy="2911475"/>
+                    </a:xfrm>
+                    <a:prstGeom prst="rect">
+                      <a:avLst/>
+                    </a:prstGeom>
+                  </pic:spPr>
+                </pic:pic>
+              </a:graphicData>
+            </a:graphic>
+          </wp:inline>
+        </w:drawing>
+      </w:r>
+    </w:p>
+    <w:p>
+      <w:pPr>
+        <w:ind w:left="708"/>
+        <w:rPr>
+          <w:rFonts w:ascii="Agency FB" w:hAnsi="Agency FB" w:cs="Arial"/>
+          <w:sz w:val="32"/>
+          <w:szCs w:val="32"/>
+        </w:rPr>
+      </w:pPr>
+      <w:r>
+        <w:rPr>
+          <w:rFonts w:ascii="Agency FB" w:hAnsi="Agency FB" w:cs="Arial"/>
+          <w:sz w:val="32"/>
+          <w:szCs w:val="32"/>
+        </w:rPr>
+        <w:t>Após adicionarmos o arquivo vamos atualizar nossa branch neste caso fizemos a adição deste arquivo na branch Homolog.</w:t>
+      </w:r>
+    </w:p>
+    <w:p>
+      <w:pPr>
+        <w:ind w:left="708"/>
+        <w:rPr>
+          <w:rFonts w:ascii="Agency FB" w:hAnsi="Agency FB" w:cs="Arial"/>
+          <w:sz w:val="32"/>
+          <w:szCs w:val="32"/>
+        </w:rPr>
+      </w:pPr>
+      <w:r>
+        <w:rPr>
+          <w:rFonts w:ascii="Agency FB" w:hAnsi="Agency FB" w:cs="Arial"/>
+          <w:noProof/>
+          <w:sz w:val="32"/>
+          <w:szCs w:val="32"/>
+        </w:rPr>
+        <w:lastRenderedPageBreak/>
+        <w:drawing>
+          <wp:inline distT="0" distB="0" distL="0" distR="0" wp14:anchorId="5410F1DA" wp14:editId="525590DF">
+            <wp:extent cx="5400040" cy="3432810"/>
+            <wp:effectExtent l="0" t="0" r="0" b="0"/>
+            <wp:docPr id="48" name="Imagem 48"/>
+            <wp:cNvGraphicFramePr>
+              <a:graphicFrameLocks xmlns:a="http://schemas.openxmlformats.org/drawingml/2006/main" noChangeAspect="1"/>
+            </wp:cNvGraphicFramePr>
+            <a:graphic xmlns:a="http://schemas.openxmlformats.org/drawingml/2006/main">
+              <a:graphicData uri="http://schemas.openxmlformats.org/drawingml/2006/picture">
+                <pic:pic xmlns:pic="http://schemas.openxmlformats.org/drawingml/2006/picture">
+                  <pic:nvPicPr>
+                    <pic:cNvPr id="1" name=""/>
+                    <pic:cNvPicPr/>
+                  </pic:nvPicPr>
+                  <pic:blipFill>
+                    <a:blip r:embed="rId58"/>
+                    <a:stretch>
+                      <a:fillRect/>
+                    </a:stretch>
+                  </pic:blipFill>
+                  <pic:spPr>
+                    <a:xfrm>
+                      <a:off x="0" y="0"/>
+                      <a:ext cx="5400040" cy="3432810"/>
+                    </a:xfrm>
+                    <a:prstGeom prst="rect">
+                      <a:avLst/>
+                    </a:prstGeom>
+                  </pic:spPr>
+                </pic:pic>
+              </a:graphicData>
+            </a:graphic>
+          </wp:inline>
+        </w:drawing>
+      </w:r>
+    </w:p>
+    <w:p>
+      <w:pPr>
+        <w:ind w:left="708"/>
+        <w:rPr>
+          <w:rFonts w:ascii="Agency FB" w:hAnsi="Agency FB" w:cs="Arial"/>
+          <w:sz w:val="32"/>
+          <w:szCs w:val="32"/>
+        </w:rPr>
+      </w:pPr>
+      <w:r>
+        <w:rPr>
+          <w:rFonts w:ascii="Agency FB" w:hAnsi="Agency FB" w:cs="Arial"/>
+          <w:sz w:val="32"/>
+          <w:szCs w:val="32"/>
+        </w:rPr>
+        <w:t>Após atualizarmos a branch Homolog vamos criar a branch Cap_5_Adicao</w:t>
+      </w:r>
+    </w:p>
+    <w:p>
+      <w:pPr>
+        <w:ind w:left="708"/>
+        <w:rPr>
+          <w:rFonts w:ascii="Agency FB" w:hAnsi="Agency FB" w:cs="Arial"/>
+          <w:sz w:val="32"/>
+          <w:szCs w:val="32"/>
+        </w:rPr>
+      </w:pPr>
+      <w:r>
+        <w:rPr>
+          <w:rFonts w:ascii="Agency FB" w:hAnsi="Agency FB" w:cs="Arial"/>
+          <w:noProof/>
+          <w:sz w:val="32"/>
+          <w:szCs w:val="32"/>
+        </w:rPr>
+        <w:drawing>
+          <wp:inline distT="0" distB="0" distL="0" distR="0" wp14:anchorId="0D130777" wp14:editId="1113F181">
+            <wp:extent cx="5400040" cy="2736850"/>
+            <wp:effectExtent l="0" t="0" r="0" b="6350"/>
+            <wp:docPr id="49" name="Imagem 49"/>
+            <wp:cNvGraphicFramePr>
+              <a:graphicFrameLocks xmlns:a="http://schemas.openxmlformats.org/drawingml/2006/main" noChangeAspect="1"/>
+            </wp:cNvGraphicFramePr>
+            <a:graphic xmlns:a="http://schemas.openxmlformats.org/drawingml/2006/main">
+              <a:graphicData uri="http://schemas.openxmlformats.org/drawingml/2006/picture">
+                <pic:pic xmlns:pic="http://schemas.openxmlformats.org/drawingml/2006/picture">
+                  <pic:nvPicPr>
+                    <pic:cNvPr id="1" name=""/>
+                    <pic:cNvPicPr/>
+                  </pic:nvPicPr>
+                  <pic:blipFill>
+                    <a:blip r:embed="rId59"/>
+                    <a:stretch>
+                      <a:fillRect/>
+                    </a:stretch>
+                  </pic:blipFill>
+                  <pic:spPr>
+                    <a:xfrm>
+                      <a:off x="0" y="0"/>
+                      <a:ext cx="5400040" cy="2736850"/>
+                    </a:xfrm>
+                    <a:prstGeom prst="rect">
+                      <a:avLst/>
+                    </a:prstGeom>
+                  </pic:spPr>
+                </pic:pic>
+              </a:graphicData>
+            </a:graphic>
+          </wp:inline>
+        </w:drawing>
+      </w:r>
+    </w:p>
+    <w:p>
+      <w:pPr>
+        <w:ind w:left="708"/>
+        <w:rPr>
+          <w:rFonts w:ascii="Agency FB" w:hAnsi="Agency FB" w:cs="Arial"/>
+          <w:sz w:val="32"/>
+          <w:szCs w:val="32"/>
+        </w:rPr>
+      </w:pPr>
+      <w:r>
+        <w:rPr>
+          <w:rFonts w:ascii="Agency FB" w:hAnsi="Agency FB" w:cs="Arial"/>
+          <w:sz w:val="32"/>
+          <w:szCs w:val="32"/>
+        </w:rPr>
+        <w:t>Em seguida na branch Cap_5_Adicao vamos adicionar uma nova linha.</w:t>
+      </w:r>
+    </w:p>
+    <w:p>
+      <w:pPr>
+        <w:ind w:left="708"/>
+        <w:rPr>
+          <w:rFonts w:ascii="Agency FB" w:hAnsi="Agency FB" w:cs="Arial"/>
+          <w:sz w:val="32"/>
+          <w:szCs w:val="32"/>
+        </w:rPr>
+      </w:pPr>
+      <w:r>
+        <w:rPr>
+          <w:rFonts w:ascii="Agency FB" w:hAnsi="Agency FB" w:cs="Arial"/>
+          <w:sz w:val="32"/>
+          <w:szCs w:val="32"/>
+        </w:rPr>
+        <w:lastRenderedPageBreak/>
+        <w:drawing>
+          <wp:inline distT="0" distB="0" distL="0" distR="0" wp14:anchorId="6150BF8A" wp14:editId="4C164474">
+            <wp:extent cx="5400040" cy="2837815"/>
+            <wp:effectExtent l="0" t="0" r="0" b="635"/>
+            <wp:docPr id="47" name="Imagem 47"/>
+            <wp:cNvGraphicFramePr>
+              <a:graphicFrameLocks xmlns:a="http://schemas.openxmlformats.org/drawingml/2006/main" noChangeAspect="1"/>
+            </wp:cNvGraphicFramePr>
+            <a:graphic xmlns:a="http://schemas.openxmlformats.org/drawingml/2006/main">
+              <a:graphicData uri="http://schemas.openxmlformats.org/drawingml/2006/picture">
+                <pic:pic xmlns:pic="http://schemas.openxmlformats.org/drawingml/2006/picture">
+                  <pic:nvPicPr>
+                    <pic:cNvPr id="1" name=""/>
+                    <pic:cNvPicPr/>
+                  </pic:nvPicPr>
+                  <pic:blipFill>
+                    <a:blip r:embed="rId60"/>
+                    <a:stretch>
+                      <a:fillRect/>
+                    </a:stretch>
+                  </pic:blipFill>
+                  <pic:spPr>
+                    <a:xfrm>
+                      <a:off x="0" y="0"/>
+                      <a:ext cx="5400040" cy="2837815"/>
+                    </a:xfrm>
+                    <a:prstGeom prst="rect">
+                      <a:avLst/>
+                    </a:prstGeom>
+                  </pic:spPr>
+                </pic:pic>
+              </a:graphicData>
+            </a:graphic>
+          </wp:inline>
+        </w:drawing>
+      </w:r>
+    </w:p>
+    <w:p>
+      <w:pPr>
+        <w:ind w:left="708"/>
+        <w:rPr>
+          <w:rFonts w:ascii="Agency FB" w:hAnsi="Agency FB" w:cs="Arial"/>
+          <w:sz w:val="32"/>
+          <w:szCs w:val="32"/>
+          <w:u w:val="single"/>
+        </w:rPr>
+      </w:pPr>
+      <w:r>
+        <w:rPr>
+          <w:rFonts w:ascii="Agency FB" w:hAnsi="Agency FB" w:cs="Arial"/>
+          <w:sz w:val="32"/>
+          <w:szCs w:val="32"/>
+        </w:rPr>
+        <w:t>Agora vamos efetuar commit e push, mas não vamos atualizar a branch Homolog. Ao invés de atualizarmos a branch Homolog vamos trocar para a branch Homolog, nosso arquivo não irá conter a linha “Vamos adicionar nova linha”, então vamos adicionar um outro texto.</w:t>
+      </w:r>
     </w:p>
     <w:sectPr>
       <w:pgSz w:w="11906" w:h="16838"/>

</xml_diff>